<commit_message>
Adicionadas as questões 7 e 8
</commit_message>
<xml_diff>
--- a/FIAP.docx
+++ b/FIAP.docx
@@ -1317,6 +1317,7 @@
       <w:r>
         <w:rPr>
           <w:rFonts w:ascii="Arial" w:hAnsi="Arial" w:cs="Arial"/>
+          <w:noProof/>
           <w:sz w:val="24"/>
           <w:szCs w:val="24"/>
         </w:rPr>
@@ -1385,6 +1386,7 @@
       <w:r>
         <w:rPr>
           <w:rFonts w:ascii="Arial" w:hAnsi="Arial" w:cs="Arial"/>
+          <w:noProof/>
           <w:sz w:val="24"/>
           <w:szCs w:val="24"/>
         </w:rPr>
@@ -1436,6 +1438,7 @@
       <w:r>
         <w:rPr>
           <w:rFonts w:ascii="Arial" w:hAnsi="Arial" w:cs="Arial"/>
+          <w:noProof/>
           <w:sz w:val="24"/>
           <w:szCs w:val="24"/>
         </w:rPr>
@@ -1530,6 +1533,7 @@
       <w:r>
         <w:rPr>
           <w:rFonts w:ascii="Arial" w:hAnsi="Arial" w:cs="Arial"/>
+          <w:noProof/>
           <w:sz w:val="24"/>
           <w:szCs w:val="24"/>
         </w:rPr>
@@ -1598,6 +1602,7 @@
       <w:r>
         <w:rPr>
           <w:rFonts w:ascii="Arial" w:hAnsi="Arial" w:cs="Arial"/>
+          <w:noProof/>
           <w:sz w:val="24"/>
           <w:szCs w:val="24"/>
         </w:rPr>
@@ -1685,7 +1690,383 @@
           <w:sz w:val="24"/>
           <w:szCs w:val="24"/>
         </w:rPr>
+        <w:t>Código:</w:t>
+      </w:r>
+    </w:p>
+    <w:p>
+      <w:pPr>
+        <w:rPr>
+          <w:rFonts w:ascii="Arial" w:hAnsi="Arial" w:cs="Arial"/>
+          <w:sz w:val="24"/>
+          <w:szCs w:val="24"/>
+        </w:rPr>
+      </w:pPr>
+      <w:r>
+        <w:rPr>
+          <w:rFonts w:ascii="Arial" w:hAnsi="Arial" w:cs="Arial"/>
+          <w:sz w:val="24"/>
+          <w:szCs w:val="24"/>
+        </w:rPr>
+        <w:drawing>
+          <wp:inline distT="0" distB="0" distL="0" distR="0" wp14:anchorId="71D5F8A1" wp14:editId="38B03672">
+            <wp:extent cx="4315427" cy="1609950"/>
+            <wp:effectExtent l="0" t="0" r="0" b="9525"/>
+            <wp:docPr id="14" name="Picture 14"/>
+            <wp:cNvGraphicFramePr>
+              <a:graphicFrameLocks xmlns:a="http://schemas.openxmlformats.org/drawingml/2006/main" noChangeAspect="1"/>
+            </wp:cNvGraphicFramePr>
+            <a:graphic xmlns:a="http://schemas.openxmlformats.org/drawingml/2006/main">
+              <a:graphicData uri="http://schemas.openxmlformats.org/drawingml/2006/picture">
+                <pic:pic xmlns:pic="http://schemas.openxmlformats.org/drawingml/2006/picture">
+                  <pic:nvPicPr>
+                    <pic:cNvPr id="1" name=""/>
+                    <pic:cNvPicPr/>
+                  </pic:nvPicPr>
+                  <pic:blipFill>
+                    <a:blip r:embed="rId18"/>
+                    <a:stretch>
+                      <a:fillRect/>
+                    </a:stretch>
+                  </pic:blipFill>
+                  <pic:spPr>
+                    <a:xfrm>
+                      <a:off x="0" y="0"/>
+                      <a:ext cx="4315427" cy="1609950"/>
+                    </a:xfrm>
+                    <a:prstGeom prst="rect">
+                      <a:avLst/>
+                    </a:prstGeom>
+                  </pic:spPr>
+                </pic:pic>
+              </a:graphicData>
+            </a:graphic>
+          </wp:inline>
+        </w:drawing>
+      </w:r>
+    </w:p>
+    <w:p>
+      <w:pPr>
+        <w:rPr>
+          <w:rFonts w:ascii="Arial" w:hAnsi="Arial" w:cs="Arial"/>
+          <w:sz w:val="24"/>
+          <w:szCs w:val="24"/>
+        </w:rPr>
+      </w:pPr>
+      <w:r>
+        <w:rPr>
+          <w:rFonts w:ascii="Arial" w:hAnsi="Arial" w:cs="Arial"/>
+          <w:sz w:val="24"/>
+          <w:szCs w:val="24"/>
+        </w:rPr>
+        <w:t>Resultado:</w:t>
+      </w:r>
+    </w:p>
+    <w:p>
+      <w:pPr>
+        <w:rPr>
+          <w:rFonts w:ascii="Arial" w:hAnsi="Arial" w:cs="Arial"/>
+          <w:sz w:val="24"/>
+          <w:szCs w:val="24"/>
+        </w:rPr>
+      </w:pPr>
+      <w:r>
+        <w:rPr>
+          <w:rFonts w:ascii="Arial" w:hAnsi="Arial" w:cs="Arial"/>
+          <w:sz w:val="24"/>
+          <w:szCs w:val="24"/>
+        </w:rPr>
+        <w:lastRenderedPageBreak/>
+        <w:drawing>
+          <wp:inline distT="0" distB="0" distL="0" distR="0" wp14:anchorId="740E07A6" wp14:editId="594852A1">
+            <wp:extent cx="4782217" cy="2800741"/>
+            <wp:effectExtent l="0" t="0" r="0" b="0"/>
+            <wp:docPr id="16" name="Picture 16"/>
+            <wp:cNvGraphicFramePr>
+              <a:graphicFrameLocks xmlns:a="http://schemas.openxmlformats.org/drawingml/2006/main" noChangeAspect="1"/>
+            </wp:cNvGraphicFramePr>
+            <a:graphic xmlns:a="http://schemas.openxmlformats.org/drawingml/2006/main">
+              <a:graphicData uri="http://schemas.openxmlformats.org/drawingml/2006/picture">
+                <pic:pic xmlns:pic="http://schemas.openxmlformats.org/drawingml/2006/picture">
+                  <pic:nvPicPr>
+                    <pic:cNvPr id="1" name=""/>
+                    <pic:cNvPicPr/>
+                  </pic:nvPicPr>
+                  <pic:blipFill>
+                    <a:blip r:embed="rId19"/>
+                    <a:stretch>
+                      <a:fillRect/>
+                    </a:stretch>
+                  </pic:blipFill>
+                  <pic:spPr>
+                    <a:xfrm>
+                      <a:off x="0" y="0"/>
+                      <a:ext cx="4782217" cy="2800741"/>
+                    </a:xfrm>
+                    <a:prstGeom prst="rect">
+                      <a:avLst/>
+                    </a:prstGeom>
+                  </pic:spPr>
+                </pic:pic>
+              </a:graphicData>
+            </a:graphic>
+          </wp:inline>
+        </w:drawing>
+      </w:r>
+    </w:p>
+    <w:p>
+      <w:pPr>
+        <w:rPr>
+          <w:rFonts w:ascii="Arial" w:hAnsi="Arial" w:cs="Arial"/>
+          <w:sz w:val="24"/>
+          <w:szCs w:val="24"/>
+        </w:rPr>
+      </w:pPr>
+      <w:r>
+        <w:rPr>
+          <w:rFonts w:ascii="Arial" w:hAnsi="Arial" w:cs="Arial"/>
+          <w:sz w:val="24"/>
+          <w:szCs w:val="24"/>
+        </w:rPr>
+        <w:drawing>
+          <wp:inline distT="0" distB="0" distL="0" distR="0" wp14:anchorId="0066903B" wp14:editId="79B7E77E">
+            <wp:extent cx="4248743" cy="2953162"/>
+            <wp:effectExtent l="0" t="0" r="0" b="0"/>
+            <wp:docPr id="17" name="Picture 17"/>
+            <wp:cNvGraphicFramePr>
+              <a:graphicFrameLocks xmlns:a="http://schemas.openxmlformats.org/drawingml/2006/main" noChangeAspect="1"/>
+            </wp:cNvGraphicFramePr>
+            <a:graphic xmlns:a="http://schemas.openxmlformats.org/drawingml/2006/main">
+              <a:graphicData uri="http://schemas.openxmlformats.org/drawingml/2006/picture">
+                <pic:pic xmlns:pic="http://schemas.openxmlformats.org/drawingml/2006/picture">
+                  <pic:nvPicPr>
+                    <pic:cNvPr id="1" name=""/>
+                    <pic:cNvPicPr/>
+                  </pic:nvPicPr>
+                  <pic:blipFill>
+                    <a:blip r:embed="rId20"/>
+                    <a:stretch>
+                      <a:fillRect/>
+                    </a:stretch>
+                  </pic:blipFill>
+                  <pic:spPr>
+                    <a:xfrm>
+                      <a:off x="0" y="0"/>
+                      <a:ext cx="4248743" cy="2953162"/>
+                    </a:xfrm>
+                    <a:prstGeom prst="rect">
+                      <a:avLst/>
+                    </a:prstGeom>
+                  </pic:spPr>
+                </pic:pic>
+              </a:graphicData>
+            </a:graphic>
+          </wp:inline>
+        </w:drawing>
+      </w:r>
+    </w:p>
+    <w:p>
+      <w:pPr>
+        <w:rPr>
+          <w:rFonts w:ascii="Arial" w:hAnsi="Arial" w:cs="Arial"/>
+          <w:sz w:val="24"/>
+          <w:szCs w:val="24"/>
+        </w:rPr>
+      </w:pPr>
+      <w:r>
+        <w:rPr>
+          <w:rFonts w:ascii="Arial" w:hAnsi="Arial" w:cs="Arial"/>
+          <w:sz w:val="24"/>
+          <w:szCs w:val="24"/>
+        </w:rPr>
         <w:t>8 -Crie um programa em Javascript que contenha um evento em que, ao passar o mouse sobre uma div, o texto e a cor de fundo da div são alterados. O aluno deverá criar a estrutura do evento e declarar o id da div no HTML. Dica: para alterar o texto e a cor de fundo da div, utilize o método innerHTML para modificar o  conteúdo  da  div  e  a  propriedade  style.backgroundColor  para  alterar  a  cor  de  fundo. Exemplifique  e demonstre a saída!(20Pontos)</w:t>
+      </w:r>
+    </w:p>
+    <w:p>
+      <w:pPr>
+        <w:rPr>
+          <w:rFonts w:ascii="Arial" w:hAnsi="Arial" w:cs="Arial"/>
+          <w:sz w:val="24"/>
+          <w:szCs w:val="24"/>
+        </w:rPr>
+      </w:pPr>
+      <w:r>
+        <w:rPr>
+          <w:rFonts w:ascii="Arial" w:hAnsi="Arial" w:cs="Arial"/>
+          <w:sz w:val="24"/>
+          <w:szCs w:val="24"/>
+        </w:rPr>
+        <w:t>Código:</w:t>
+      </w:r>
+    </w:p>
+    <w:p>
+      <w:pPr>
+        <w:rPr>
+          <w:rFonts w:ascii="Arial" w:hAnsi="Arial" w:cs="Arial"/>
+          <w:sz w:val="24"/>
+          <w:szCs w:val="24"/>
+        </w:rPr>
+      </w:pPr>
+      <w:r>
+        <w:rPr>
+          <w:rFonts w:ascii="Arial" w:hAnsi="Arial" w:cs="Arial"/>
+          <w:sz w:val="24"/>
+          <w:szCs w:val="24"/>
+        </w:rPr>
+        <w:lastRenderedPageBreak/>
+        <w:drawing>
+          <wp:inline distT="0" distB="0" distL="0" distR="0" wp14:anchorId="31D54E78" wp14:editId="5F301C4C">
+            <wp:extent cx="4334480" cy="3096057"/>
+            <wp:effectExtent l="0" t="0" r="9525" b="9525"/>
+            <wp:docPr id="15" name="Picture 15"/>
+            <wp:cNvGraphicFramePr>
+              <a:graphicFrameLocks xmlns:a="http://schemas.openxmlformats.org/drawingml/2006/main" noChangeAspect="1"/>
+            </wp:cNvGraphicFramePr>
+            <a:graphic xmlns:a="http://schemas.openxmlformats.org/drawingml/2006/main">
+              <a:graphicData uri="http://schemas.openxmlformats.org/drawingml/2006/picture">
+                <pic:pic xmlns:pic="http://schemas.openxmlformats.org/drawingml/2006/picture">
+                  <pic:nvPicPr>
+                    <pic:cNvPr id="1" name=""/>
+                    <pic:cNvPicPr/>
+                  </pic:nvPicPr>
+                  <pic:blipFill>
+                    <a:blip r:embed="rId21"/>
+                    <a:stretch>
+                      <a:fillRect/>
+                    </a:stretch>
+                  </pic:blipFill>
+                  <pic:spPr>
+                    <a:xfrm>
+                      <a:off x="0" y="0"/>
+                      <a:ext cx="4334480" cy="3096057"/>
+                    </a:xfrm>
+                    <a:prstGeom prst="rect">
+                      <a:avLst/>
+                    </a:prstGeom>
+                  </pic:spPr>
+                </pic:pic>
+              </a:graphicData>
+            </a:graphic>
+          </wp:inline>
+        </w:drawing>
+      </w:r>
+    </w:p>
+    <w:p>
+      <w:pPr>
+        <w:rPr>
+          <w:rFonts w:ascii="Arial" w:hAnsi="Arial" w:cs="Arial"/>
+          <w:sz w:val="24"/>
+          <w:szCs w:val="24"/>
+        </w:rPr>
+      </w:pPr>
+      <w:r>
+        <w:rPr>
+          <w:rFonts w:ascii="Arial" w:hAnsi="Arial" w:cs="Arial"/>
+          <w:sz w:val="24"/>
+          <w:szCs w:val="24"/>
+        </w:rPr>
+        <w:t>Resultado:</w:t>
+      </w:r>
+    </w:p>
+    <w:p>
+      <w:pPr>
+        <w:rPr>
+          <w:rFonts w:ascii="Arial" w:hAnsi="Arial" w:cs="Arial"/>
+          <w:sz w:val="24"/>
+          <w:szCs w:val="24"/>
+        </w:rPr>
+      </w:pPr>
+      <w:r>
+        <w:rPr>
+          <w:rFonts w:ascii="Arial" w:hAnsi="Arial" w:cs="Arial"/>
+          <w:sz w:val="24"/>
+          <w:szCs w:val="24"/>
+        </w:rPr>
+        <w:drawing>
+          <wp:inline distT="0" distB="0" distL="0" distR="0" wp14:anchorId="4E9957B9" wp14:editId="6BC72B7F">
+            <wp:extent cx="2848373" cy="762106"/>
+            <wp:effectExtent l="0" t="0" r="9525" b="0"/>
+            <wp:docPr id="18" name="Picture 18"/>
+            <wp:cNvGraphicFramePr>
+              <a:graphicFrameLocks xmlns:a="http://schemas.openxmlformats.org/drawingml/2006/main" noChangeAspect="1"/>
+            </wp:cNvGraphicFramePr>
+            <a:graphic xmlns:a="http://schemas.openxmlformats.org/drawingml/2006/main">
+              <a:graphicData uri="http://schemas.openxmlformats.org/drawingml/2006/picture">
+                <pic:pic xmlns:pic="http://schemas.openxmlformats.org/drawingml/2006/picture">
+                  <pic:nvPicPr>
+                    <pic:cNvPr id="1" name=""/>
+                    <pic:cNvPicPr/>
+                  </pic:nvPicPr>
+                  <pic:blipFill>
+                    <a:blip r:embed="rId22"/>
+                    <a:stretch>
+                      <a:fillRect/>
+                    </a:stretch>
+                  </pic:blipFill>
+                  <pic:spPr>
+                    <a:xfrm>
+                      <a:off x="0" y="0"/>
+                      <a:ext cx="2848373" cy="762106"/>
+                    </a:xfrm>
+                    <a:prstGeom prst="rect">
+                      <a:avLst/>
+                    </a:prstGeom>
+                  </pic:spPr>
+                </pic:pic>
+              </a:graphicData>
+            </a:graphic>
+          </wp:inline>
+        </w:drawing>
+      </w:r>
+    </w:p>
+    <w:p>
+      <w:pPr>
+        <w:rPr>
+          <w:rFonts w:ascii="Arial" w:hAnsi="Arial" w:cs="Arial"/>
+          <w:sz w:val="24"/>
+          <w:szCs w:val="24"/>
+        </w:rPr>
+      </w:pPr>
+      <w:r>
+        <w:rPr>
+          <w:rFonts w:ascii="Arial" w:hAnsi="Arial" w:cs="Arial"/>
+          <w:sz w:val="24"/>
+          <w:szCs w:val="24"/>
+        </w:rPr>
+        <w:drawing>
+          <wp:inline distT="0" distB="0" distL="0" distR="0" wp14:anchorId="7D49DFA0" wp14:editId="1614F3F7">
+            <wp:extent cx="3419952" cy="914528"/>
+            <wp:effectExtent l="0" t="0" r="0" b="0"/>
+            <wp:docPr id="19" name="Picture 19"/>
+            <wp:cNvGraphicFramePr>
+              <a:graphicFrameLocks xmlns:a="http://schemas.openxmlformats.org/drawingml/2006/main" noChangeAspect="1"/>
+            </wp:cNvGraphicFramePr>
+            <a:graphic xmlns:a="http://schemas.openxmlformats.org/drawingml/2006/main">
+              <a:graphicData uri="http://schemas.openxmlformats.org/drawingml/2006/picture">
+                <pic:pic xmlns:pic="http://schemas.openxmlformats.org/drawingml/2006/picture">
+                  <pic:nvPicPr>
+                    <pic:cNvPr id="1" name=""/>
+                    <pic:cNvPicPr/>
+                  </pic:nvPicPr>
+                  <pic:blipFill>
+                    <a:blip r:embed="rId23"/>
+                    <a:stretch>
+                      <a:fillRect/>
+                    </a:stretch>
+                  </pic:blipFill>
+                  <pic:spPr>
+                    <a:xfrm>
+                      <a:off x="0" y="0"/>
+                      <a:ext cx="3419952" cy="914528"/>
+                    </a:xfrm>
+                    <a:prstGeom prst="rect">
+                      <a:avLst/>
+                    </a:prstGeom>
+                  </pic:spPr>
+                </pic:pic>
+              </a:graphicData>
+            </a:graphic>
+          </wp:inline>
+        </w:drawing>
       </w:r>
     </w:p>
     <w:p>

</xml_diff>

<commit_message>
Adicionando o ultimo ecxercício e suas imagens
</commit_message>
<xml_diff>
--- a/FIAP.docx
+++ b/FIAP.docx
@@ -87,7 +87,25 @@
           <w:sz w:val="24"/>
           <w:szCs w:val="24"/>
         </w:rPr>
-        <w:t xml:space="preserve"> Guilherme Morais Espessotto Barbosa                    </w:t>
+        <w:t xml:space="preserve"> Guilherme Morais </w:t>
+      </w:r>
+      <w:proofErr w:type="spellStart"/>
+      <w:r>
+        <w:rPr>
+          <w:rFonts w:ascii="Arial" w:hAnsi="Arial" w:cs="Arial"/>
+          <w:sz w:val="24"/>
+          <w:szCs w:val="24"/>
+        </w:rPr>
+        <w:t>Espessotto</w:t>
+      </w:r>
+      <w:proofErr w:type="spellEnd"/>
+      <w:r>
+        <w:rPr>
+          <w:rFonts w:ascii="Arial" w:hAnsi="Arial" w:cs="Arial"/>
+          <w:sz w:val="24"/>
+          <w:szCs w:val="24"/>
+        </w:rPr>
+        <w:t xml:space="preserve"> Barbosa                    </w:t>
       </w:r>
       <w:r>
         <w:rPr>
@@ -235,8 +253,18 @@
           <w:sz w:val="24"/>
           <w:szCs w:val="24"/>
         </w:rPr>
-        <w:t>Vinicius Ferreira Buzato</w:t>
-      </w:r>
+        <w:t xml:space="preserve">Vinicius Ferreira </w:t>
+      </w:r>
+      <w:proofErr w:type="spellStart"/>
+      <w:r>
+        <w:rPr>
+          <w:rFonts w:ascii="Arial" w:hAnsi="Arial" w:cs="Arial"/>
+          <w:sz w:val="24"/>
+          <w:szCs w:val="24"/>
+        </w:rPr>
+        <w:t>Buzato</w:t>
+      </w:r>
+      <w:proofErr w:type="spellEnd"/>
       <w:r>
         <w:rPr>
           <w:rFonts w:ascii="Arial" w:hAnsi="Arial" w:cs="Arial"/>
@@ -505,7 +533,43 @@
           <w:sz w:val="24"/>
           <w:szCs w:val="24"/>
         </w:rPr>
-        <w:t xml:space="preserve"> -Como declarar uma variável com valor undefined em JavaScript? Exemplifique e demonstre a saída do valor da variável!</w:t>
+        <w:t xml:space="preserve"> -Como declarar uma variável com valor </w:t>
+      </w:r>
+      <w:proofErr w:type="spellStart"/>
+      <w:r>
+        <w:rPr>
+          <w:rFonts w:ascii="Arial" w:hAnsi="Arial" w:cs="Arial"/>
+          <w:sz w:val="24"/>
+          <w:szCs w:val="24"/>
+        </w:rPr>
+        <w:t>undefined</w:t>
+      </w:r>
+      <w:proofErr w:type="spellEnd"/>
+      <w:r>
+        <w:rPr>
+          <w:rFonts w:ascii="Arial" w:hAnsi="Arial" w:cs="Arial"/>
+          <w:sz w:val="24"/>
+          <w:szCs w:val="24"/>
+        </w:rPr>
+        <w:t xml:space="preserve"> em </w:t>
+      </w:r>
+      <w:proofErr w:type="spellStart"/>
+      <w:r>
+        <w:rPr>
+          <w:rFonts w:ascii="Arial" w:hAnsi="Arial" w:cs="Arial"/>
+          <w:sz w:val="24"/>
+          <w:szCs w:val="24"/>
+        </w:rPr>
+        <w:t>JavaScript</w:t>
+      </w:r>
+      <w:proofErr w:type="spellEnd"/>
+      <w:r>
+        <w:rPr>
+          <w:rFonts w:ascii="Arial" w:hAnsi="Arial" w:cs="Arial"/>
+          <w:sz w:val="24"/>
+          <w:szCs w:val="24"/>
+        </w:rPr>
+        <w:t>? Exemplifique e demonstre a saída do valor da variável!</w:t>
       </w:r>
       <w:r>
         <w:rPr>
@@ -577,6 +641,7 @@
     </w:p>
     <w:p>
       <w:pPr>
+        <w:jc w:val="center"/>
         <w:rPr>
           <w:rFonts w:ascii="Arial" w:hAnsi="Arial" w:cs="Arial"/>
           <w:sz w:val="24"/>
@@ -728,7 +793,25 @@
           <w:sz w:val="24"/>
           <w:szCs w:val="24"/>
         </w:rPr>
-        <w:t xml:space="preserve"> -Como usar o operador % em JavaScript? Exemplifique e demonstre a saída!</w:t>
+        <w:t xml:space="preserve"> -Como usar o operador % em </w:t>
+      </w:r>
+      <w:proofErr w:type="spellStart"/>
+      <w:r>
+        <w:rPr>
+          <w:rFonts w:ascii="Arial" w:hAnsi="Arial" w:cs="Arial"/>
+          <w:sz w:val="24"/>
+          <w:szCs w:val="24"/>
+        </w:rPr>
+        <w:t>JavaScript</w:t>
+      </w:r>
+      <w:proofErr w:type="spellEnd"/>
+      <w:r>
+        <w:rPr>
+          <w:rFonts w:ascii="Arial" w:hAnsi="Arial" w:cs="Arial"/>
+          <w:sz w:val="24"/>
+          <w:szCs w:val="24"/>
+        </w:rPr>
+        <w:t>? Exemplifique e demonstre a saída!</w:t>
       </w:r>
       <w:r>
         <w:rPr>
@@ -776,6 +859,7 @@
     </w:p>
     <w:p>
       <w:pPr>
+        <w:jc w:val="center"/>
         <w:rPr>
           <w:rFonts w:ascii="Arial" w:hAnsi="Arial" w:cs="Arial"/>
           <w:sz w:val="24"/>
@@ -932,15 +1016,51 @@
           <w:sz w:val="24"/>
           <w:szCs w:val="24"/>
         </w:rPr>
-        <w:t>Escreva um</w:t>
-      </w:r>
-      <w:r>
-        <w:rPr>
-          <w:rFonts w:ascii="Arial" w:hAnsi="Arial" w:cs="Arial"/>
-          <w:sz w:val="24"/>
-          <w:szCs w:val="24"/>
-        </w:rPr>
-        <w:t xml:space="preserve">  programa  que  calcula  o  índice  de  massa  corporal  (IMC)  de  uma  pessoa  e  exibe  uma mensagem indicando se ela está abaixo, no peso ideal ou acima do peso. Considere as seguintes faixas de IMC:  abaixo  de  18,5  (abaixo  do  peso),  entre18,5  e  24,9  (peso  ideal)  e  acima  de  24,9  (acima  do  peso).Exemplifique e demonstre a saída!(10 Pontos)</w:t>
+        <w:t xml:space="preserve">Escreva </w:t>
+      </w:r>
+      <w:proofErr w:type="gramStart"/>
+      <w:r>
+        <w:rPr>
+          <w:rFonts w:ascii="Arial" w:hAnsi="Arial" w:cs="Arial"/>
+          <w:sz w:val="24"/>
+          <w:szCs w:val="24"/>
+        </w:rPr>
+        <w:t>um</w:t>
+      </w:r>
+      <w:r>
+        <w:rPr>
+          <w:rFonts w:ascii="Arial" w:hAnsi="Arial" w:cs="Arial"/>
+          <w:sz w:val="24"/>
+          <w:szCs w:val="24"/>
+        </w:rPr>
+        <w:t xml:space="preserve">  programa</w:t>
+      </w:r>
+      <w:proofErr w:type="gramEnd"/>
+      <w:r>
+        <w:rPr>
+          <w:rFonts w:ascii="Arial" w:hAnsi="Arial" w:cs="Arial"/>
+          <w:sz w:val="24"/>
+          <w:szCs w:val="24"/>
+        </w:rPr>
+        <w:t xml:space="preserve">  que  calcula  o  índice  de  massa  corporal  (IMC)  de  uma  pessoa  e  exibe  uma mensagem indicando se ela está abaixo, no peso ideal ou acima do peso. Considere as seguintes faixas de IMC:  </w:t>
+      </w:r>
+      <w:proofErr w:type="gramStart"/>
+      <w:r>
+        <w:rPr>
+          <w:rFonts w:ascii="Arial" w:hAnsi="Arial" w:cs="Arial"/>
+          <w:sz w:val="24"/>
+          <w:szCs w:val="24"/>
+        </w:rPr>
+        <w:t>abaixo  de</w:t>
+      </w:r>
+      <w:proofErr w:type="gramEnd"/>
+      <w:r>
+        <w:rPr>
+          <w:rFonts w:ascii="Arial" w:hAnsi="Arial" w:cs="Arial"/>
+          <w:sz w:val="24"/>
+          <w:szCs w:val="24"/>
+        </w:rPr>
+        <w:t xml:space="preserve">  18,5  (abaixo  do  peso),  entre18,5  e  24,9  (peso  ideal)  e  acima  de  24,9  (acima  do  peso).Exemplifique e demonstre a saída!(10 Pontos)</w:t>
       </w:r>
     </w:p>
     <w:p>
@@ -972,6 +1092,7 @@
     </w:p>
     <w:p>
       <w:pPr>
+        <w:jc w:val="center"/>
         <w:rPr>
           <w:rFonts w:ascii="Arial" w:hAnsi="Arial" w:cs="Arial"/>
           <w:sz w:val="24"/>
@@ -1113,10 +1234,38 @@
       <w:r>
         <w:rPr>
           <w:rFonts w:ascii="Arial" w:hAnsi="Arial" w:cs="Arial"/>
-          <w:sz w:val="24"/>
-          <w:szCs w:val="24"/>
-        </w:rPr>
-        <w:t>4 -Faça um programa que receba a idade de uma pessoa e exiba uma mensagem indicando em qual faixa etária ela se encontra: criança (até 12 anos), adolescente (entre 13 e 18 anos), adulto (entre 19 e60 anos) ou idoso (mais de 60 anos). Exemplifique e demonstre a saída!(10 Pontos)</w:t>
+          <w:b/>
+          <w:bCs/>
+          <w:sz w:val="24"/>
+          <w:szCs w:val="24"/>
+        </w:rPr>
+        <w:t>4</w:t>
+      </w:r>
+      <w:r>
+        <w:rPr>
+          <w:rFonts w:ascii="Arial" w:hAnsi="Arial" w:cs="Arial"/>
+          <w:sz w:val="24"/>
+          <w:szCs w:val="24"/>
+        </w:rPr>
+        <w:t xml:space="preserve"> -Faça um programa que receba a idade de uma pessoa e exiba uma mensagem indicando em qual faixa etária ela se encontra: criança (até 12 anos), adolescente (entre 13 e 18 anos), adulto (entre 19 e60 anos) ou idoso (mais de 60 anos). Exemplifique e demonstre a </w:t>
+      </w:r>
+      <w:proofErr w:type="gramStart"/>
+      <w:r>
+        <w:rPr>
+          <w:rFonts w:ascii="Arial" w:hAnsi="Arial" w:cs="Arial"/>
+          <w:sz w:val="24"/>
+          <w:szCs w:val="24"/>
+        </w:rPr>
+        <w:t>saída!(</w:t>
+      </w:r>
+      <w:proofErr w:type="gramEnd"/>
+      <w:r>
+        <w:rPr>
+          <w:rFonts w:ascii="Arial" w:hAnsi="Arial" w:cs="Arial"/>
+          <w:sz w:val="24"/>
+          <w:szCs w:val="24"/>
+        </w:rPr>
+        <w:t>10 Pontos)</w:t>
       </w:r>
     </w:p>
     <w:p>
@@ -1148,6 +1297,7 @@
     </w:p>
     <w:p>
       <w:pPr>
+        <w:jc w:val="center"/>
         <w:rPr>
           <w:rFonts w:ascii="Arial" w:hAnsi="Arial" w:cs="Arial"/>
           <w:sz w:val="24"/>
@@ -1283,31 +1433,70 @@
       <w:r>
         <w:rPr>
           <w:rFonts w:ascii="Arial" w:hAnsi="Arial" w:cs="Arial"/>
-          <w:sz w:val="24"/>
-          <w:szCs w:val="24"/>
-        </w:rPr>
-        <w:t>5 -Crie um programa que receba um nome de usuário e uma senha e verifique se eles correspondem aos dados de um usuário cadastrado. Considere que o usuário cadastrado possui nome de usuário "admin" e senha "1234". O programa deve exibir uma mensagem indicando se o login foi realizado com sucesso ou se houve falha de autenticação. Exemplifique e demonstre a saída!(5Pontos)</w:t>
-      </w:r>
-    </w:p>
-    <w:p>
-      <w:pPr>
-        <w:rPr>
-          <w:rFonts w:ascii="Arial" w:hAnsi="Arial" w:cs="Arial"/>
-          <w:sz w:val="24"/>
-          <w:szCs w:val="24"/>
-        </w:rPr>
-      </w:pPr>
-      <w:r>
-        <w:rPr>
-          <w:rFonts w:ascii="Arial" w:hAnsi="Arial" w:cs="Arial"/>
-          <w:sz w:val="24"/>
-          <w:szCs w:val="24"/>
-        </w:rPr>
-        <w:t>Código:</w:t>
-      </w:r>
-    </w:p>
-    <w:p>
-      <w:pPr>
+          <w:b/>
+          <w:bCs/>
+          <w:sz w:val="24"/>
+          <w:szCs w:val="24"/>
+        </w:rPr>
+        <w:t>5</w:t>
+      </w:r>
+      <w:r>
+        <w:rPr>
+          <w:rFonts w:ascii="Arial" w:hAnsi="Arial" w:cs="Arial"/>
+          <w:sz w:val="24"/>
+          <w:szCs w:val="24"/>
+        </w:rPr>
+        <w:t xml:space="preserve"> -Crie um programa que receba um nome de usuário e uma senha e verifique se eles correspondem aos dados de um usuário cadastrado. Considere que o usuário cadastrado possui nome de usuário "admin" e senha "1234". O programa deve exibir uma mensagem indicando se o login foi realizado com sucesso ou se houve falha de autenticação. Exemplifique e demonstre a </w:t>
+      </w:r>
+      <w:proofErr w:type="gramStart"/>
+      <w:r>
+        <w:rPr>
+          <w:rFonts w:ascii="Arial" w:hAnsi="Arial" w:cs="Arial"/>
+          <w:sz w:val="24"/>
+          <w:szCs w:val="24"/>
+        </w:rPr>
+        <w:t>saída!(</w:t>
+      </w:r>
+      <w:proofErr w:type="gramEnd"/>
+      <w:r>
+        <w:rPr>
+          <w:rFonts w:ascii="Arial" w:hAnsi="Arial" w:cs="Arial"/>
+          <w:sz w:val="24"/>
+          <w:szCs w:val="24"/>
+        </w:rPr>
+        <w:t>5Pontos)</w:t>
+      </w:r>
+    </w:p>
+    <w:p>
+      <w:pPr>
+        <w:rPr>
+          <w:rFonts w:ascii="Arial" w:hAnsi="Arial" w:cs="Arial"/>
+          <w:sz w:val="24"/>
+          <w:szCs w:val="24"/>
+        </w:rPr>
+      </w:pPr>
+      <w:r>
+        <w:rPr>
+          <w:rFonts w:ascii="Arial" w:hAnsi="Arial" w:cs="Arial"/>
+          <w:i/>
+          <w:iCs/>
+          <w:sz w:val="24"/>
+          <w:szCs w:val="24"/>
+        </w:rPr>
+        <w:t>Código</w:t>
+      </w:r>
+      <w:r>
+        <w:rPr>
+          <w:rFonts w:ascii="Arial" w:hAnsi="Arial" w:cs="Arial"/>
+          <w:sz w:val="24"/>
+          <w:szCs w:val="24"/>
+        </w:rPr>
+        <w:t>:</w:t>
+      </w:r>
+    </w:p>
+    <w:p>
+      <w:pPr>
+        <w:jc w:val="center"/>
         <w:rPr>
           <w:rFonts w:ascii="Arial" w:hAnsi="Arial" w:cs="Arial"/>
           <w:sz w:val="24"/>
@@ -1369,14 +1558,25 @@
       <w:r>
         <w:rPr>
           <w:rFonts w:ascii="Arial" w:hAnsi="Arial" w:cs="Arial"/>
-          <w:sz w:val="24"/>
-          <w:szCs w:val="24"/>
-        </w:rPr>
-        <w:t>Resultado:</w:t>
-      </w:r>
-    </w:p>
-    <w:p>
-      <w:pPr>
+          <w:i/>
+          <w:iCs/>
+          <w:sz w:val="24"/>
+          <w:szCs w:val="24"/>
+        </w:rPr>
+        <w:t>Resultado</w:t>
+      </w:r>
+      <w:r>
+        <w:rPr>
+          <w:rFonts w:ascii="Arial" w:hAnsi="Arial" w:cs="Arial"/>
+          <w:sz w:val="24"/>
+          <w:szCs w:val="24"/>
+        </w:rPr>
+        <w:t>:</w:t>
+      </w:r>
+    </w:p>
+    <w:p>
+      <w:pPr>
+        <w:jc w:val="center"/>
         <w:rPr>
           <w:rFonts w:ascii="Arial" w:hAnsi="Arial" w:cs="Arial"/>
           <w:sz w:val="24"/>
@@ -1429,6 +1629,7 @@
     </w:p>
     <w:p>
       <w:pPr>
+        <w:jc w:val="center"/>
         <w:rPr>
           <w:rFonts w:ascii="Arial" w:hAnsi="Arial" w:cs="Arial"/>
           <w:sz w:val="24"/>
@@ -1490,10 +1691,20 @@
       <w:r>
         <w:rPr>
           <w:rFonts w:ascii="Arial" w:hAnsi="Arial" w:cs="Arial"/>
-          <w:sz w:val="24"/>
-          <w:szCs w:val="24"/>
-        </w:rPr>
-        <w:t xml:space="preserve">6 -Vamos criar um programa que calcule a média de 7notas e exiba uma mensagem indicando se o aluno foi aprovado ou reprovado. Considere que a </w:t>
+          <w:b/>
+          <w:bCs/>
+          <w:sz w:val="24"/>
+          <w:szCs w:val="24"/>
+        </w:rPr>
+        <w:t>6</w:t>
+      </w:r>
+      <w:r>
+        <w:rPr>
+          <w:rFonts w:ascii="Arial" w:hAnsi="Arial" w:cs="Arial"/>
+          <w:sz w:val="24"/>
+          <w:szCs w:val="24"/>
+        </w:rPr>
+        <w:t xml:space="preserve"> -Vamos criar um programa que calcule a média de 7notas e exiba uma mensagem indicando se o aluno foi aprovado ou reprovado. Considere que a </w:t>
       </w:r>
       <w:r>
         <w:rPr>
@@ -1502,28 +1713,57 @@
           <w:szCs w:val="24"/>
         </w:rPr>
         <w:lastRenderedPageBreak/>
-        <w:t>média mínima para aprovação é 6. Exemplifique e demonstre a saída!(5Pontos)</w:t>
-      </w:r>
-    </w:p>
-    <w:p>
-      <w:pPr>
-        <w:rPr>
-          <w:rFonts w:ascii="Arial" w:hAnsi="Arial" w:cs="Arial"/>
-          <w:sz w:val="24"/>
-          <w:szCs w:val="24"/>
-        </w:rPr>
-      </w:pPr>
-      <w:r>
-        <w:rPr>
-          <w:rFonts w:ascii="Arial" w:hAnsi="Arial" w:cs="Arial"/>
-          <w:sz w:val="24"/>
-          <w:szCs w:val="24"/>
-        </w:rPr>
-        <w:t>Código:</w:t>
-      </w:r>
-    </w:p>
-    <w:p>
-      <w:pPr>
+        <w:t xml:space="preserve">média mínima para aprovação é 6. Exemplifique e demonstre a </w:t>
+      </w:r>
+      <w:proofErr w:type="gramStart"/>
+      <w:r>
+        <w:rPr>
+          <w:rFonts w:ascii="Arial" w:hAnsi="Arial" w:cs="Arial"/>
+          <w:sz w:val="24"/>
+          <w:szCs w:val="24"/>
+        </w:rPr>
+        <w:t>saída!(</w:t>
+      </w:r>
+      <w:proofErr w:type="gramEnd"/>
+      <w:r>
+        <w:rPr>
+          <w:rFonts w:ascii="Arial" w:hAnsi="Arial" w:cs="Arial"/>
+          <w:sz w:val="24"/>
+          <w:szCs w:val="24"/>
+        </w:rPr>
+        <w:t>5Pontos)</w:t>
+      </w:r>
+    </w:p>
+    <w:p>
+      <w:pPr>
+        <w:rPr>
+          <w:rFonts w:ascii="Arial" w:hAnsi="Arial" w:cs="Arial"/>
+          <w:sz w:val="24"/>
+          <w:szCs w:val="24"/>
+        </w:rPr>
+      </w:pPr>
+      <w:r>
+        <w:rPr>
+          <w:rFonts w:ascii="Arial" w:hAnsi="Arial" w:cs="Arial"/>
+          <w:i/>
+          <w:iCs/>
+          <w:sz w:val="24"/>
+          <w:szCs w:val="24"/>
+        </w:rPr>
+        <w:t>Código</w:t>
+      </w:r>
+      <w:r>
+        <w:rPr>
+          <w:rFonts w:ascii="Arial" w:hAnsi="Arial" w:cs="Arial"/>
+          <w:sz w:val="24"/>
+          <w:szCs w:val="24"/>
+        </w:rPr>
+        <w:t>:</w:t>
+      </w:r>
+    </w:p>
+    <w:p>
+      <w:pPr>
+        <w:jc w:val="center"/>
         <w:rPr>
           <w:rFonts w:ascii="Arial" w:hAnsi="Arial" w:cs="Arial"/>
           <w:sz w:val="24"/>
@@ -1585,10 +1825,20 @@
       <w:r>
         <w:rPr>
           <w:rFonts w:ascii="Arial" w:hAnsi="Arial" w:cs="Arial"/>
-          <w:sz w:val="24"/>
-          <w:szCs w:val="24"/>
-        </w:rPr>
-        <w:t>Resultado:</w:t>
+          <w:i/>
+          <w:iCs/>
+          <w:sz w:val="24"/>
+          <w:szCs w:val="24"/>
+        </w:rPr>
+        <w:t>Resultado</w:t>
+      </w:r>
+      <w:r>
+        <w:rPr>
+          <w:rFonts w:ascii="Arial" w:hAnsi="Arial" w:cs="Arial"/>
+          <w:sz w:val="24"/>
+          <w:szCs w:val="24"/>
+        </w:rPr>
+        <w:t>:</w:t>
       </w:r>
     </w:p>
     <w:p>
@@ -1654,10 +1904,84 @@
       <w:r>
         <w:rPr>
           <w:rFonts w:ascii="Arial" w:hAnsi="Arial" w:cs="Arial"/>
-          <w:sz w:val="24"/>
-          <w:szCs w:val="24"/>
-        </w:rPr>
-        <w:t>7 -Crie um botão em HTML e utilize o evento de clique em Javascript para alterar a cor de fundo da página para verde. Para isso, utilize o código document.body.style.backgroundColor = 'green';</w:t>
+          <w:b/>
+          <w:bCs/>
+          <w:sz w:val="24"/>
+          <w:szCs w:val="24"/>
+        </w:rPr>
+        <w:t>7</w:t>
+      </w:r>
+      <w:r>
+        <w:rPr>
+          <w:rFonts w:ascii="Arial" w:hAnsi="Arial" w:cs="Arial"/>
+          <w:sz w:val="24"/>
+          <w:szCs w:val="24"/>
+        </w:rPr>
+        <w:t xml:space="preserve"> -Crie um botão em HTML e utilize o evento de clique em </w:t>
+      </w:r>
+      <w:proofErr w:type="spellStart"/>
+      <w:r>
+        <w:rPr>
+          <w:rFonts w:ascii="Arial" w:hAnsi="Arial" w:cs="Arial"/>
+          <w:sz w:val="24"/>
+          <w:szCs w:val="24"/>
+        </w:rPr>
+        <w:t>Javascript</w:t>
+      </w:r>
+      <w:proofErr w:type="spellEnd"/>
+      <w:r>
+        <w:rPr>
+          <w:rFonts w:ascii="Arial" w:hAnsi="Arial" w:cs="Arial"/>
+          <w:sz w:val="24"/>
+          <w:szCs w:val="24"/>
+        </w:rPr>
+        <w:t xml:space="preserve"> para alterar a cor de fundo da página para verde. Para isso, utilize o código </w:t>
+      </w:r>
+      <w:proofErr w:type="spellStart"/>
+      <w:proofErr w:type="gramStart"/>
+      <w:r>
+        <w:rPr>
+          <w:rFonts w:ascii="Arial" w:hAnsi="Arial" w:cs="Arial"/>
+          <w:sz w:val="24"/>
+          <w:szCs w:val="24"/>
+        </w:rPr>
+        <w:t>document.body</w:t>
+      </w:r>
+      <w:proofErr w:type="gramEnd"/>
+      <w:r>
+        <w:rPr>
+          <w:rFonts w:ascii="Arial" w:hAnsi="Arial" w:cs="Arial"/>
+          <w:sz w:val="24"/>
+          <w:szCs w:val="24"/>
+        </w:rPr>
+        <w:t>.style.backgroundColor</w:t>
+      </w:r>
+      <w:proofErr w:type="spellEnd"/>
+      <w:r>
+        <w:rPr>
+          <w:rFonts w:ascii="Arial" w:hAnsi="Arial" w:cs="Arial"/>
+          <w:sz w:val="24"/>
+          <w:szCs w:val="24"/>
+        </w:rPr>
+        <w:t xml:space="preserve"> = '</w:t>
+      </w:r>
+      <w:proofErr w:type="spellStart"/>
+      <w:r>
+        <w:rPr>
+          <w:rFonts w:ascii="Arial" w:hAnsi="Arial" w:cs="Arial"/>
+          <w:sz w:val="24"/>
+          <w:szCs w:val="24"/>
+        </w:rPr>
+        <w:t>green</w:t>
+      </w:r>
+      <w:proofErr w:type="spellEnd"/>
+      <w:r>
+        <w:rPr>
+          <w:rFonts w:ascii="Arial" w:hAnsi="Arial" w:cs="Arial"/>
+          <w:sz w:val="24"/>
+          <w:szCs w:val="24"/>
+        </w:rPr>
+        <w:t>';</w:t>
       </w:r>
       <w:r>
         <w:rPr>
@@ -1673,37 +1997,111 @@
           <w:sz w:val="24"/>
           <w:szCs w:val="24"/>
         </w:rPr>
-        <w:t>dentro da função do evento de clique. Exemplifique e demonstre a saída!(20Pontos)</w:t>
-      </w:r>
-    </w:p>
-    <w:p>
-      <w:pPr>
-        <w:rPr>
-          <w:rFonts w:ascii="Arial" w:hAnsi="Arial" w:cs="Arial"/>
-          <w:sz w:val="24"/>
-          <w:szCs w:val="24"/>
-        </w:rPr>
-      </w:pPr>
-      <w:r>
-        <w:rPr>
-          <w:rFonts w:ascii="Arial" w:hAnsi="Arial" w:cs="Arial"/>
-          <w:sz w:val="24"/>
-          <w:szCs w:val="24"/>
-        </w:rPr>
-        <w:t>Código:</w:t>
-      </w:r>
-    </w:p>
-    <w:p>
-      <w:pPr>
-        <w:rPr>
-          <w:rFonts w:ascii="Arial" w:hAnsi="Arial" w:cs="Arial"/>
-          <w:sz w:val="24"/>
-          <w:szCs w:val="24"/>
-        </w:rPr>
-      </w:pPr>
-      <w:r>
-        <w:rPr>
-          <w:rFonts w:ascii="Arial" w:hAnsi="Arial" w:cs="Arial"/>
+        <w:t xml:space="preserve">dentro da função do evento de clique. Exemplifique e demonstre a </w:t>
+      </w:r>
+      <w:proofErr w:type="gramStart"/>
+      <w:r>
+        <w:rPr>
+          <w:rFonts w:ascii="Arial" w:hAnsi="Arial" w:cs="Arial"/>
+          <w:sz w:val="24"/>
+          <w:szCs w:val="24"/>
+        </w:rPr>
+        <w:t>saída!(</w:t>
+      </w:r>
+      <w:proofErr w:type="gramEnd"/>
+      <w:r>
+        <w:rPr>
+          <w:rFonts w:ascii="Arial" w:hAnsi="Arial" w:cs="Arial"/>
+          <w:sz w:val="24"/>
+          <w:szCs w:val="24"/>
+        </w:rPr>
+        <w:t>20Pontos)</w:t>
+      </w:r>
+    </w:p>
+    <w:p>
+      <w:pPr>
+        <w:rPr>
+          <w:rFonts w:ascii="Arial" w:hAnsi="Arial" w:cs="Arial"/>
+          <w:b/>
+          <w:bCs/>
+          <w:sz w:val="24"/>
+          <w:szCs w:val="24"/>
+        </w:rPr>
+      </w:pPr>
+      <w:r>
+        <w:rPr>
+          <w:rFonts w:ascii="Arial" w:hAnsi="Arial" w:cs="Arial"/>
+          <w:b/>
+          <w:bCs/>
+          <w:i/>
+          <w:iCs/>
+          <w:sz w:val="24"/>
+          <w:szCs w:val="24"/>
+        </w:rPr>
+        <w:t>Código</w:t>
+      </w:r>
+      <w:r>
+        <w:rPr>
+          <w:rFonts w:ascii="Arial" w:hAnsi="Arial" w:cs="Arial"/>
+          <w:b/>
+          <w:bCs/>
+          <w:i/>
+          <w:iCs/>
+          <w:sz w:val="24"/>
+          <w:szCs w:val="24"/>
+        </w:rPr>
+        <w:t xml:space="preserve"> </w:t>
+      </w:r>
+      <w:proofErr w:type="spellStart"/>
+      <w:r>
+        <w:rPr>
+          <w:rFonts w:ascii="Arial" w:hAnsi="Arial" w:cs="Arial"/>
+          <w:b/>
+          <w:bCs/>
+          <w:i/>
+          <w:iCs/>
+          <w:sz w:val="24"/>
+          <w:szCs w:val="24"/>
+        </w:rPr>
+        <w:t>Java</w:t>
+      </w:r>
+      <w:r>
+        <w:rPr>
+          <w:rFonts w:ascii="Arial" w:hAnsi="Arial" w:cs="Arial"/>
+          <w:b/>
+          <w:bCs/>
+          <w:i/>
+          <w:iCs/>
+          <w:sz w:val="24"/>
+          <w:szCs w:val="24"/>
+        </w:rPr>
+        <w:t>Script</w:t>
+      </w:r>
+      <w:proofErr w:type="spellEnd"/>
+      <w:r>
+        <w:rPr>
+          <w:rFonts w:ascii="Arial" w:hAnsi="Arial" w:cs="Arial"/>
+          <w:b/>
+          <w:bCs/>
+          <w:sz w:val="24"/>
+          <w:szCs w:val="24"/>
+        </w:rPr>
+        <w:t>:</w:t>
+      </w:r>
+    </w:p>
+    <w:p>
+      <w:pPr>
+        <w:jc w:val="center"/>
+        <w:rPr>
+          <w:rFonts w:ascii="Arial" w:hAnsi="Arial" w:cs="Arial"/>
+          <w:sz w:val="24"/>
+          <w:szCs w:val="24"/>
+        </w:rPr>
+      </w:pPr>
+      <w:r>
+        <w:rPr>
+          <w:rFonts w:ascii="Arial" w:hAnsi="Arial" w:cs="Arial"/>
+          <w:noProof/>
           <w:sz w:val="24"/>
           <w:szCs w:val="24"/>
         </w:rPr>
@@ -1748,39 +2146,55 @@
       <w:pPr>
         <w:rPr>
           <w:rFonts w:ascii="Arial" w:hAnsi="Arial" w:cs="Arial"/>
-          <w:sz w:val="24"/>
-          <w:szCs w:val="24"/>
-        </w:rPr>
-      </w:pPr>
-      <w:r>
-        <w:rPr>
-          <w:rFonts w:ascii="Arial" w:hAnsi="Arial" w:cs="Arial"/>
-          <w:sz w:val="24"/>
-          <w:szCs w:val="24"/>
-        </w:rPr>
-        <w:t>Resultado:</w:t>
-      </w:r>
-    </w:p>
-    <w:p>
-      <w:pPr>
-        <w:rPr>
-          <w:rFonts w:ascii="Arial" w:hAnsi="Arial" w:cs="Arial"/>
-          <w:sz w:val="24"/>
-          <w:szCs w:val="24"/>
-        </w:rPr>
-      </w:pPr>
-      <w:r>
-        <w:rPr>
-          <w:rFonts w:ascii="Arial" w:hAnsi="Arial" w:cs="Arial"/>
-          <w:sz w:val="24"/>
-          <w:szCs w:val="24"/>
-        </w:rPr>
-        <w:lastRenderedPageBreak/>
+          <w:b/>
+          <w:bCs/>
+          <w:i/>
+          <w:iCs/>
+          <w:sz w:val="24"/>
+          <w:szCs w:val="24"/>
+        </w:rPr>
+      </w:pPr>
+      <w:r>
+        <w:rPr>
+          <w:rFonts w:ascii="Arial" w:hAnsi="Arial" w:cs="Arial"/>
+          <w:b/>
+          <w:bCs/>
+          <w:i/>
+          <w:iCs/>
+          <w:sz w:val="24"/>
+          <w:szCs w:val="24"/>
+        </w:rPr>
+        <w:t>Código HTML:</w:t>
+      </w:r>
+    </w:p>
+    <w:p>
+      <w:pPr>
+        <w:jc w:val="center"/>
+        <w:rPr>
+          <w:rFonts w:ascii="Arial" w:hAnsi="Arial" w:cs="Arial"/>
+          <w:b/>
+          <w:bCs/>
+          <w:i/>
+          <w:iCs/>
+          <w:sz w:val="24"/>
+          <w:szCs w:val="24"/>
+        </w:rPr>
+      </w:pPr>
+      <w:r>
+        <w:rPr>
+          <w:rFonts w:ascii="Arial" w:hAnsi="Arial" w:cs="Arial"/>
+          <w:b/>
+          <w:bCs/>
+          <w:i/>
+          <w:iCs/>
+          <w:sz w:val="24"/>
+          <w:szCs w:val="24"/>
+        </w:rPr>
         <w:drawing>
-          <wp:inline distT="0" distB="0" distL="0" distR="0" wp14:anchorId="740E07A6" wp14:editId="594852A1">
-            <wp:extent cx="4782217" cy="2800741"/>
-            <wp:effectExtent l="0" t="0" r="0" b="0"/>
-            <wp:docPr id="16" name="Picture 16"/>
+          <wp:inline distT="0" distB="0" distL="0" distR="0" wp14:anchorId="2A34563D" wp14:editId="34DD3B8D">
+            <wp:extent cx="3448531" cy="390580"/>
+            <wp:effectExtent l="0" t="0" r="0" b="9525"/>
+            <wp:docPr id="26" name="Picture 26"/>
             <wp:cNvGraphicFramePr>
               <a:graphicFrameLocks xmlns:a="http://schemas.openxmlformats.org/drawingml/2006/main" noChangeAspect="1"/>
             </wp:cNvGraphicFramePr>
@@ -1800,7 +2214,7 @@
                   <pic:spPr>
                     <a:xfrm>
                       <a:off x="0" y="0"/>
-                      <a:ext cx="4782217" cy="2800741"/>
+                      <a:ext cx="3448531" cy="390580"/>
                     </a:xfrm>
                     <a:prstGeom prst="rect">
                       <a:avLst/>
@@ -1817,21 +2231,57 @@
       <w:pPr>
         <w:rPr>
           <w:rFonts w:ascii="Arial" w:hAnsi="Arial" w:cs="Arial"/>
-          <w:sz w:val="24"/>
-          <w:szCs w:val="24"/>
-        </w:rPr>
-      </w:pPr>
-      <w:r>
-        <w:rPr>
-          <w:rFonts w:ascii="Arial" w:hAnsi="Arial" w:cs="Arial"/>
-          <w:sz w:val="24"/>
-          <w:szCs w:val="24"/>
-        </w:rPr>
+          <w:b/>
+          <w:bCs/>
+          <w:sz w:val="24"/>
+          <w:szCs w:val="24"/>
+        </w:rPr>
+      </w:pPr>
+      <w:r>
+        <w:rPr>
+          <w:rFonts w:ascii="Arial" w:hAnsi="Arial" w:cs="Arial"/>
+          <w:b/>
+          <w:bCs/>
+          <w:i/>
+          <w:iCs/>
+          <w:sz w:val="24"/>
+          <w:szCs w:val="24"/>
+        </w:rPr>
+        <w:t>Resultado</w:t>
+      </w:r>
+      <w:r>
+        <w:rPr>
+          <w:rFonts w:ascii="Arial" w:hAnsi="Arial" w:cs="Arial"/>
+          <w:b/>
+          <w:bCs/>
+          <w:sz w:val="24"/>
+          <w:szCs w:val="24"/>
+        </w:rPr>
+        <w:t>:</w:t>
+      </w:r>
+    </w:p>
+    <w:p>
+      <w:pPr>
+        <w:jc w:val="center"/>
+        <w:rPr>
+          <w:rFonts w:ascii="Arial" w:hAnsi="Arial" w:cs="Arial"/>
+          <w:sz w:val="24"/>
+          <w:szCs w:val="24"/>
+        </w:rPr>
+      </w:pPr>
+      <w:r>
+        <w:rPr>
+          <w:rFonts w:ascii="Arial" w:hAnsi="Arial" w:cs="Arial"/>
+          <w:noProof/>
+          <w:sz w:val="24"/>
+          <w:szCs w:val="24"/>
+        </w:rPr>
+        <w:lastRenderedPageBreak/>
         <w:drawing>
-          <wp:inline distT="0" distB="0" distL="0" distR="0" wp14:anchorId="0066903B" wp14:editId="79B7E77E">
-            <wp:extent cx="4248743" cy="2953162"/>
+          <wp:inline distT="0" distB="0" distL="0" distR="0" wp14:anchorId="740E07A6" wp14:editId="594852A1">
+            <wp:extent cx="4782217" cy="2800741"/>
             <wp:effectExtent l="0" t="0" r="0" b="0"/>
-            <wp:docPr id="17" name="Picture 17"/>
+            <wp:docPr id="16" name="Picture 16"/>
             <wp:cNvGraphicFramePr>
               <a:graphicFrameLocks xmlns:a="http://schemas.openxmlformats.org/drawingml/2006/main" noChangeAspect="1"/>
             </wp:cNvGraphicFramePr>
@@ -1851,7 +2301,7 @@
                   <pic:spPr>
                     <a:xfrm>
                       <a:off x="0" y="0"/>
-                      <a:ext cx="4248743" cy="2953162"/>
+                      <a:ext cx="4782217" cy="2800741"/>
                     </a:xfrm>
                     <a:prstGeom prst="rect">
                       <a:avLst/>
@@ -1866,58 +2316,25 @@
     </w:p>
     <w:p>
       <w:pPr>
-        <w:rPr>
-          <w:rFonts w:ascii="Arial" w:hAnsi="Arial" w:cs="Arial"/>
-          <w:sz w:val="24"/>
-          <w:szCs w:val="24"/>
-        </w:rPr>
-      </w:pPr>
-      <w:r>
-        <w:rPr>
-          <w:rFonts w:ascii="Arial" w:hAnsi="Arial" w:cs="Arial"/>
-          <w:sz w:val="24"/>
-          <w:szCs w:val="24"/>
-        </w:rPr>
-        <w:t>8 -Crie um programa em Javascript que contenha um evento em que, ao passar o mouse sobre uma div, o texto e a cor de fundo da div são alterados. O aluno deverá criar a estrutura do evento e declarar o id da div no HTML. Dica: para alterar o texto e a cor de fundo da div, utilize o método innerHTML para modificar o  conteúdo  da  div  e  a  propriedade  style.backgroundColor  para  alterar  a  cor  de  fundo. Exemplifique  e demonstre a saída!(20Pontos)</w:t>
-      </w:r>
-    </w:p>
-    <w:p>
-      <w:pPr>
-        <w:rPr>
-          <w:rFonts w:ascii="Arial" w:hAnsi="Arial" w:cs="Arial"/>
-          <w:sz w:val="24"/>
-          <w:szCs w:val="24"/>
-        </w:rPr>
-      </w:pPr>
-      <w:r>
-        <w:rPr>
-          <w:rFonts w:ascii="Arial" w:hAnsi="Arial" w:cs="Arial"/>
-          <w:sz w:val="24"/>
-          <w:szCs w:val="24"/>
-        </w:rPr>
-        <w:t>Código:</w:t>
-      </w:r>
-    </w:p>
-    <w:p>
-      <w:pPr>
-        <w:rPr>
-          <w:rFonts w:ascii="Arial" w:hAnsi="Arial" w:cs="Arial"/>
-          <w:sz w:val="24"/>
-          <w:szCs w:val="24"/>
-        </w:rPr>
-      </w:pPr>
-      <w:r>
-        <w:rPr>
-          <w:rFonts w:ascii="Arial" w:hAnsi="Arial" w:cs="Arial"/>
-          <w:sz w:val="24"/>
-          <w:szCs w:val="24"/>
-        </w:rPr>
-        <w:lastRenderedPageBreak/>
+        <w:jc w:val="center"/>
+        <w:rPr>
+          <w:rFonts w:ascii="Arial" w:hAnsi="Arial" w:cs="Arial"/>
+          <w:sz w:val="24"/>
+          <w:szCs w:val="24"/>
+        </w:rPr>
+      </w:pPr>
+      <w:r>
+        <w:rPr>
+          <w:rFonts w:ascii="Arial" w:hAnsi="Arial" w:cs="Arial"/>
+          <w:noProof/>
+          <w:sz w:val="24"/>
+          <w:szCs w:val="24"/>
+        </w:rPr>
         <w:drawing>
-          <wp:inline distT="0" distB="0" distL="0" distR="0" wp14:anchorId="31D54E78" wp14:editId="5F301C4C">
-            <wp:extent cx="4334480" cy="3096057"/>
-            <wp:effectExtent l="0" t="0" r="9525" b="9525"/>
-            <wp:docPr id="15" name="Picture 15"/>
+          <wp:inline distT="0" distB="0" distL="0" distR="0" wp14:anchorId="0066903B" wp14:editId="79B7E77E">
+            <wp:extent cx="4248743" cy="2953162"/>
+            <wp:effectExtent l="0" t="0" r="0" b="0"/>
+            <wp:docPr id="17" name="Picture 17"/>
             <wp:cNvGraphicFramePr>
               <a:graphicFrameLocks xmlns:a="http://schemas.openxmlformats.org/drawingml/2006/main" noChangeAspect="1"/>
             </wp:cNvGraphicFramePr>
@@ -1937,7 +2354,7 @@
                   <pic:spPr>
                     <a:xfrm>
                       <a:off x="0" y="0"/>
-                      <a:ext cx="4334480" cy="3096057"/>
+                      <a:ext cx="4248743" cy="2953162"/>
                     </a:xfrm>
                     <a:prstGeom prst="rect">
                       <a:avLst/>
@@ -1961,31 +2378,349 @@
       <w:r>
         <w:rPr>
           <w:rFonts w:ascii="Arial" w:hAnsi="Arial" w:cs="Arial"/>
-          <w:sz w:val="24"/>
-          <w:szCs w:val="24"/>
-        </w:rPr>
-        <w:t>Resultado:</w:t>
-      </w:r>
-    </w:p>
-    <w:p>
-      <w:pPr>
-        <w:rPr>
-          <w:rFonts w:ascii="Arial" w:hAnsi="Arial" w:cs="Arial"/>
-          <w:sz w:val="24"/>
-          <w:szCs w:val="24"/>
-        </w:rPr>
-      </w:pPr>
-      <w:r>
-        <w:rPr>
-          <w:rFonts w:ascii="Arial" w:hAnsi="Arial" w:cs="Arial"/>
+          <w:b/>
+          <w:bCs/>
+          <w:sz w:val="24"/>
+          <w:szCs w:val="24"/>
+        </w:rPr>
+        <w:t>8</w:t>
+      </w:r>
+      <w:r>
+        <w:rPr>
+          <w:rFonts w:ascii="Arial" w:hAnsi="Arial" w:cs="Arial"/>
+          <w:sz w:val="24"/>
+          <w:szCs w:val="24"/>
+        </w:rPr>
+        <w:t xml:space="preserve"> -Crie um programa em </w:t>
+      </w:r>
+      <w:proofErr w:type="spellStart"/>
+      <w:r>
+        <w:rPr>
+          <w:rFonts w:ascii="Arial" w:hAnsi="Arial" w:cs="Arial"/>
+          <w:sz w:val="24"/>
+          <w:szCs w:val="24"/>
+        </w:rPr>
+        <w:t>Javascript</w:t>
+      </w:r>
+      <w:proofErr w:type="spellEnd"/>
+      <w:r>
+        <w:rPr>
+          <w:rFonts w:ascii="Arial" w:hAnsi="Arial" w:cs="Arial"/>
+          <w:sz w:val="24"/>
+          <w:szCs w:val="24"/>
+        </w:rPr>
+        <w:t xml:space="preserve"> que contenha um evento em que, ao passar o mouse sobre uma </w:t>
+      </w:r>
+      <w:proofErr w:type="spellStart"/>
+      <w:r>
+        <w:rPr>
+          <w:rFonts w:ascii="Arial" w:hAnsi="Arial" w:cs="Arial"/>
+          <w:sz w:val="24"/>
+          <w:szCs w:val="24"/>
+        </w:rPr>
+        <w:t>div</w:t>
+      </w:r>
+      <w:proofErr w:type="spellEnd"/>
+      <w:r>
+        <w:rPr>
+          <w:rFonts w:ascii="Arial" w:hAnsi="Arial" w:cs="Arial"/>
+          <w:sz w:val="24"/>
+          <w:szCs w:val="24"/>
+        </w:rPr>
+        <w:t xml:space="preserve">, o texto e a cor de fundo da </w:t>
+      </w:r>
+      <w:proofErr w:type="spellStart"/>
+      <w:r>
+        <w:rPr>
+          <w:rFonts w:ascii="Arial" w:hAnsi="Arial" w:cs="Arial"/>
+          <w:sz w:val="24"/>
+          <w:szCs w:val="24"/>
+        </w:rPr>
+        <w:t>div</w:t>
+      </w:r>
+      <w:proofErr w:type="spellEnd"/>
+      <w:r>
+        <w:rPr>
+          <w:rFonts w:ascii="Arial" w:hAnsi="Arial" w:cs="Arial"/>
+          <w:sz w:val="24"/>
+          <w:szCs w:val="24"/>
+        </w:rPr>
+        <w:t xml:space="preserve"> são alterados. O aluno deverá criar a estrutura do evento e declarar o id da </w:t>
+      </w:r>
+      <w:proofErr w:type="spellStart"/>
+      <w:r>
+        <w:rPr>
+          <w:rFonts w:ascii="Arial" w:hAnsi="Arial" w:cs="Arial"/>
+          <w:sz w:val="24"/>
+          <w:szCs w:val="24"/>
+        </w:rPr>
+        <w:t>div</w:t>
+      </w:r>
+      <w:proofErr w:type="spellEnd"/>
+      <w:r>
+        <w:rPr>
+          <w:rFonts w:ascii="Arial" w:hAnsi="Arial" w:cs="Arial"/>
+          <w:sz w:val="24"/>
+          <w:szCs w:val="24"/>
+        </w:rPr>
+        <w:t xml:space="preserve"> no HTML. Dica: para alterar o texto e a cor de fundo da </w:t>
+      </w:r>
+      <w:proofErr w:type="spellStart"/>
+      <w:r>
+        <w:rPr>
+          <w:rFonts w:ascii="Arial" w:hAnsi="Arial" w:cs="Arial"/>
+          <w:sz w:val="24"/>
+          <w:szCs w:val="24"/>
+        </w:rPr>
+        <w:t>div</w:t>
+      </w:r>
+      <w:proofErr w:type="spellEnd"/>
+      <w:r>
+        <w:rPr>
+          <w:rFonts w:ascii="Arial" w:hAnsi="Arial" w:cs="Arial"/>
+          <w:sz w:val="24"/>
+          <w:szCs w:val="24"/>
+        </w:rPr>
+        <w:t xml:space="preserve">, utilize o método </w:t>
+      </w:r>
+      <w:proofErr w:type="spellStart"/>
+      <w:r>
+        <w:rPr>
+          <w:rFonts w:ascii="Arial" w:hAnsi="Arial" w:cs="Arial"/>
+          <w:sz w:val="24"/>
+          <w:szCs w:val="24"/>
+        </w:rPr>
+        <w:t>innerHTML</w:t>
+      </w:r>
+      <w:proofErr w:type="spellEnd"/>
+      <w:r>
+        <w:rPr>
+          <w:rFonts w:ascii="Arial" w:hAnsi="Arial" w:cs="Arial"/>
+          <w:sz w:val="24"/>
+          <w:szCs w:val="24"/>
+        </w:rPr>
+        <w:t xml:space="preserve"> para modificar </w:t>
+      </w:r>
+      <w:proofErr w:type="gramStart"/>
+      <w:r>
+        <w:rPr>
+          <w:rFonts w:ascii="Arial" w:hAnsi="Arial" w:cs="Arial"/>
+          <w:sz w:val="24"/>
+          <w:szCs w:val="24"/>
+        </w:rPr>
+        <w:t>o  conteúdo</w:t>
+      </w:r>
+      <w:proofErr w:type="gramEnd"/>
+      <w:r>
+        <w:rPr>
+          <w:rFonts w:ascii="Arial" w:hAnsi="Arial" w:cs="Arial"/>
+          <w:sz w:val="24"/>
+          <w:szCs w:val="24"/>
+        </w:rPr>
+        <w:t xml:space="preserve">  da  </w:t>
+      </w:r>
+      <w:proofErr w:type="spellStart"/>
+      <w:r>
+        <w:rPr>
+          <w:rFonts w:ascii="Arial" w:hAnsi="Arial" w:cs="Arial"/>
+          <w:sz w:val="24"/>
+          <w:szCs w:val="24"/>
+        </w:rPr>
+        <w:t>div</w:t>
+      </w:r>
+      <w:proofErr w:type="spellEnd"/>
+      <w:r>
+        <w:rPr>
+          <w:rFonts w:ascii="Arial" w:hAnsi="Arial" w:cs="Arial"/>
+          <w:sz w:val="24"/>
+          <w:szCs w:val="24"/>
+        </w:rPr>
+        <w:t xml:space="preserve">  e  a  propriedade  </w:t>
+      </w:r>
+      <w:proofErr w:type="spellStart"/>
+      <w:r>
+        <w:rPr>
+          <w:rFonts w:ascii="Arial" w:hAnsi="Arial" w:cs="Arial"/>
+          <w:sz w:val="24"/>
+          <w:szCs w:val="24"/>
+        </w:rPr>
+        <w:t>style.backgroundColor</w:t>
+      </w:r>
+      <w:proofErr w:type="spellEnd"/>
+      <w:r>
+        <w:rPr>
+          <w:rFonts w:ascii="Arial" w:hAnsi="Arial" w:cs="Arial"/>
+          <w:sz w:val="24"/>
+          <w:szCs w:val="24"/>
+        </w:rPr>
+        <w:t xml:space="preserve">  para  alterar  a  cor  de  fundo. </w:t>
+      </w:r>
+      <w:proofErr w:type="gramStart"/>
+      <w:r>
+        <w:rPr>
+          <w:rFonts w:ascii="Arial" w:hAnsi="Arial" w:cs="Arial"/>
+          <w:sz w:val="24"/>
+          <w:szCs w:val="24"/>
+        </w:rPr>
+        <w:t>Exemplifique  e</w:t>
+      </w:r>
+      <w:proofErr w:type="gramEnd"/>
+      <w:r>
+        <w:rPr>
+          <w:rFonts w:ascii="Arial" w:hAnsi="Arial" w:cs="Arial"/>
+          <w:sz w:val="24"/>
+          <w:szCs w:val="24"/>
+        </w:rPr>
+        <w:t xml:space="preserve"> demonstre a saída!(20Pontos)</w:t>
+      </w:r>
+    </w:p>
+    <w:p>
+      <w:pPr>
+        <w:rPr>
+          <w:rFonts w:ascii="Arial" w:hAnsi="Arial" w:cs="Arial"/>
+          <w:i/>
+          <w:iCs/>
+          <w:sz w:val="24"/>
+          <w:szCs w:val="24"/>
+        </w:rPr>
+      </w:pPr>
+    </w:p>
+    <w:p>
+      <w:pPr>
+        <w:rPr>
+          <w:rFonts w:ascii="Arial" w:hAnsi="Arial" w:cs="Arial"/>
+          <w:i/>
+          <w:iCs/>
+          <w:sz w:val="24"/>
+          <w:szCs w:val="24"/>
+        </w:rPr>
+      </w:pPr>
+    </w:p>
+    <w:p>
+      <w:pPr>
+        <w:rPr>
+          <w:rFonts w:ascii="Arial" w:hAnsi="Arial" w:cs="Arial"/>
+          <w:i/>
+          <w:iCs/>
+          <w:sz w:val="24"/>
+          <w:szCs w:val="24"/>
+        </w:rPr>
+      </w:pPr>
+    </w:p>
+    <w:p>
+      <w:pPr>
+        <w:rPr>
+          <w:rFonts w:ascii="Arial" w:hAnsi="Arial" w:cs="Arial"/>
+          <w:i/>
+          <w:iCs/>
+          <w:sz w:val="24"/>
+          <w:szCs w:val="24"/>
+        </w:rPr>
+      </w:pPr>
+    </w:p>
+    <w:p>
+      <w:pPr>
+        <w:rPr>
+          <w:rFonts w:ascii="Arial" w:hAnsi="Arial" w:cs="Arial"/>
+          <w:i/>
+          <w:iCs/>
+          <w:sz w:val="24"/>
+          <w:szCs w:val="24"/>
+        </w:rPr>
+      </w:pPr>
+    </w:p>
+    <w:p>
+      <w:pPr>
+        <w:rPr>
+          <w:rFonts w:ascii="Arial" w:hAnsi="Arial" w:cs="Arial"/>
+          <w:i/>
+          <w:iCs/>
+          <w:sz w:val="24"/>
+          <w:szCs w:val="24"/>
+        </w:rPr>
+      </w:pPr>
+    </w:p>
+    <w:p>
+      <w:pPr>
+        <w:rPr>
+          <w:rFonts w:ascii="Arial" w:hAnsi="Arial" w:cs="Arial"/>
+          <w:b/>
+          <w:bCs/>
+          <w:sz w:val="24"/>
+          <w:szCs w:val="24"/>
+        </w:rPr>
+      </w:pPr>
+      <w:r>
+        <w:rPr>
+          <w:rFonts w:ascii="Arial" w:hAnsi="Arial" w:cs="Arial"/>
+          <w:b/>
+          <w:bCs/>
+          <w:i/>
+          <w:iCs/>
+          <w:sz w:val="24"/>
+          <w:szCs w:val="24"/>
+        </w:rPr>
+        <w:lastRenderedPageBreak/>
+        <w:t>Código</w:t>
+      </w:r>
+      <w:r>
+        <w:rPr>
+          <w:rFonts w:ascii="Arial" w:hAnsi="Arial" w:cs="Arial"/>
+          <w:b/>
+          <w:bCs/>
+          <w:i/>
+          <w:iCs/>
+          <w:sz w:val="24"/>
+          <w:szCs w:val="24"/>
+        </w:rPr>
+        <w:t xml:space="preserve"> </w:t>
+      </w:r>
+      <w:proofErr w:type="spellStart"/>
+      <w:r>
+        <w:rPr>
+          <w:rFonts w:ascii="Arial" w:hAnsi="Arial" w:cs="Arial"/>
+          <w:b/>
+          <w:bCs/>
+          <w:i/>
+          <w:iCs/>
+          <w:sz w:val="24"/>
+          <w:szCs w:val="24"/>
+        </w:rPr>
+        <w:t>JavaScript</w:t>
+      </w:r>
+      <w:proofErr w:type="spellEnd"/>
+      <w:r>
+        <w:rPr>
+          <w:rFonts w:ascii="Arial" w:hAnsi="Arial" w:cs="Arial"/>
+          <w:b/>
+          <w:bCs/>
+          <w:sz w:val="24"/>
+          <w:szCs w:val="24"/>
+        </w:rPr>
+        <w:t>:</w:t>
+      </w:r>
+    </w:p>
+    <w:p>
+      <w:pPr>
+        <w:jc w:val="center"/>
+        <w:rPr>
+          <w:rFonts w:ascii="Arial" w:hAnsi="Arial" w:cs="Arial"/>
+          <w:sz w:val="24"/>
+          <w:szCs w:val="24"/>
+        </w:rPr>
+      </w:pPr>
+      <w:r>
+        <w:rPr>
+          <w:rFonts w:ascii="Arial" w:hAnsi="Arial" w:cs="Arial"/>
+          <w:noProof/>
           <w:sz w:val="24"/>
           <w:szCs w:val="24"/>
         </w:rPr>
         <w:drawing>
-          <wp:inline distT="0" distB="0" distL="0" distR="0" wp14:anchorId="4E9957B9" wp14:editId="6BC72B7F">
-            <wp:extent cx="2848373" cy="762106"/>
-            <wp:effectExtent l="0" t="0" r="9525" b="0"/>
-            <wp:docPr id="18" name="Picture 18"/>
+          <wp:inline distT="0" distB="0" distL="0" distR="0" wp14:anchorId="31D54E78" wp14:editId="035C0EEA">
+            <wp:extent cx="2958465" cy="2113280"/>
+            <wp:effectExtent l="0" t="0" r="0" b="1270"/>
+            <wp:docPr id="15" name="Picture 15"/>
             <wp:cNvGraphicFramePr>
               <a:graphicFrameLocks xmlns:a="http://schemas.openxmlformats.org/drawingml/2006/main" noChangeAspect="1"/>
             </wp:cNvGraphicFramePr>
@@ -1997,7 +2732,13 @@
                     <pic:cNvPicPr/>
                   </pic:nvPicPr>
                   <pic:blipFill>
-                    <a:blip r:embed="rId22"/>
+                    <a:blip r:embed="rId22">
+                      <a:extLst>
+                        <a:ext uri="{28A0092B-C50C-407E-A947-70E740481C1C}">
+                          <a14:useLocalDpi xmlns:a14="http://schemas.microsoft.com/office/drawing/2010/main" val="0"/>
+                        </a:ext>
+                      </a:extLst>
+                    </a:blip>
                     <a:stretch>
                       <a:fillRect/>
                     </a:stretch>
@@ -2005,7 +2746,7 @@
                   <pic:spPr>
                     <a:xfrm>
                       <a:off x="0" y="0"/>
-                      <a:ext cx="2848373" cy="762106"/>
+                      <a:ext cx="2958465" cy="2113280"/>
                     </a:xfrm>
                     <a:prstGeom prst="rect">
                       <a:avLst/>
@@ -2022,21 +2763,55 @@
       <w:pPr>
         <w:rPr>
           <w:rFonts w:ascii="Arial" w:hAnsi="Arial" w:cs="Arial"/>
-          <w:sz w:val="24"/>
-          <w:szCs w:val="24"/>
-        </w:rPr>
-      </w:pPr>
-      <w:r>
-        <w:rPr>
-          <w:rFonts w:ascii="Arial" w:hAnsi="Arial" w:cs="Arial"/>
+          <w:b/>
+          <w:bCs/>
+          <w:i/>
+          <w:iCs/>
+          <w:sz w:val="24"/>
+          <w:szCs w:val="24"/>
+        </w:rPr>
+      </w:pPr>
+      <w:r>
+        <w:rPr>
+          <w:rFonts w:ascii="Arial" w:hAnsi="Arial" w:cs="Arial"/>
+          <w:b/>
+          <w:bCs/>
+          <w:i/>
+          <w:iCs/>
+          <w:sz w:val="24"/>
+          <w:szCs w:val="24"/>
+        </w:rPr>
+        <w:t>Código HTML:</w:t>
+      </w:r>
+    </w:p>
+    <w:p>
+      <w:pPr>
+        <w:jc w:val="center"/>
+        <w:rPr>
+          <w:rFonts w:ascii="Arial" w:hAnsi="Arial" w:cs="Arial"/>
+          <w:b/>
+          <w:bCs/>
+          <w:i/>
+          <w:iCs/>
+          <w:sz w:val="24"/>
+          <w:szCs w:val="24"/>
+        </w:rPr>
+      </w:pPr>
+      <w:r>
+        <w:rPr>
+          <w:rFonts w:ascii="Arial" w:hAnsi="Arial" w:cs="Arial"/>
+          <w:b/>
+          <w:bCs/>
+          <w:i/>
+          <w:iCs/>
           <w:sz w:val="24"/>
           <w:szCs w:val="24"/>
         </w:rPr>
         <w:drawing>
-          <wp:inline distT="0" distB="0" distL="0" distR="0" wp14:anchorId="7D49DFA0" wp14:editId="1614F3F7">
-            <wp:extent cx="3419952" cy="914528"/>
+          <wp:inline distT="0" distB="0" distL="0" distR="0" wp14:anchorId="10DD9DE8" wp14:editId="20FF785E">
+            <wp:extent cx="3620005" cy="400106"/>
             <wp:effectExtent l="0" t="0" r="0" b="0"/>
-            <wp:docPr id="19" name="Picture 19"/>
+            <wp:docPr id="28" name="Picture 28"/>
             <wp:cNvGraphicFramePr>
               <a:graphicFrameLocks xmlns:a="http://schemas.openxmlformats.org/drawingml/2006/main" noChangeAspect="1"/>
             </wp:cNvGraphicFramePr>
@@ -2056,6 +2831,139 @@
                   <pic:spPr>
                     <a:xfrm>
                       <a:off x="0" y="0"/>
+                      <a:ext cx="3620005" cy="400106"/>
+                    </a:xfrm>
+                    <a:prstGeom prst="rect">
+                      <a:avLst/>
+                    </a:prstGeom>
+                  </pic:spPr>
+                </pic:pic>
+              </a:graphicData>
+            </a:graphic>
+          </wp:inline>
+        </w:drawing>
+      </w:r>
+    </w:p>
+    <w:p>
+      <w:pPr>
+        <w:rPr>
+          <w:rFonts w:ascii="Arial" w:hAnsi="Arial" w:cs="Arial"/>
+          <w:sz w:val="24"/>
+          <w:szCs w:val="24"/>
+        </w:rPr>
+      </w:pPr>
+      <w:r>
+        <w:rPr>
+          <w:rFonts w:ascii="Arial" w:hAnsi="Arial" w:cs="Arial"/>
+          <w:i/>
+          <w:iCs/>
+          <w:sz w:val="24"/>
+          <w:szCs w:val="24"/>
+        </w:rPr>
+        <w:t>Resultado</w:t>
+      </w:r>
+      <w:r>
+        <w:rPr>
+          <w:rFonts w:ascii="Arial" w:hAnsi="Arial" w:cs="Arial"/>
+          <w:sz w:val="24"/>
+          <w:szCs w:val="24"/>
+        </w:rPr>
+        <w:t>:</w:t>
+      </w:r>
+    </w:p>
+    <w:p>
+      <w:pPr>
+        <w:jc w:val="center"/>
+        <w:rPr>
+          <w:rFonts w:ascii="Arial" w:hAnsi="Arial" w:cs="Arial"/>
+          <w:sz w:val="24"/>
+          <w:szCs w:val="24"/>
+        </w:rPr>
+      </w:pPr>
+      <w:r>
+        <w:rPr>
+          <w:rFonts w:ascii="Arial" w:hAnsi="Arial" w:cs="Arial"/>
+          <w:noProof/>
+          <w:sz w:val="24"/>
+          <w:szCs w:val="24"/>
+        </w:rPr>
+        <w:drawing>
+          <wp:inline distT="0" distB="0" distL="0" distR="0" wp14:anchorId="4E9957B9" wp14:editId="6BC72B7F">
+            <wp:extent cx="2848373" cy="762106"/>
+            <wp:effectExtent l="0" t="0" r="9525" b="0"/>
+            <wp:docPr id="18" name="Picture 18"/>
+            <wp:cNvGraphicFramePr>
+              <a:graphicFrameLocks xmlns:a="http://schemas.openxmlformats.org/drawingml/2006/main" noChangeAspect="1"/>
+            </wp:cNvGraphicFramePr>
+            <a:graphic xmlns:a="http://schemas.openxmlformats.org/drawingml/2006/main">
+              <a:graphicData uri="http://schemas.openxmlformats.org/drawingml/2006/picture">
+                <pic:pic xmlns:pic="http://schemas.openxmlformats.org/drawingml/2006/picture">
+                  <pic:nvPicPr>
+                    <pic:cNvPr id="1" name=""/>
+                    <pic:cNvPicPr/>
+                  </pic:nvPicPr>
+                  <pic:blipFill>
+                    <a:blip r:embed="rId24"/>
+                    <a:stretch>
+                      <a:fillRect/>
+                    </a:stretch>
+                  </pic:blipFill>
+                  <pic:spPr>
+                    <a:xfrm>
+                      <a:off x="0" y="0"/>
+                      <a:ext cx="2848373" cy="762106"/>
+                    </a:xfrm>
+                    <a:prstGeom prst="rect">
+                      <a:avLst/>
+                    </a:prstGeom>
+                  </pic:spPr>
+                </pic:pic>
+              </a:graphicData>
+            </a:graphic>
+          </wp:inline>
+        </w:drawing>
+      </w:r>
+    </w:p>
+    <w:p>
+      <w:pPr>
+        <w:jc w:val="center"/>
+        <w:rPr>
+          <w:rFonts w:ascii="Arial" w:hAnsi="Arial" w:cs="Arial"/>
+          <w:sz w:val="24"/>
+          <w:szCs w:val="24"/>
+        </w:rPr>
+      </w:pPr>
+      <w:r>
+        <w:rPr>
+          <w:rFonts w:ascii="Arial" w:hAnsi="Arial" w:cs="Arial"/>
+          <w:noProof/>
+          <w:sz w:val="24"/>
+          <w:szCs w:val="24"/>
+        </w:rPr>
+        <w:drawing>
+          <wp:inline distT="0" distB="0" distL="0" distR="0" wp14:anchorId="7D49DFA0" wp14:editId="1614F3F7">
+            <wp:extent cx="3419952" cy="914528"/>
+            <wp:effectExtent l="0" t="0" r="0" b="0"/>
+            <wp:docPr id="19" name="Picture 19"/>
+            <wp:cNvGraphicFramePr>
+              <a:graphicFrameLocks xmlns:a="http://schemas.openxmlformats.org/drawingml/2006/main" noChangeAspect="1"/>
+            </wp:cNvGraphicFramePr>
+            <a:graphic xmlns:a="http://schemas.openxmlformats.org/drawingml/2006/main">
+              <a:graphicData uri="http://schemas.openxmlformats.org/drawingml/2006/picture">
+                <pic:pic xmlns:pic="http://schemas.openxmlformats.org/drawingml/2006/picture">
+                  <pic:nvPicPr>
+                    <pic:cNvPr id="1" name=""/>
+                    <pic:cNvPicPr/>
+                  </pic:nvPicPr>
+                  <pic:blipFill>
+                    <a:blip r:embed="rId25"/>
+                    <a:stretch>
+                      <a:fillRect/>
+                    </a:stretch>
+                  </pic:blipFill>
+                  <pic:spPr>
+                    <a:xfrm>
+                      <a:off x="0" y="0"/>
                       <a:ext cx="3419952" cy="914528"/>
                     </a:xfrm>
                     <a:prstGeom prst="rect">
@@ -2073,17 +2981,728 @@
       <w:pPr>
         <w:rPr>
           <w:rFonts w:ascii="Arial" w:hAnsi="Arial" w:cs="Arial"/>
-          <w:sz w:val="24"/>
-          <w:szCs w:val="24"/>
-        </w:rPr>
-      </w:pPr>
-      <w:r>
-        <w:rPr>
-          <w:rFonts w:ascii="Arial" w:hAnsi="Arial" w:cs="Arial"/>
-          <w:sz w:val="24"/>
-          <w:szCs w:val="24"/>
-        </w:rPr>
-        <w:t>9 -Crie eventos que  ao  passar  o  mouse  sobre  a  div  "box" e  ao  deixar  ela,  o  seu  conteúdo  seja trocado entre  "Olá"  e  "Tchau"  e  a  cor  de  fundo seja  alterada  entre  verde  e  amarelo(Você  já  tem  as  dicas  das questões anteriores que podem te auxiliar a resolver essa parte). Utilize o operador ternário para verificar qual conteúdo deve ser exibido e qual cor de fundo deve ser aplicada. Exemplifique e demonstre a saída!(20Pontos)</w:t>
+          <w:b/>
+          <w:bCs/>
+          <w:sz w:val="24"/>
+          <w:szCs w:val="24"/>
+        </w:rPr>
+      </w:pPr>
+      <w:r>
+        <w:rPr>
+          <w:rFonts w:ascii="Arial" w:hAnsi="Arial" w:cs="Arial"/>
+          <w:b/>
+          <w:bCs/>
+          <w:sz w:val="24"/>
+          <w:szCs w:val="24"/>
+        </w:rPr>
+        <w:t>9</w:t>
+      </w:r>
+      <w:r>
+        <w:rPr>
+          <w:rFonts w:ascii="Arial" w:hAnsi="Arial" w:cs="Arial"/>
+          <w:sz w:val="24"/>
+          <w:szCs w:val="24"/>
+        </w:rPr>
+        <w:t xml:space="preserve"> -</w:t>
+      </w:r>
+      <w:r>
+        <w:rPr>
+          <w:rFonts w:ascii="Arial" w:hAnsi="Arial" w:cs="Arial"/>
+          <w:sz w:val="24"/>
+          <w:szCs w:val="24"/>
+        </w:rPr>
+        <w:t xml:space="preserve"> </w:t>
+      </w:r>
+      <w:r>
+        <w:rPr>
+          <w:rFonts w:ascii="Arial" w:hAnsi="Arial" w:cs="Arial"/>
+          <w:sz w:val="24"/>
+          <w:szCs w:val="24"/>
+        </w:rPr>
+        <w:t>Crie eventos que</w:t>
+      </w:r>
+      <w:r>
+        <w:rPr>
+          <w:rFonts w:ascii="Arial" w:hAnsi="Arial" w:cs="Arial"/>
+          <w:sz w:val="24"/>
+          <w:szCs w:val="24"/>
+        </w:rPr>
+        <w:t xml:space="preserve">, </w:t>
+      </w:r>
+      <w:r>
+        <w:rPr>
+          <w:rFonts w:ascii="Arial" w:hAnsi="Arial" w:cs="Arial"/>
+          <w:sz w:val="24"/>
+          <w:szCs w:val="24"/>
+        </w:rPr>
+        <w:t xml:space="preserve">ao passar o </w:t>
+      </w:r>
+      <w:proofErr w:type="gramStart"/>
+      <w:r>
+        <w:rPr>
+          <w:rFonts w:ascii="Arial" w:hAnsi="Arial" w:cs="Arial"/>
+          <w:sz w:val="24"/>
+          <w:szCs w:val="24"/>
+        </w:rPr>
+        <w:t>mouse  sobre</w:t>
+      </w:r>
+      <w:proofErr w:type="gramEnd"/>
+      <w:r>
+        <w:rPr>
+          <w:rFonts w:ascii="Arial" w:hAnsi="Arial" w:cs="Arial"/>
+          <w:sz w:val="24"/>
+          <w:szCs w:val="24"/>
+        </w:rPr>
+        <w:t xml:space="preserve">  a  </w:t>
+      </w:r>
+      <w:proofErr w:type="spellStart"/>
+      <w:r>
+        <w:rPr>
+          <w:rFonts w:ascii="Arial" w:hAnsi="Arial" w:cs="Arial"/>
+          <w:sz w:val="24"/>
+          <w:szCs w:val="24"/>
+        </w:rPr>
+        <w:t>div</w:t>
+      </w:r>
+      <w:proofErr w:type="spellEnd"/>
+      <w:r>
+        <w:rPr>
+          <w:rFonts w:ascii="Arial" w:hAnsi="Arial" w:cs="Arial"/>
+          <w:sz w:val="24"/>
+          <w:szCs w:val="24"/>
+        </w:rPr>
+        <w:t xml:space="preserve"> "box" e ao deixar  ela,  o  seu  conteúdo  seja trocado entre  "Olá"  e  "Tchau"  e  a cor de  fundo seja  alterada  entre  verde  e  amarelo(Você  já  tem  as  dicas  das questões anteriores que podem te auxiliar a resolver essa parte). Utilize o operador ternário para verificar qual conteúdo deve ser exibido e qual cor de fundo deve ser aplicada. Exemplifique e demonstre a saída!</w:t>
+      </w:r>
+      <w:r>
+        <w:rPr>
+          <w:rFonts w:ascii="Arial" w:hAnsi="Arial" w:cs="Arial"/>
+          <w:sz w:val="24"/>
+          <w:szCs w:val="24"/>
+        </w:rPr>
+        <w:t xml:space="preserve"> </w:t>
+      </w:r>
+      <w:r>
+        <w:rPr>
+          <w:rFonts w:ascii="Arial" w:hAnsi="Arial" w:cs="Arial"/>
+          <w:b/>
+          <w:bCs/>
+          <w:sz w:val="24"/>
+          <w:szCs w:val="24"/>
+        </w:rPr>
+        <w:t>(20Pontos)</w:t>
+      </w:r>
+    </w:p>
+    <w:p>
+      <w:pPr>
+        <w:rPr>
+          <w:rFonts w:ascii="Arial" w:hAnsi="Arial" w:cs="Arial"/>
+          <w:b/>
+          <w:bCs/>
+          <w:i/>
+          <w:iCs/>
+          <w:sz w:val="24"/>
+          <w:szCs w:val="24"/>
+        </w:rPr>
+      </w:pPr>
+      <w:r>
+        <w:rPr>
+          <w:rFonts w:ascii="Arial" w:hAnsi="Arial" w:cs="Arial"/>
+          <w:i/>
+          <w:iCs/>
+          <w:sz w:val="24"/>
+          <w:szCs w:val="24"/>
+        </w:rPr>
+        <w:lastRenderedPageBreak/>
+        <w:drawing>
+          <wp:anchor distT="0" distB="0" distL="114300" distR="114300" simplePos="0" relativeHeight="251658240" behindDoc="1" locked="0" layoutInCell="1" allowOverlap="1" wp14:anchorId="4DC8F89A" wp14:editId="416F48D5">
+            <wp:simplePos x="0" y="0"/>
+            <wp:positionH relativeFrom="margin">
+              <wp:align>center</wp:align>
+            </wp:positionH>
+            <wp:positionV relativeFrom="paragraph">
+              <wp:posOffset>186690</wp:posOffset>
+            </wp:positionV>
+            <wp:extent cx="2596804" cy="2038350"/>
+            <wp:effectExtent l="0" t="0" r="0" b="0"/>
+            <wp:wrapTight wrapText="bothSides">
+              <wp:wrapPolygon edited="0">
+                <wp:start x="0" y="0"/>
+                <wp:lineTo x="0" y="21398"/>
+                <wp:lineTo x="21394" y="21398"/>
+                <wp:lineTo x="21394" y="0"/>
+                <wp:lineTo x="0" y="0"/>
+              </wp:wrapPolygon>
+            </wp:wrapTight>
+            <wp:docPr id="20" name="Picture 20"/>
+            <wp:cNvGraphicFramePr>
+              <a:graphicFrameLocks xmlns:a="http://schemas.openxmlformats.org/drawingml/2006/main" noChangeAspect="1"/>
+            </wp:cNvGraphicFramePr>
+            <a:graphic xmlns:a="http://schemas.openxmlformats.org/drawingml/2006/main">
+              <a:graphicData uri="http://schemas.openxmlformats.org/drawingml/2006/picture">
+                <pic:pic xmlns:pic="http://schemas.openxmlformats.org/drawingml/2006/picture">
+                  <pic:nvPicPr>
+                    <pic:cNvPr id="1" name=""/>
+                    <pic:cNvPicPr/>
+                  </pic:nvPicPr>
+                  <pic:blipFill>
+                    <a:blip r:embed="rId26">
+                      <a:extLst>
+                        <a:ext uri="{28A0092B-C50C-407E-A947-70E740481C1C}">
+                          <a14:useLocalDpi xmlns:a14="http://schemas.microsoft.com/office/drawing/2010/main" val="0"/>
+                        </a:ext>
+                      </a:extLst>
+                    </a:blip>
+                    <a:stretch>
+                      <a:fillRect/>
+                    </a:stretch>
+                  </pic:blipFill>
+                  <pic:spPr>
+                    <a:xfrm>
+                      <a:off x="0" y="0"/>
+                      <a:ext cx="2596804" cy="2038350"/>
+                    </a:xfrm>
+                    <a:prstGeom prst="rect">
+                      <a:avLst/>
+                    </a:prstGeom>
+                  </pic:spPr>
+                </pic:pic>
+              </a:graphicData>
+            </a:graphic>
+          </wp:anchor>
+        </w:drawing>
+      </w:r>
+      <w:r>
+        <w:rPr>
+          <w:rFonts w:ascii="Arial" w:hAnsi="Arial" w:cs="Arial"/>
+          <w:b/>
+          <w:bCs/>
+          <w:i/>
+          <w:iCs/>
+          <w:sz w:val="24"/>
+          <w:szCs w:val="24"/>
+        </w:rPr>
+        <w:t>Código Java:</w:t>
+      </w:r>
+    </w:p>
+    <w:p>
+      <w:pPr>
+        <w:jc w:val="center"/>
+        <w:rPr>
+          <w:rFonts w:ascii="Arial" w:hAnsi="Arial" w:cs="Arial"/>
+          <w:i/>
+          <w:iCs/>
+          <w:sz w:val="24"/>
+          <w:szCs w:val="24"/>
+        </w:rPr>
+      </w:pPr>
+    </w:p>
+    <w:p>
+      <w:pPr>
+        <w:jc w:val="center"/>
+        <w:rPr>
+          <w:rFonts w:ascii="Arial" w:hAnsi="Arial" w:cs="Arial"/>
+          <w:i/>
+          <w:iCs/>
+          <w:sz w:val="24"/>
+          <w:szCs w:val="24"/>
+        </w:rPr>
+      </w:pPr>
+    </w:p>
+    <w:p>
+      <w:pPr>
+        <w:jc w:val="center"/>
+        <w:rPr>
+          <w:rFonts w:ascii="Arial" w:hAnsi="Arial" w:cs="Arial"/>
+          <w:i/>
+          <w:iCs/>
+          <w:sz w:val="24"/>
+          <w:szCs w:val="24"/>
+        </w:rPr>
+      </w:pPr>
+    </w:p>
+    <w:p>
+      <w:pPr>
+        <w:jc w:val="center"/>
+        <w:rPr>
+          <w:rFonts w:ascii="Arial" w:hAnsi="Arial" w:cs="Arial"/>
+          <w:i/>
+          <w:iCs/>
+          <w:sz w:val="24"/>
+          <w:szCs w:val="24"/>
+        </w:rPr>
+      </w:pPr>
+    </w:p>
+    <w:p>
+      <w:pPr>
+        <w:jc w:val="center"/>
+        <w:rPr>
+          <w:rFonts w:ascii="Arial" w:hAnsi="Arial" w:cs="Arial"/>
+          <w:i/>
+          <w:iCs/>
+          <w:sz w:val="24"/>
+          <w:szCs w:val="24"/>
+        </w:rPr>
+      </w:pPr>
+    </w:p>
+    <w:p>
+      <w:pPr>
+        <w:jc w:val="center"/>
+        <w:rPr>
+          <w:rFonts w:ascii="Arial" w:hAnsi="Arial" w:cs="Arial"/>
+          <w:i/>
+          <w:iCs/>
+          <w:sz w:val="24"/>
+          <w:szCs w:val="24"/>
+        </w:rPr>
+      </w:pPr>
+    </w:p>
+    <w:p>
+      <w:pPr>
+        <w:jc w:val="center"/>
+        <w:rPr>
+          <w:rFonts w:ascii="Arial" w:hAnsi="Arial" w:cs="Arial"/>
+          <w:i/>
+          <w:iCs/>
+          <w:sz w:val="24"/>
+          <w:szCs w:val="24"/>
+        </w:rPr>
+      </w:pPr>
+    </w:p>
+    <w:p>
+      <w:pPr>
+        <w:rPr>
+          <w:rFonts w:ascii="Arial" w:hAnsi="Arial" w:cs="Arial"/>
+          <w:b/>
+          <w:bCs/>
+          <w:i/>
+          <w:iCs/>
+          <w:sz w:val="24"/>
+          <w:szCs w:val="24"/>
+        </w:rPr>
+      </w:pPr>
+      <w:r>
+        <w:rPr>
+          <w:rFonts w:ascii="Arial" w:hAnsi="Arial" w:cs="Arial"/>
+          <w:b/>
+          <w:bCs/>
+          <w:i/>
+          <w:iCs/>
+          <w:sz w:val="24"/>
+          <w:szCs w:val="24"/>
+        </w:rPr>
+        <w:drawing>
+          <wp:anchor distT="0" distB="0" distL="114300" distR="114300" simplePos="0" relativeHeight="251659264" behindDoc="1" locked="0" layoutInCell="1" allowOverlap="1" wp14:anchorId="751D0027" wp14:editId="4B3D3A59">
+            <wp:simplePos x="0" y="0"/>
+            <wp:positionH relativeFrom="column">
+              <wp:posOffset>1177290</wp:posOffset>
+            </wp:positionH>
+            <wp:positionV relativeFrom="paragraph">
+              <wp:posOffset>0</wp:posOffset>
+            </wp:positionV>
+            <wp:extent cx="3705225" cy="2181225"/>
+            <wp:effectExtent l="0" t="0" r="9525" b="9525"/>
+            <wp:wrapTight wrapText="bothSides">
+              <wp:wrapPolygon edited="0">
+                <wp:start x="0" y="0"/>
+                <wp:lineTo x="0" y="21506"/>
+                <wp:lineTo x="21544" y="21506"/>
+                <wp:lineTo x="21544" y="0"/>
+                <wp:lineTo x="0" y="0"/>
+              </wp:wrapPolygon>
+            </wp:wrapTight>
+            <wp:docPr id="25" name="Picture 25"/>
+            <wp:cNvGraphicFramePr>
+              <a:graphicFrameLocks xmlns:a="http://schemas.openxmlformats.org/drawingml/2006/main" noChangeAspect="1"/>
+            </wp:cNvGraphicFramePr>
+            <a:graphic xmlns:a="http://schemas.openxmlformats.org/drawingml/2006/main">
+              <a:graphicData uri="http://schemas.openxmlformats.org/drawingml/2006/picture">
+                <pic:pic xmlns:pic="http://schemas.openxmlformats.org/drawingml/2006/picture">
+                  <pic:nvPicPr>
+                    <pic:cNvPr id="1" name=""/>
+                    <pic:cNvPicPr/>
+                  </pic:nvPicPr>
+                  <pic:blipFill>
+                    <a:blip r:embed="rId27">
+                      <a:extLst>
+                        <a:ext uri="{28A0092B-C50C-407E-A947-70E740481C1C}">
+                          <a14:useLocalDpi xmlns:a14="http://schemas.microsoft.com/office/drawing/2010/main" val="0"/>
+                        </a:ext>
+                      </a:extLst>
+                    </a:blip>
+                    <a:stretch>
+                      <a:fillRect/>
+                    </a:stretch>
+                  </pic:blipFill>
+                  <pic:spPr>
+                    <a:xfrm>
+                      <a:off x="0" y="0"/>
+                      <a:ext cx="3705225" cy="2181225"/>
+                    </a:xfrm>
+                    <a:prstGeom prst="rect">
+                      <a:avLst/>
+                    </a:prstGeom>
+                  </pic:spPr>
+                </pic:pic>
+              </a:graphicData>
+            </a:graphic>
+          </wp:anchor>
+        </w:drawing>
+      </w:r>
+      <w:r>
+        <w:rPr>
+          <w:rFonts w:ascii="Arial" w:hAnsi="Arial" w:cs="Arial"/>
+          <w:b/>
+          <w:bCs/>
+          <w:i/>
+          <w:iCs/>
+          <w:sz w:val="24"/>
+          <w:szCs w:val="24"/>
+        </w:rPr>
+        <w:t xml:space="preserve">Código HTML:  </w:t>
+      </w:r>
+    </w:p>
+    <w:p>
+      <w:pPr>
+        <w:rPr>
+          <w:rFonts w:ascii="Arial" w:hAnsi="Arial" w:cs="Arial"/>
+          <w:b/>
+          <w:bCs/>
+          <w:sz w:val="24"/>
+          <w:szCs w:val="24"/>
+        </w:rPr>
+      </w:pPr>
+    </w:p>
+    <w:p>
+      <w:pPr>
+        <w:rPr>
+          <w:rFonts w:ascii="Arial" w:hAnsi="Arial" w:cs="Arial"/>
+          <w:b/>
+          <w:bCs/>
+          <w:sz w:val="24"/>
+          <w:szCs w:val="24"/>
+        </w:rPr>
+      </w:pPr>
+    </w:p>
+    <w:p>
+      <w:pPr>
+        <w:rPr>
+          <w:rFonts w:ascii="Arial" w:hAnsi="Arial" w:cs="Arial"/>
+          <w:b/>
+          <w:bCs/>
+          <w:sz w:val="24"/>
+          <w:szCs w:val="24"/>
+        </w:rPr>
+      </w:pPr>
+    </w:p>
+    <w:p>
+      <w:pPr>
+        <w:rPr>
+          <w:rFonts w:ascii="Arial" w:hAnsi="Arial" w:cs="Arial"/>
+          <w:b/>
+          <w:bCs/>
+          <w:sz w:val="24"/>
+          <w:szCs w:val="24"/>
+        </w:rPr>
+      </w:pPr>
+    </w:p>
+    <w:p>
+      <w:pPr>
+        <w:rPr>
+          <w:rFonts w:ascii="Arial" w:hAnsi="Arial" w:cs="Arial"/>
+          <w:b/>
+          <w:bCs/>
+          <w:sz w:val="24"/>
+          <w:szCs w:val="24"/>
+        </w:rPr>
+      </w:pPr>
+    </w:p>
+    <w:p>
+      <w:pPr>
+        <w:rPr>
+          <w:rFonts w:ascii="Arial" w:hAnsi="Arial" w:cs="Arial"/>
+          <w:b/>
+          <w:bCs/>
+          <w:sz w:val="24"/>
+          <w:szCs w:val="24"/>
+        </w:rPr>
+      </w:pPr>
+    </w:p>
+    <w:p>
+      <w:pPr>
+        <w:rPr>
+          <w:rFonts w:ascii="Arial" w:hAnsi="Arial" w:cs="Arial"/>
+          <w:b/>
+          <w:bCs/>
+          <w:sz w:val="24"/>
+          <w:szCs w:val="24"/>
+        </w:rPr>
+      </w:pPr>
+    </w:p>
+    <w:p>
+      <w:pPr>
+        <w:rPr>
+          <w:rFonts w:ascii="Arial" w:hAnsi="Arial" w:cs="Arial"/>
+          <w:sz w:val="24"/>
+          <w:szCs w:val="24"/>
+        </w:rPr>
+      </w:pPr>
+      <w:r>
+        <w:rPr>
+          <w:rFonts w:ascii="Arial" w:hAnsi="Arial" w:cs="Arial"/>
+          <w:sz w:val="24"/>
+          <w:szCs w:val="24"/>
+        </w:rPr>
+        <w:t>Resultado:</w:t>
+      </w:r>
+    </w:p>
+    <w:p>
+      <w:pPr>
+        <w:rPr>
+          <w:rFonts w:ascii="Arial" w:hAnsi="Arial" w:cs="Arial"/>
+          <w:b/>
+          <w:bCs/>
+          <w:sz w:val="24"/>
+          <w:szCs w:val="24"/>
+        </w:rPr>
+      </w:pPr>
+      <w:r>
+        <w:rPr>
+          <w:rFonts w:ascii="Arial" w:hAnsi="Arial" w:cs="Arial"/>
+          <w:b/>
+          <w:bCs/>
+          <w:sz w:val="24"/>
+          <w:szCs w:val="24"/>
+        </w:rPr>
+        <w:t>Tela inicial:</w:t>
+      </w:r>
+    </w:p>
+    <w:p>
+      <w:pPr>
+        <w:jc w:val="center"/>
+        <w:rPr>
+          <w:rFonts w:ascii="Arial" w:hAnsi="Arial" w:cs="Arial"/>
+          <w:sz w:val="24"/>
+          <w:szCs w:val="24"/>
+        </w:rPr>
+      </w:pPr>
+      <w:r>
+        <w:rPr>
+          <w:rFonts w:ascii="Arial" w:hAnsi="Arial" w:cs="Arial"/>
+          <w:sz w:val="24"/>
+          <w:szCs w:val="24"/>
+        </w:rPr>
+        <w:drawing>
+          <wp:inline distT="0" distB="0" distL="0" distR="0" wp14:anchorId="743ECBED" wp14:editId="28223E0F">
+            <wp:extent cx="3439005" cy="2695951"/>
+            <wp:effectExtent l="0" t="0" r="9525" b="9525"/>
+            <wp:docPr id="22" name="Picture 22"/>
+            <wp:cNvGraphicFramePr>
+              <a:graphicFrameLocks xmlns:a="http://schemas.openxmlformats.org/drawingml/2006/main" noChangeAspect="1"/>
+            </wp:cNvGraphicFramePr>
+            <a:graphic xmlns:a="http://schemas.openxmlformats.org/drawingml/2006/main">
+              <a:graphicData uri="http://schemas.openxmlformats.org/drawingml/2006/picture">
+                <pic:pic xmlns:pic="http://schemas.openxmlformats.org/drawingml/2006/picture">
+                  <pic:nvPicPr>
+                    <pic:cNvPr id="1" name=""/>
+                    <pic:cNvPicPr/>
+                  </pic:nvPicPr>
+                  <pic:blipFill>
+                    <a:blip r:embed="rId28"/>
+                    <a:stretch>
+                      <a:fillRect/>
+                    </a:stretch>
+                  </pic:blipFill>
+                  <pic:spPr>
+                    <a:xfrm>
+                      <a:off x="0" y="0"/>
+                      <a:ext cx="3439005" cy="2695951"/>
+                    </a:xfrm>
+                    <a:prstGeom prst="rect">
+                      <a:avLst/>
+                    </a:prstGeom>
+                  </pic:spPr>
+                </pic:pic>
+              </a:graphicData>
+            </a:graphic>
+          </wp:inline>
+        </w:drawing>
+      </w:r>
+    </w:p>
+    <w:p>
+      <w:pPr>
+        <w:jc w:val="center"/>
+        <w:rPr>
+          <w:rFonts w:ascii="Arial" w:hAnsi="Arial" w:cs="Arial"/>
+          <w:sz w:val="24"/>
+          <w:szCs w:val="24"/>
+        </w:rPr>
+      </w:pPr>
+    </w:p>
+    <w:p>
+      <w:pPr>
+        <w:jc w:val="center"/>
+        <w:rPr>
+          <w:rFonts w:ascii="Arial" w:hAnsi="Arial" w:cs="Arial"/>
+          <w:sz w:val="24"/>
+          <w:szCs w:val="24"/>
+        </w:rPr>
+      </w:pPr>
+    </w:p>
+    <w:p>
+      <w:pPr>
+        <w:jc w:val="center"/>
+        <w:rPr>
+          <w:rFonts w:ascii="Arial" w:hAnsi="Arial" w:cs="Arial"/>
+          <w:sz w:val="24"/>
+          <w:szCs w:val="24"/>
+        </w:rPr>
+      </w:pPr>
+    </w:p>
+    <w:p>
+      <w:pPr>
+        <w:rPr>
+          <w:rFonts w:ascii="Arial" w:hAnsi="Arial" w:cs="Arial"/>
+          <w:b/>
+          <w:bCs/>
+          <w:sz w:val="24"/>
+          <w:szCs w:val="24"/>
+        </w:rPr>
+      </w:pPr>
+      <w:r>
+        <w:rPr>
+          <w:rFonts w:ascii="Arial" w:hAnsi="Arial" w:cs="Arial"/>
+          <w:b/>
+          <w:bCs/>
+          <w:sz w:val="24"/>
+          <w:szCs w:val="24"/>
+        </w:rPr>
+        <w:lastRenderedPageBreak/>
+        <w:t>Ao passar o mouse em “Mensagem para o usuário”:</w:t>
+      </w:r>
+    </w:p>
+    <w:p>
+      <w:pPr>
+        <w:jc w:val="center"/>
+        <w:rPr>
+          <w:rFonts w:ascii="Arial" w:hAnsi="Arial" w:cs="Arial"/>
+          <w:sz w:val="24"/>
+          <w:szCs w:val="24"/>
+        </w:rPr>
+      </w:pPr>
+      <w:r>
+        <w:rPr>
+          <w:rFonts w:ascii="Arial" w:hAnsi="Arial" w:cs="Arial"/>
+          <w:sz w:val="24"/>
+          <w:szCs w:val="24"/>
+        </w:rPr>
+        <w:drawing>
+          <wp:inline distT="0" distB="0" distL="0" distR="0" wp14:anchorId="131DF464" wp14:editId="6BA14554">
+            <wp:extent cx="3455560" cy="2619375"/>
+            <wp:effectExtent l="0" t="0" r="0" b="0"/>
+            <wp:docPr id="23" name="Picture 23"/>
+            <wp:cNvGraphicFramePr>
+              <a:graphicFrameLocks xmlns:a="http://schemas.openxmlformats.org/drawingml/2006/main" noChangeAspect="1"/>
+            </wp:cNvGraphicFramePr>
+            <a:graphic xmlns:a="http://schemas.openxmlformats.org/drawingml/2006/main">
+              <a:graphicData uri="http://schemas.openxmlformats.org/drawingml/2006/picture">
+                <pic:pic xmlns:pic="http://schemas.openxmlformats.org/drawingml/2006/picture">
+                  <pic:nvPicPr>
+                    <pic:cNvPr id="1" name=""/>
+                    <pic:cNvPicPr/>
+                  </pic:nvPicPr>
+                  <pic:blipFill>
+                    <a:blip r:embed="rId29"/>
+                    <a:stretch>
+                      <a:fillRect/>
+                    </a:stretch>
+                  </pic:blipFill>
+                  <pic:spPr>
+                    <a:xfrm>
+                      <a:off x="0" y="0"/>
+                      <a:ext cx="3456568" cy="2620139"/>
+                    </a:xfrm>
+                    <a:prstGeom prst="rect">
+                      <a:avLst/>
+                    </a:prstGeom>
+                  </pic:spPr>
+                </pic:pic>
+              </a:graphicData>
+            </a:graphic>
+          </wp:inline>
+        </w:drawing>
+      </w:r>
+    </w:p>
+    <w:p>
+      <w:pPr>
+        <w:rPr>
+          <w:rFonts w:ascii="Arial" w:hAnsi="Arial" w:cs="Arial"/>
+          <w:b/>
+          <w:bCs/>
+          <w:sz w:val="24"/>
+          <w:szCs w:val="24"/>
+        </w:rPr>
+      </w:pPr>
+      <w:r>
+        <w:rPr>
+          <w:rFonts w:ascii="Arial" w:hAnsi="Arial" w:cs="Arial"/>
+          <w:b/>
+          <w:bCs/>
+          <w:sz w:val="24"/>
+          <w:szCs w:val="24"/>
+        </w:rPr>
+        <w:t>Ao retirar o mouse:</w:t>
+      </w:r>
+    </w:p>
+    <w:p>
+      <w:pPr>
+        <w:jc w:val="center"/>
+        <w:rPr>
+          <w:rFonts w:ascii="Arial" w:hAnsi="Arial" w:cs="Arial"/>
+          <w:sz w:val="24"/>
+          <w:szCs w:val="24"/>
+        </w:rPr>
+      </w:pPr>
+      <w:r>
+        <w:rPr>
+          <w:rFonts w:ascii="Arial" w:hAnsi="Arial" w:cs="Arial"/>
+          <w:sz w:val="24"/>
+          <w:szCs w:val="24"/>
+        </w:rPr>
+        <w:drawing>
+          <wp:inline distT="0" distB="0" distL="0" distR="0" wp14:anchorId="54BF8B45" wp14:editId="0E3505EC">
+            <wp:extent cx="2895600" cy="2253086"/>
+            <wp:effectExtent l="0" t="0" r="0" b="0"/>
+            <wp:docPr id="24" name="Picture 24"/>
+            <wp:cNvGraphicFramePr>
+              <a:graphicFrameLocks xmlns:a="http://schemas.openxmlformats.org/drawingml/2006/main" noChangeAspect="1"/>
+            </wp:cNvGraphicFramePr>
+            <a:graphic xmlns:a="http://schemas.openxmlformats.org/drawingml/2006/main">
+              <a:graphicData uri="http://schemas.openxmlformats.org/drawingml/2006/picture">
+                <pic:pic xmlns:pic="http://schemas.openxmlformats.org/drawingml/2006/picture">
+                  <pic:nvPicPr>
+                    <pic:cNvPr id="1" name=""/>
+                    <pic:cNvPicPr/>
+                  </pic:nvPicPr>
+                  <pic:blipFill>
+                    <a:blip r:embed="rId30"/>
+                    <a:stretch>
+                      <a:fillRect/>
+                    </a:stretch>
+                  </pic:blipFill>
+                  <pic:spPr>
+                    <a:xfrm>
+                      <a:off x="0" y="0"/>
+                      <a:ext cx="2897898" cy="2254874"/>
+                    </a:xfrm>
+                    <a:prstGeom prst="rect">
+                      <a:avLst/>
+                    </a:prstGeom>
+                  </pic:spPr>
+                </pic:pic>
+              </a:graphicData>
+            </a:graphic>
+          </wp:inline>
+        </w:drawing>
       </w:r>
     </w:p>
     <w:sectPr>

</xml_diff>

<commit_message>
Finalização e formatação do trabalho cp1 web dev
</commit_message>
<xml_diff>
--- a/FIAP.docx
+++ b/FIAP.docx
@@ -1,6 +1,6 @@
 
 <file path=word/document.xml><?xml version="1.0" encoding="utf-8"?>
-<w:document xmlns:wpc="http://schemas.microsoft.com/office/word/2010/wordprocessingCanvas" xmlns:cx="http://schemas.microsoft.com/office/drawing/2014/chartex" xmlns:cx1="http://schemas.microsoft.com/office/drawing/2015/9/8/chartex" xmlns:cx2="http://schemas.microsoft.com/office/drawing/2015/10/21/chartex" xmlns:cx3="http://schemas.microsoft.com/office/drawing/2016/5/9/chartex" xmlns:cx4="http://schemas.microsoft.com/office/drawing/2016/5/10/chartex" xmlns:cx5="http://schemas.microsoft.com/office/drawing/2016/5/11/chartex" xmlns:cx6="http://schemas.microsoft.com/office/drawing/2016/5/12/chartex" xmlns:cx7="http://schemas.microsoft.com/office/drawing/2016/5/13/chartex" xmlns:cx8="http://schemas.microsoft.com/office/drawing/2016/5/14/chartex" xmlns:mc="http://schemas.openxmlformats.org/markup-compatibility/2006" xmlns:aink="http://schemas.microsoft.com/office/drawing/2016/ink" xmlns:am3d="http://schemas.microsoft.com/office/drawing/2017/model3d" xmlns:o="urn:schemas-microsoft-com:office:office" xmlns:r="http://schemas.openxmlformats.org/officeDocument/2006/relationships" xmlns:m="http://schemas.openxmlformats.org/officeDocument/2006/math" xmlns:v="urn:schemas-microsoft-com:vml" xmlns:wp14="http://schemas.microsoft.com/office/word/2010/wordprocessingDrawing" xmlns:wp="http://schemas.openxmlformats.org/drawingml/2006/wordprocessingDrawing" xmlns:w10="urn:schemas-microsoft-com:office:word" xmlns:w="http://schemas.openxmlformats.org/wordprocessingml/2006/main" xmlns:w14="http://schemas.microsoft.com/office/word/2010/wordml" xmlns:w15="http://schemas.microsoft.com/office/word/2012/wordml" xmlns:w16cex="http://schemas.microsoft.com/office/word/2018/wordml/cex" xmlns:w16cid="http://schemas.microsoft.com/office/word/2016/wordml/cid" xmlns:w16="http://schemas.microsoft.com/office/word/2018/wordml" xmlns:w16sdtdh="http://schemas.microsoft.com/office/word/2020/wordml/sdtdatahash" xmlns:w16se="http://schemas.microsoft.com/office/word/2015/wordml/symex" xmlns:wpg="http://schemas.microsoft.com/office/word/2010/wordprocessingGroup" xmlns:wpi="http://schemas.microsoft.com/office/word/2010/wordprocessingInk" xmlns:wne="http://schemas.microsoft.com/office/word/2006/wordml" xmlns:wps="http://schemas.microsoft.com/office/word/2010/wordprocessingShape" mc:Ignorable="w14 w15 w16se w16cid w16 w16cex w16sdtdh wp14">
+<w:document xmlns:wpc="http://schemas.microsoft.com/office/word/2010/wordprocessingCanvas" xmlns:cx="http://schemas.microsoft.com/office/drawing/2014/chartex" xmlns:cx1="http://schemas.microsoft.com/office/drawing/2015/9/8/chartex" xmlns:cx2="http://schemas.microsoft.com/office/drawing/2015/10/21/chartex" xmlns:cx3="http://schemas.microsoft.com/office/drawing/2016/5/9/chartex" xmlns:cx4="http://schemas.microsoft.com/office/drawing/2016/5/10/chartex" xmlns:cx5="http://schemas.microsoft.com/office/drawing/2016/5/11/chartex" xmlns:cx6="http://schemas.microsoft.com/office/drawing/2016/5/12/chartex" xmlns:cx7="http://schemas.microsoft.com/office/drawing/2016/5/13/chartex" xmlns:cx8="http://schemas.microsoft.com/office/drawing/2016/5/14/chartex" xmlns:mc="http://schemas.openxmlformats.org/markup-compatibility/2006" xmlns:aink="http://schemas.microsoft.com/office/drawing/2016/ink" xmlns:am3d="http://schemas.microsoft.com/office/drawing/2017/model3d" xmlns:o="urn:schemas-microsoft-com:office:office" xmlns:oel="http://schemas.microsoft.com/office/2019/extlst" xmlns:r="http://schemas.openxmlformats.org/officeDocument/2006/relationships" xmlns:m="http://schemas.openxmlformats.org/officeDocument/2006/math" xmlns:v="urn:schemas-microsoft-com:vml" xmlns:wp14="http://schemas.microsoft.com/office/word/2010/wordprocessingDrawing" xmlns:wp="http://schemas.openxmlformats.org/drawingml/2006/wordprocessingDrawing" xmlns:w10="urn:schemas-microsoft-com:office:word" xmlns:w="http://schemas.openxmlformats.org/wordprocessingml/2006/main" xmlns:w14="http://schemas.microsoft.com/office/word/2010/wordml" xmlns:w15="http://schemas.microsoft.com/office/word/2012/wordml" xmlns:w16cex="http://schemas.microsoft.com/office/word/2018/wordml/cex" xmlns:w16cid="http://schemas.microsoft.com/office/word/2016/wordml/cid" xmlns:w16="http://schemas.microsoft.com/office/word/2018/wordml" xmlns:w16du="http://schemas.microsoft.com/office/word/2023/wordml/word16du" xmlns:w16sdtdh="http://schemas.microsoft.com/office/word/2020/wordml/sdtdatahash" xmlns:w16se="http://schemas.microsoft.com/office/word/2015/wordml/symex" xmlns:wpg="http://schemas.microsoft.com/office/word/2010/wordprocessingGroup" xmlns:wpi="http://schemas.microsoft.com/office/word/2010/wordprocessingInk" xmlns:wne="http://schemas.microsoft.com/office/word/2006/wordml" xmlns:wps="http://schemas.microsoft.com/office/word/2010/wordprocessingShape" mc:Ignorable="w14 w15 w16se w16cid w16 w16cex w16sdtdh wp14">
   <w:body>
     <w:p>
       <w:pPr>
@@ -60,7 +60,7 @@
     </w:p>
     <w:p>
       <w:pPr>
-        <w:pStyle w:val="ListParagraph"/>
+        <w:pStyle w:val="PargrafodaLista"/>
         <w:numPr>
           <w:ilvl w:val="0"/>
           <w:numId w:val="3"/>
@@ -87,25 +87,7 @@
           <w:sz w:val="24"/>
           <w:szCs w:val="24"/>
         </w:rPr>
-        <w:t xml:space="preserve"> Guilherme Morais </w:t>
-      </w:r>
-      <w:proofErr w:type="spellStart"/>
-      <w:r>
-        <w:rPr>
-          <w:rFonts w:ascii="Arial" w:hAnsi="Arial" w:cs="Arial"/>
-          <w:sz w:val="24"/>
-          <w:szCs w:val="24"/>
-        </w:rPr>
-        <w:t>Espessotto</w:t>
-      </w:r>
-      <w:proofErr w:type="spellEnd"/>
-      <w:r>
-        <w:rPr>
-          <w:rFonts w:ascii="Arial" w:hAnsi="Arial" w:cs="Arial"/>
-          <w:sz w:val="24"/>
-          <w:szCs w:val="24"/>
-        </w:rPr>
-        <w:t xml:space="preserve"> Barbosa                    </w:t>
+        <w:t xml:space="preserve"> Guilherme Morais Espessotto Barbosa                    </w:t>
       </w:r>
       <w:r>
         <w:rPr>
@@ -128,7 +110,7 @@
     </w:p>
     <w:p>
       <w:pPr>
-        <w:pStyle w:val="ListParagraph"/>
+        <w:pStyle w:val="PargrafodaLista"/>
         <w:numPr>
           <w:ilvl w:val="0"/>
           <w:numId w:val="3"/>
@@ -149,17 +131,7 @@
           <w:sz w:val="24"/>
           <w:szCs w:val="24"/>
         </w:rPr>
-        <w:t>Nome</w:t>
-      </w:r>
-      <w:r>
-        <w:rPr>
-          <w:rFonts w:ascii="Arial" w:hAnsi="Arial" w:cs="Arial"/>
-          <w:b/>
-          <w:bCs/>
-          <w:sz w:val="24"/>
-          <w:szCs w:val="24"/>
-        </w:rPr>
-        <w:t xml:space="preserve">: </w:t>
+        <w:t xml:space="preserve">Nome: </w:t>
       </w:r>
       <w:r>
         <w:rPr>
@@ -214,7 +186,7 @@
     </w:p>
     <w:p>
       <w:pPr>
-        <w:pStyle w:val="ListParagraph"/>
+        <w:pStyle w:val="PargrafodaLista"/>
         <w:numPr>
           <w:ilvl w:val="0"/>
           <w:numId w:val="3"/>
@@ -235,36 +207,16 @@
           <w:sz w:val="24"/>
           <w:szCs w:val="24"/>
         </w:rPr>
-        <w:t>Nome</w:t>
-      </w:r>
-      <w:r>
-        <w:rPr>
-          <w:rFonts w:ascii="Arial" w:hAnsi="Arial" w:cs="Arial"/>
-          <w:b/>
-          <w:bCs/>
-          <w:sz w:val="24"/>
-          <w:szCs w:val="24"/>
-        </w:rPr>
-        <w:t xml:space="preserve">: </w:t>
-      </w:r>
-      <w:r>
-        <w:rPr>
-          <w:rFonts w:ascii="Arial" w:hAnsi="Arial" w:cs="Arial"/>
-          <w:sz w:val="24"/>
-          <w:szCs w:val="24"/>
-        </w:rPr>
-        <w:t xml:space="preserve">Vinicius Ferreira </w:t>
-      </w:r>
-      <w:proofErr w:type="spellStart"/>
-      <w:r>
-        <w:rPr>
-          <w:rFonts w:ascii="Arial" w:hAnsi="Arial" w:cs="Arial"/>
-          <w:sz w:val="24"/>
-          <w:szCs w:val="24"/>
-        </w:rPr>
-        <w:t>Buzato</w:t>
-      </w:r>
-      <w:proofErr w:type="spellEnd"/>
+        <w:t xml:space="preserve">Nome: </w:t>
+      </w:r>
+      <w:r>
+        <w:rPr>
+          <w:rFonts w:ascii="Arial" w:hAnsi="Arial" w:cs="Arial"/>
+          <w:sz w:val="24"/>
+          <w:szCs w:val="24"/>
+        </w:rPr>
+        <w:t>Vinicius Ferreira Buzato</w:t>
+      </w:r>
       <w:r>
         <w:rPr>
           <w:rFonts w:ascii="Arial" w:hAnsi="Arial" w:cs="Arial"/>
@@ -312,7 +264,7 @@
     </w:p>
     <w:p>
       <w:pPr>
-        <w:pStyle w:val="ListParagraph"/>
+        <w:pStyle w:val="PargrafodaLista"/>
         <w:numPr>
           <w:ilvl w:val="0"/>
           <w:numId w:val="3"/>
@@ -333,13 +285,27 @@
           <w:sz w:val="24"/>
           <w:szCs w:val="24"/>
         </w:rPr>
-        <w:t>Nome:</w:t>
-      </w:r>
-      <w:r>
-        <w:rPr>
-          <w:rFonts w:ascii="Arial" w:hAnsi="Arial" w:cs="Arial"/>
-          <w:b/>
-          <w:bCs/>
+        <w:t xml:space="preserve">Nome: </w:t>
+      </w:r>
+      <w:r>
+        <w:rPr>
+          <w:rFonts w:ascii="Arial" w:hAnsi="Arial" w:cs="Arial"/>
+          <w:sz w:val="24"/>
+          <w:szCs w:val="24"/>
+        </w:rPr>
+        <w:t>Fabrício Gutierrez Saavedra</w:t>
+      </w:r>
+      <w:r>
+        <w:rPr>
+          <w:rFonts w:ascii="Arial" w:hAnsi="Arial" w:cs="Arial"/>
+          <w:sz w:val="24"/>
+          <w:szCs w:val="24"/>
+        </w:rPr>
+        <w:t xml:space="preserve">                                   </w:t>
+      </w:r>
+      <w:r>
+        <w:rPr>
+          <w:rFonts w:ascii="Arial" w:hAnsi="Arial" w:cs="Arial"/>
           <w:sz w:val="24"/>
           <w:szCs w:val="24"/>
         </w:rPr>
@@ -348,22 +314,18 @@
       <w:r>
         <w:rPr>
           <w:rFonts w:ascii="Arial" w:hAnsi="Arial" w:cs="Arial"/>
-          <w:sz w:val="24"/>
-          <w:szCs w:val="24"/>
-        </w:rPr>
-        <w:t>Fabrício Gutierrez Saavedra</w:t>
-      </w:r>
-      <w:r>
-        <w:rPr>
-          <w:rFonts w:ascii="Arial" w:hAnsi="Arial" w:cs="Arial"/>
-          <w:sz w:val="24"/>
-          <w:szCs w:val="24"/>
-        </w:rPr>
-        <w:t xml:space="preserve">                                   </w:t>
-      </w:r>
-      <w:r>
-        <w:rPr>
-          <w:rFonts w:ascii="Arial" w:hAnsi="Arial" w:cs="Arial"/>
+          <w:b/>
+          <w:bCs/>
+          <w:sz w:val="24"/>
+          <w:szCs w:val="24"/>
+        </w:rPr>
+        <w:t>RM:</w:t>
+      </w:r>
+      <w:r>
+        <w:rPr>
+          <w:rFonts w:ascii="Arial" w:hAnsi="Arial" w:cs="Arial"/>
+          <w:b/>
+          <w:bCs/>
           <w:sz w:val="24"/>
           <w:szCs w:val="24"/>
         </w:rPr>
@@ -372,26 +334,6 @@
       <w:r>
         <w:rPr>
           <w:rFonts w:ascii="Arial" w:hAnsi="Arial" w:cs="Arial"/>
-          <w:b/>
-          <w:bCs/>
-          <w:sz w:val="24"/>
-          <w:szCs w:val="24"/>
-        </w:rPr>
-        <w:t>RM:</w:t>
-      </w:r>
-      <w:r>
-        <w:rPr>
-          <w:rFonts w:ascii="Arial" w:hAnsi="Arial" w:cs="Arial"/>
-          <w:b/>
-          <w:bCs/>
-          <w:sz w:val="24"/>
-          <w:szCs w:val="24"/>
-        </w:rPr>
-        <w:t xml:space="preserve"> </w:t>
-      </w:r>
-      <w:r>
-        <w:rPr>
-          <w:rFonts w:ascii="Arial" w:hAnsi="Arial" w:cs="Arial"/>
           <w:sz w:val="24"/>
           <w:szCs w:val="24"/>
         </w:rPr>
@@ -400,7 +342,7 @@
     </w:p>
     <w:p>
       <w:pPr>
-        <w:pStyle w:val="ListParagraph"/>
+        <w:pStyle w:val="PargrafodaLista"/>
         <w:numPr>
           <w:ilvl w:val="0"/>
           <w:numId w:val="3"/>
@@ -421,17 +363,7 @@
           <w:sz w:val="24"/>
           <w:szCs w:val="24"/>
         </w:rPr>
-        <w:t>Nome:</w:t>
-      </w:r>
-      <w:r>
-        <w:rPr>
-          <w:rFonts w:ascii="Arial" w:hAnsi="Arial" w:cs="Arial"/>
-          <w:b/>
-          <w:bCs/>
-          <w:sz w:val="24"/>
-          <w:szCs w:val="24"/>
-        </w:rPr>
-        <w:t xml:space="preserve"> </w:t>
+        <w:t xml:space="preserve">Nome: </w:t>
       </w:r>
       <w:r>
         <w:rPr>
@@ -533,36 +465,32 @@
           <w:sz w:val="24"/>
           <w:szCs w:val="24"/>
         </w:rPr>
-        <w:t xml:space="preserve"> -Como declarar uma variável com valor </w:t>
-      </w:r>
-      <w:proofErr w:type="spellStart"/>
-      <w:r>
-        <w:rPr>
-          <w:rFonts w:ascii="Arial" w:hAnsi="Arial" w:cs="Arial"/>
-          <w:sz w:val="24"/>
-          <w:szCs w:val="24"/>
-        </w:rPr>
-        <w:t>undefined</w:t>
-      </w:r>
-      <w:proofErr w:type="spellEnd"/>
-      <w:r>
-        <w:rPr>
-          <w:rFonts w:ascii="Arial" w:hAnsi="Arial" w:cs="Arial"/>
-          <w:sz w:val="24"/>
-          <w:szCs w:val="24"/>
-        </w:rPr>
-        <w:t xml:space="preserve"> em </w:t>
-      </w:r>
-      <w:proofErr w:type="spellStart"/>
-      <w:r>
-        <w:rPr>
-          <w:rFonts w:ascii="Arial" w:hAnsi="Arial" w:cs="Arial"/>
-          <w:sz w:val="24"/>
-          <w:szCs w:val="24"/>
-        </w:rPr>
-        <w:t>JavaScript</w:t>
-      </w:r>
-      <w:proofErr w:type="spellEnd"/>
+        <w:t xml:space="preserve"> -</w:t>
+      </w:r>
+      <w:r>
+        <w:rPr>
+          <w:rFonts w:ascii="Arial" w:hAnsi="Arial" w:cs="Arial"/>
+          <w:sz w:val="24"/>
+          <w:szCs w:val="24"/>
+        </w:rPr>
+        <w:t xml:space="preserve"> </w:t>
+      </w:r>
+      <w:r>
+        <w:rPr>
+          <w:rFonts w:ascii="Arial" w:hAnsi="Arial" w:cs="Arial"/>
+          <w:sz w:val="24"/>
+          <w:szCs w:val="24"/>
+        </w:rPr>
+        <w:t xml:space="preserve">Como declarar uma variável com valor undefined em </w:t>
+      </w:r>
+      <w:r>
+        <w:rPr>
+          <w:rFonts w:ascii="Arial" w:hAnsi="Arial" w:cs="Arial"/>
+          <w:sz w:val="24"/>
+          <w:szCs w:val="24"/>
+        </w:rPr>
+        <w:t>Javascript</w:t>
+      </w:r>
       <w:r>
         <w:rPr>
           <w:rFonts w:ascii="Arial" w:hAnsi="Arial" w:cs="Arial"/>
@@ -582,61 +510,57 @@
       <w:r>
         <w:rPr>
           <w:rFonts w:ascii="Arial" w:hAnsi="Arial" w:cs="Arial"/>
-          <w:sz w:val="24"/>
-          <w:szCs w:val="24"/>
-        </w:rPr>
-        <w:t>(5Pontos)</w:t>
-      </w:r>
-    </w:p>
-    <w:p>
-      <w:pPr>
-        <w:rPr>
-          <w:rFonts w:ascii="Arial" w:hAnsi="Arial" w:cs="Arial"/>
-          <w:i/>
-          <w:iCs/>
-          <w:sz w:val="24"/>
-          <w:szCs w:val="24"/>
-        </w:rPr>
-      </w:pPr>
-      <w:r>
-        <w:rPr>
-          <w:rFonts w:ascii="Arial" w:hAnsi="Arial" w:cs="Arial"/>
-          <w:i/>
-          <w:iCs/>
-          <w:sz w:val="24"/>
-          <w:szCs w:val="24"/>
-        </w:rPr>
-        <w:t>C</w:t>
-      </w:r>
-      <w:r>
-        <w:rPr>
-          <w:rFonts w:ascii="Arial" w:hAnsi="Arial" w:cs="Arial"/>
-          <w:i/>
-          <w:iCs/>
-          <w:sz w:val="24"/>
-          <w:szCs w:val="24"/>
-        </w:rPr>
-        <w:t>ó</w:t>
-      </w:r>
-      <w:r>
-        <w:rPr>
-          <w:rFonts w:ascii="Arial" w:hAnsi="Arial" w:cs="Arial"/>
-          <w:i/>
-          <w:iCs/>
-          <w:sz w:val="24"/>
-          <w:szCs w:val="24"/>
-        </w:rPr>
-        <w:t>digo</w:t>
-      </w:r>
-      <w:r>
-        <w:rPr>
-          <w:rFonts w:ascii="Arial" w:hAnsi="Arial" w:cs="Arial"/>
-          <w:i/>
-          <w:iCs/>
-          <w:sz w:val="24"/>
-          <w:szCs w:val="24"/>
-        </w:rPr>
-        <w:t>:</w:t>
+          <w:b/>
+          <w:bCs/>
+          <w:sz w:val="24"/>
+          <w:szCs w:val="24"/>
+        </w:rPr>
+        <w:t>(5</w:t>
+      </w:r>
+      <w:r>
+        <w:rPr>
+          <w:rFonts w:ascii="Arial" w:hAnsi="Arial" w:cs="Arial"/>
+          <w:b/>
+          <w:bCs/>
+          <w:sz w:val="24"/>
+          <w:szCs w:val="24"/>
+        </w:rPr>
+        <w:t xml:space="preserve"> </w:t>
+      </w:r>
+      <w:r>
+        <w:rPr>
+          <w:rFonts w:ascii="Arial" w:hAnsi="Arial" w:cs="Arial"/>
+          <w:b/>
+          <w:bCs/>
+          <w:sz w:val="24"/>
+          <w:szCs w:val="24"/>
+        </w:rPr>
+        <w:t>Pontos)</w:t>
+      </w:r>
+    </w:p>
+    <w:p>
+      <w:pPr>
+        <w:rPr>
+          <w:rFonts w:ascii="Arial" w:hAnsi="Arial" w:cs="Arial"/>
+          <w:b/>
+          <w:bCs/>
+          <w:i/>
+          <w:iCs/>
+          <w:sz w:val="24"/>
+          <w:szCs w:val="24"/>
+        </w:rPr>
+      </w:pPr>
+      <w:r>
+        <w:rPr>
+          <w:rFonts w:ascii="Arial" w:hAnsi="Arial" w:cs="Arial"/>
+          <w:b/>
+          <w:bCs/>
+          <w:i/>
+          <w:iCs/>
+          <w:sz w:val="24"/>
+          <w:szCs w:val="24"/>
+        </w:rPr>
+        <w:t>Código:</w:t>
       </w:r>
     </w:p>
     <w:p>
@@ -644,13 +568,17 @@
         <w:jc w:val="center"/>
         <w:rPr>
           <w:rFonts w:ascii="Arial" w:hAnsi="Arial" w:cs="Arial"/>
-          <w:sz w:val="24"/>
-          <w:szCs w:val="24"/>
-        </w:rPr>
-      </w:pPr>
-      <w:r>
-        <w:rPr>
-          <w:rFonts w:ascii="Arial" w:hAnsi="Arial" w:cs="Arial"/>
+          <w:b/>
+          <w:bCs/>
+          <w:sz w:val="24"/>
+          <w:szCs w:val="24"/>
+        </w:rPr>
+      </w:pPr>
+      <w:r>
+        <w:rPr>
+          <w:rFonts w:ascii="Arial" w:hAnsi="Arial" w:cs="Arial"/>
+          <w:b/>
+          <w:bCs/>
           <w:noProof/>
           <w:sz w:val="24"/>
           <w:szCs w:val="24"/>
@@ -696,15 +624,19 @@
       <w:pPr>
         <w:rPr>
           <w:rFonts w:ascii="Arial" w:hAnsi="Arial" w:cs="Arial"/>
-          <w:i/>
-          <w:iCs/>
-          <w:sz w:val="24"/>
-          <w:szCs w:val="24"/>
-        </w:rPr>
-      </w:pPr>
-      <w:r>
-        <w:rPr>
-          <w:rFonts w:ascii="Arial" w:hAnsi="Arial" w:cs="Arial"/>
+          <w:b/>
+          <w:bCs/>
+          <w:i/>
+          <w:iCs/>
+          <w:sz w:val="24"/>
+          <w:szCs w:val="24"/>
+        </w:rPr>
+      </w:pPr>
+      <w:r>
+        <w:rPr>
+          <w:rFonts w:ascii="Arial" w:hAnsi="Arial" w:cs="Arial"/>
+          <w:b/>
+          <w:bCs/>
           <w:i/>
           <w:iCs/>
           <w:sz w:val="24"/>
@@ -793,18 +725,32 @@
           <w:sz w:val="24"/>
           <w:szCs w:val="24"/>
         </w:rPr>
-        <w:t xml:space="preserve"> -Como usar o operador % em </w:t>
-      </w:r>
-      <w:proofErr w:type="spellStart"/>
-      <w:r>
-        <w:rPr>
-          <w:rFonts w:ascii="Arial" w:hAnsi="Arial" w:cs="Arial"/>
-          <w:sz w:val="24"/>
-          <w:szCs w:val="24"/>
-        </w:rPr>
-        <w:t>JavaScript</w:t>
-      </w:r>
-      <w:proofErr w:type="spellEnd"/>
+        <w:t xml:space="preserve"> -</w:t>
+      </w:r>
+      <w:r>
+        <w:rPr>
+          <w:rFonts w:ascii="Arial" w:hAnsi="Arial" w:cs="Arial"/>
+          <w:sz w:val="24"/>
+          <w:szCs w:val="24"/>
+        </w:rPr>
+        <w:t xml:space="preserve"> </w:t>
+      </w:r>
+      <w:r>
+        <w:rPr>
+          <w:rFonts w:ascii="Arial" w:hAnsi="Arial" w:cs="Arial"/>
+          <w:sz w:val="24"/>
+          <w:szCs w:val="24"/>
+        </w:rPr>
+        <w:t xml:space="preserve">Como usar o operador % em </w:t>
+      </w:r>
+      <w:r>
+        <w:rPr>
+          <w:rFonts w:ascii="Arial" w:hAnsi="Arial" w:cs="Arial"/>
+          <w:sz w:val="24"/>
+          <w:szCs w:val="24"/>
+        </w:rPr>
+        <w:t>Javascript</w:t>
+      </w:r>
       <w:r>
         <w:rPr>
           <w:rFonts w:ascii="Arial" w:hAnsi="Arial" w:cs="Arial"/>
@@ -824,23 +770,49 @@
       <w:r>
         <w:rPr>
           <w:rFonts w:ascii="Arial" w:hAnsi="Arial" w:cs="Arial"/>
-          <w:sz w:val="24"/>
-          <w:szCs w:val="24"/>
-        </w:rPr>
-        <w:t>(5Pontos)</w:t>
-      </w:r>
-    </w:p>
-    <w:p>
-      <w:pPr>
-        <w:rPr>
-          <w:rFonts w:ascii="Arial" w:hAnsi="Arial" w:cs="Arial"/>
-          <w:sz w:val="24"/>
-          <w:szCs w:val="24"/>
-        </w:rPr>
-      </w:pPr>
-      <w:r>
-        <w:rPr>
-          <w:rFonts w:ascii="Arial" w:hAnsi="Arial" w:cs="Arial"/>
+          <w:b/>
+          <w:bCs/>
+          <w:sz w:val="24"/>
+          <w:szCs w:val="24"/>
+        </w:rPr>
+        <w:t>(5</w:t>
+      </w:r>
+      <w:r>
+        <w:rPr>
+          <w:rFonts w:ascii="Arial" w:hAnsi="Arial" w:cs="Arial"/>
+          <w:b/>
+          <w:bCs/>
+          <w:sz w:val="24"/>
+          <w:szCs w:val="24"/>
+        </w:rPr>
+        <w:t xml:space="preserve"> </w:t>
+      </w:r>
+      <w:r>
+        <w:rPr>
+          <w:rFonts w:ascii="Arial" w:hAnsi="Arial" w:cs="Arial"/>
+          <w:b/>
+          <w:bCs/>
+          <w:sz w:val="24"/>
+          <w:szCs w:val="24"/>
+        </w:rPr>
+        <w:t>Pontos)</w:t>
+      </w:r>
+    </w:p>
+    <w:p>
+      <w:pPr>
+        <w:rPr>
+          <w:rFonts w:ascii="Arial" w:hAnsi="Arial" w:cs="Arial"/>
+          <w:b/>
+          <w:bCs/>
+          <w:sz w:val="24"/>
+          <w:szCs w:val="24"/>
+        </w:rPr>
+      </w:pPr>
+      <w:r>
+        <w:rPr>
+          <w:rFonts w:ascii="Arial" w:hAnsi="Arial" w:cs="Arial"/>
+          <w:b/>
+          <w:bCs/>
           <w:i/>
           <w:iCs/>
           <w:sz w:val="24"/>
@@ -851,6 +823,8 @@
       <w:r>
         <w:rPr>
           <w:rFonts w:ascii="Arial" w:hAnsi="Arial" w:cs="Arial"/>
+          <w:b/>
+          <w:bCs/>
           <w:sz w:val="24"/>
           <w:szCs w:val="24"/>
         </w:rPr>
@@ -914,15 +888,19 @@
       <w:pPr>
         <w:rPr>
           <w:rFonts w:ascii="Arial" w:hAnsi="Arial" w:cs="Arial"/>
-          <w:i/>
-          <w:iCs/>
-          <w:sz w:val="24"/>
-          <w:szCs w:val="24"/>
-        </w:rPr>
-      </w:pPr>
-      <w:r>
-        <w:rPr>
-          <w:rFonts w:ascii="Arial" w:hAnsi="Arial" w:cs="Arial"/>
+          <w:b/>
+          <w:bCs/>
+          <w:i/>
+          <w:iCs/>
+          <w:sz w:val="24"/>
+          <w:szCs w:val="24"/>
+        </w:rPr>
+      </w:pPr>
+      <w:r>
+        <w:rPr>
+          <w:rFonts w:ascii="Arial" w:hAnsi="Arial" w:cs="Arial"/>
+          <w:b/>
+          <w:bCs/>
           <w:i/>
           <w:iCs/>
           <w:sz w:val="24"/>
@@ -933,6 +911,7 @@
     </w:p>
     <w:p>
       <w:pPr>
+        <w:jc w:val="center"/>
         <w:rPr>
           <w:rFonts w:ascii="Arial" w:hAnsi="Arial" w:cs="Arial"/>
           <w:sz w:val="24"/>
@@ -1016,7 +995,55 @@
           <w:sz w:val="24"/>
           <w:szCs w:val="24"/>
         </w:rPr>
-        <w:t xml:space="preserve">Escreva </w:t>
+        <w:t xml:space="preserve"> </w:t>
+      </w:r>
+      <w:r>
+        <w:rPr>
+          <w:rFonts w:ascii="Arial" w:hAnsi="Arial" w:cs="Arial"/>
+          <w:sz w:val="24"/>
+          <w:szCs w:val="24"/>
+        </w:rPr>
+        <w:t>Escreva um</w:t>
+      </w:r>
+      <w:r>
+        <w:rPr>
+          <w:rFonts w:ascii="Arial" w:hAnsi="Arial" w:cs="Arial"/>
+          <w:sz w:val="24"/>
+          <w:szCs w:val="24"/>
+        </w:rPr>
+        <w:t xml:space="preserve"> programa que calcula o índice de massa corporal (IMC) d</w:t>
+      </w:r>
+      <w:r>
+        <w:rPr>
+          <w:rFonts w:ascii="Arial" w:hAnsi="Arial" w:cs="Arial"/>
+          <w:sz w:val="24"/>
+          <w:szCs w:val="24"/>
+        </w:rPr>
+        <w:t>e</w:t>
+      </w:r>
+      <w:r>
+        <w:rPr>
+          <w:rFonts w:ascii="Arial" w:hAnsi="Arial" w:cs="Arial"/>
+          <w:sz w:val="24"/>
+          <w:szCs w:val="24"/>
+        </w:rPr>
+        <w:t xml:space="preserve"> uma</w:t>
+      </w:r>
+      <w:r>
+        <w:rPr>
+          <w:rFonts w:ascii="Arial" w:hAnsi="Arial" w:cs="Arial"/>
+          <w:sz w:val="24"/>
+          <w:szCs w:val="24"/>
+        </w:rPr>
+        <w:t xml:space="preserve"> </w:t>
+      </w:r>
+      <w:r>
+        <w:rPr>
+          <w:rFonts w:ascii="Arial" w:hAnsi="Arial" w:cs="Arial"/>
+          <w:sz w:val="24"/>
+          <w:szCs w:val="24"/>
+        </w:rPr>
+        <w:t>pessoa e exibe uma mensagem indicando se ela está abaixo, no peso ideal ou acima do peso. Considere as seguintes faixas de IMC: abaixo de 18,</w:t>
       </w:r>
       <w:proofErr w:type="gramStart"/>
       <w:r>
@@ -1025,15 +1052,7 @@
           <w:sz w:val="24"/>
           <w:szCs w:val="24"/>
         </w:rPr>
-        <w:t>um</w:t>
-      </w:r>
-      <w:r>
-        <w:rPr>
-          <w:rFonts w:ascii="Arial" w:hAnsi="Arial" w:cs="Arial"/>
-          <w:sz w:val="24"/>
-          <w:szCs w:val="24"/>
-        </w:rPr>
-        <w:t xml:space="preserve">  programa</w:t>
+        <w:t>5  (</w:t>
       </w:r>
       <w:proofErr w:type="gramEnd"/>
       <w:r>
@@ -1042,38 +1061,58 @@
           <w:sz w:val="24"/>
           <w:szCs w:val="24"/>
         </w:rPr>
-        <w:t xml:space="preserve">  que  calcula  o  índice  de  massa  corporal  (IMC)  de  uma  pessoa  e  exibe  uma mensagem indicando se ela está abaixo, no peso ideal ou acima do peso. Considere as seguintes faixas de IMC:  </w:t>
-      </w:r>
-      <w:proofErr w:type="gramStart"/>
-      <w:r>
-        <w:rPr>
-          <w:rFonts w:ascii="Arial" w:hAnsi="Arial" w:cs="Arial"/>
-          <w:sz w:val="24"/>
-          <w:szCs w:val="24"/>
-        </w:rPr>
-        <w:t>abaixo  de</w:t>
-      </w:r>
-      <w:proofErr w:type="gramEnd"/>
-      <w:r>
-        <w:rPr>
-          <w:rFonts w:ascii="Arial" w:hAnsi="Arial" w:cs="Arial"/>
-          <w:sz w:val="24"/>
-          <w:szCs w:val="24"/>
-        </w:rPr>
-        <w:t xml:space="preserve">  18,5  (abaixo  do  peso),  entre18,5  e  24,9  (peso  ideal)  e  acima  de  24,9  (acima  do  peso).Exemplifique e demonstre a saída!(10 Pontos)</w:t>
-      </w:r>
-    </w:p>
-    <w:p>
-      <w:pPr>
-        <w:rPr>
-          <w:rFonts w:ascii="Arial" w:hAnsi="Arial" w:cs="Arial"/>
-          <w:sz w:val="24"/>
-          <w:szCs w:val="24"/>
-        </w:rPr>
-      </w:pPr>
-      <w:r>
-        <w:rPr>
-          <w:rFonts w:ascii="Arial" w:hAnsi="Arial" w:cs="Arial"/>
+        <w:t>abaixo  do  peso), entre18,5 e 24,9 (peso  ideal) e acima de 24,9 (acima do</w:t>
+      </w:r>
+      <w:r>
+        <w:rPr>
+          <w:rFonts w:ascii="Arial" w:hAnsi="Arial" w:cs="Arial"/>
+          <w:sz w:val="24"/>
+          <w:szCs w:val="24"/>
+        </w:rPr>
+        <w:t xml:space="preserve"> </w:t>
+      </w:r>
+      <w:r>
+        <w:rPr>
+          <w:rFonts w:ascii="Arial" w:hAnsi="Arial" w:cs="Arial"/>
+          <w:sz w:val="24"/>
+          <w:szCs w:val="24"/>
+        </w:rPr>
+        <w:t>peso).Exemplifique e demonstre a saída!</w:t>
+      </w:r>
+      <w:r>
+        <w:rPr>
+          <w:rFonts w:ascii="Arial" w:hAnsi="Arial" w:cs="Arial"/>
+          <w:sz w:val="24"/>
+          <w:szCs w:val="24"/>
+        </w:rPr>
+        <w:t xml:space="preserve"> </w:t>
+      </w:r>
+      <w:r>
+        <w:rPr>
+          <w:rFonts w:ascii="Arial" w:hAnsi="Arial" w:cs="Arial"/>
+          <w:b/>
+          <w:bCs/>
+          <w:sz w:val="24"/>
+          <w:szCs w:val="24"/>
+        </w:rPr>
+        <w:t>(10 Pontos)</w:t>
+      </w:r>
+    </w:p>
+    <w:p>
+      <w:pPr>
+        <w:rPr>
+          <w:rFonts w:ascii="Arial" w:hAnsi="Arial" w:cs="Arial"/>
+          <w:b/>
+          <w:bCs/>
+          <w:sz w:val="24"/>
+          <w:szCs w:val="24"/>
+        </w:rPr>
+      </w:pPr>
+      <w:r>
+        <w:rPr>
+          <w:rFonts w:ascii="Arial" w:hAnsi="Arial" w:cs="Arial"/>
+          <w:b/>
+          <w:bCs/>
           <w:i/>
           <w:iCs/>
           <w:sz w:val="24"/>
@@ -1084,6 +1123,8 @@
       <w:r>
         <w:rPr>
           <w:rFonts w:ascii="Arial" w:hAnsi="Arial" w:cs="Arial"/>
+          <w:b/>
+          <w:bCs/>
           <w:sz w:val="24"/>
           <w:szCs w:val="24"/>
         </w:rPr>
@@ -1147,15 +1188,19 @@
       <w:pPr>
         <w:rPr>
           <w:rFonts w:ascii="Arial" w:hAnsi="Arial" w:cs="Arial"/>
-          <w:i/>
-          <w:iCs/>
-          <w:sz w:val="24"/>
-          <w:szCs w:val="24"/>
-        </w:rPr>
-      </w:pPr>
-      <w:r>
-        <w:rPr>
-          <w:rFonts w:ascii="Arial" w:hAnsi="Arial" w:cs="Arial"/>
+          <w:b/>
+          <w:bCs/>
+          <w:i/>
+          <w:iCs/>
+          <w:sz w:val="24"/>
+          <w:szCs w:val="24"/>
+        </w:rPr>
+      </w:pPr>
+      <w:r>
+        <w:rPr>
+          <w:rFonts w:ascii="Arial" w:hAnsi="Arial" w:cs="Arial"/>
+          <w:b/>
+          <w:bCs/>
           <w:i/>
           <w:iCs/>
           <w:sz w:val="24"/>
@@ -1166,6 +1211,7 @@
     </w:p>
     <w:p>
       <w:pPr>
+        <w:jc w:val="center"/>
         <w:rPr>
           <w:rFonts w:ascii="Arial" w:hAnsi="Arial" w:cs="Arial"/>
           <w:sz w:val="24"/>
@@ -1247,52 +1293,80 @@
           <w:sz w:val="24"/>
           <w:szCs w:val="24"/>
         </w:rPr>
-        <w:t xml:space="preserve"> -Faça um programa que receba a idade de uma pessoa e exiba uma mensagem indicando em qual faixa etária ela se encontra: criança (até 12 anos), adolescente (entre 13 e 18 anos), adulto (entre 19 e60 anos) ou idoso (mais de 60 anos). Exemplifique e demonstre a </w:t>
-      </w:r>
-      <w:proofErr w:type="gramStart"/>
-      <w:r>
-        <w:rPr>
-          <w:rFonts w:ascii="Arial" w:hAnsi="Arial" w:cs="Arial"/>
-          <w:sz w:val="24"/>
-          <w:szCs w:val="24"/>
-        </w:rPr>
-        <w:t>saída!(</w:t>
-      </w:r>
-      <w:proofErr w:type="gramEnd"/>
-      <w:r>
-        <w:rPr>
-          <w:rFonts w:ascii="Arial" w:hAnsi="Arial" w:cs="Arial"/>
-          <w:sz w:val="24"/>
-          <w:szCs w:val="24"/>
-        </w:rPr>
-        <w:t>10 Pontos)</w:t>
-      </w:r>
-    </w:p>
-    <w:p>
-      <w:pPr>
-        <w:rPr>
-          <w:rFonts w:ascii="Arial" w:hAnsi="Arial" w:cs="Arial"/>
-          <w:sz w:val="24"/>
-          <w:szCs w:val="24"/>
-        </w:rPr>
-      </w:pPr>
-      <w:r>
-        <w:rPr>
-          <w:rFonts w:ascii="Arial" w:hAnsi="Arial" w:cs="Arial"/>
+        <w:t xml:space="preserve"> -</w:t>
+      </w:r>
+      <w:r>
+        <w:rPr>
+          <w:rFonts w:ascii="Arial" w:hAnsi="Arial" w:cs="Arial"/>
+          <w:sz w:val="24"/>
+          <w:szCs w:val="24"/>
+        </w:rPr>
+        <w:t xml:space="preserve"> </w:t>
+      </w:r>
+      <w:r>
+        <w:rPr>
+          <w:rFonts w:ascii="Arial" w:hAnsi="Arial" w:cs="Arial"/>
+          <w:sz w:val="24"/>
+          <w:szCs w:val="24"/>
+        </w:rPr>
+        <w:t>Faça um programa que receba a idade de uma pessoa e exiba uma mensagem indicando em qual faixa etária ela se encontra: criança (até 12 anos), adolescente (entre 13 e 18 anos), adulto (entre 19 e</w:t>
+      </w:r>
+      <w:r>
+        <w:rPr>
+          <w:rFonts w:ascii="Arial" w:hAnsi="Arial" w:cs="Arial"/>
+          <w:sz w:val="24"/>
+          <w:szCs w:val="24"/>
+        </w:rPr>
+        <w:t xml:space="preserve"> </w:t>
+      </w:r>
+      <w:r>
+        <w:rPr>
+          <w:rFonts w:ascii="Arial" w:hAnsi="Arial" w:cs="Arial"/>
+          <w:sz w:val="24"/>
+          <w:szCs w:val="24"/>
+        </w:rPr>
+        <w:t>60 anos) ou idoso (mais de 60 anos). Exemplifique e demonstre a saída!</w:t>
+      </w:r>
+      <w:r>
+        <w:rPr>
+          <w:rFonts w:ascii="Arial" w:hAnsi="Arial" w:cs="Arial"/>
+          <w:sz w:val="24"/>
+          <w:szCs w:val="24"/>
+        </w:rPr>
+        <w:t xml:space="preserve"> </w:t>
+      </w:r>
+      <w:r>
+        <w:rPr>
+          <w:rFonts w:ascii="Arial" w:hAnsi="Arial" w:cs="Arial"/>
+          <w:b/>
+          <w:bCs/>
+          <w:sz w:val="24"/>
+          <w:szCs w:val="24"/>
+        </w:rPr>
+        <w:t>(10 Pontos)</w:t>
+      </w:r>
+    </w:p>
+    <w:p>
+      <w:pPr>
+        <w:rPr>
+          <w:rFonts w:ascii="Arial" w:hAnsi="Arial" w:cs="Arial"/>
+          <w:b/>
+          <w:bCs/>
+          <w:sz w:val="24"/>
+          <w:szCs w:val="24"/>
+        </w:rPr>
+      </w:pPr>
+      <w:r>
+        <w:rPr>
+          <w:rFonts w:ascii="Arial" w:hAnsi="Arial" w:cs="Arial"/>
+          <w:b/>
+          <w:bCs/>
           <w:i/>
           <w:iCs/>
           <w:sz w:val="24"/>
           <w:szCs w:val="24"/>
         </w:rPr>
         <w:t>Código:</w:t>
-      </w:r>
-      <w:r>
-        <w:rPr>
-          <w:rFonts w:ascii="Arial" w:hAnsi="Arial" w:cs="Arial"/>
-          <w:sz w:val="24"/>
-          <w:szCs w:val="24"/>
-        </w:rPr>
-        <w:t xml:space="preserve"> </w:t>
       </w:r>
     </w:p>
     <w:p>
@@ -1352,15 +1426,19 @@
       <w:pPr>
         <w:rPr>
           <w:rFonts w:ascii="Arial" w:hAnsi="Arial" w:cs="Arial"/>
-          <w:i/>
-          <w:iCs/>
-          <w:sz w:val="24"/>
-          <w:szCs w:val="24"/>
-        </w:rPr>
-      </w:pPr>
-      <w:r>
-        <w:rPr>
-          <w:rFonts w:ascii="Arial" w:hAnsi="Arial" w:cs="Arial"/>
+          <w:b/>
+          <w:bCs/>
+          <w:i/>
+          <w:iCs/>
+          <w:sz w:val="24"/>
+          <w:szCs w:val="24"/>
+        </w:rPr>
+      </w:pPr>
+      <w:r>
+        <w:rPr>
+          <w:rFonts w:ascii="Arial" w:hAnsi="Arial" w:cs="Arial"/>
+          <w:b/>
+          <w:bCs/>
           <w:i/>
           <w:iCs/>
           <w:sz w:val="24"/>
@@ -1371,6 +1449,7 @@
     </w:p>
     <w:p>
       <w:pPr>
+        <w:jc w:val="center"/>
         <w:rPr>
           <w:rFonts w:ascii="Arial" w:hAnsi="Arial" w:cs="Arial"/>
           <w:sz w:val="24"/>
@@ -1446,38 +1525,58 @@
           <w:sz w:val="24"/>
           <w:szCs w:val="24"/>
         </w:rPr>
-        <w:t xml:space="preserve"> -Crie um programa que receba um nome de usuário e uma senha e verifique se eles correspondem aos dados de um usuário cadastrado. Considere que o usuário cadastrado possui nome de usuário "admin" e senha "1234". O programa deve exibir uma mensagem indicando se o login foi realizado com sucesso ou se houve falha de autenticação. Exemplifique e demonstre a </w:t>
-      </w:r>
-      <w:proofErr w:type="gramStart"/>
-      <w:r>
-        <w:rPr>
-          <w:rFonts w:ascii="Arial" w:hAnsi="Arial" w:cs="Arial"/>
-          <w:sz w:val="24"/>
-          <w:szCs w:val="24"/>
-        </w:rPr>
-        <w:t>saída!(</w:t>
-      </w:r>
-      <w:proofErr w:type="gramEnd"/>
-      <w:r>
-        <w:rPr>
-          <w:rFonts w:ascii="Arial" w:hAnsi="Arial" w:cs="Arial"/>
-          <w:sz w:val="24"/>
-          <w:szCs w:val="24"/>
-        </w:rPr>
-        <w:t>5Pontos)</w:t>
-      </w:r>
-    </w:p>
-    <w:p>
-      <w:pPr>
-        <w:rPr>
-          <w:rFonts w:ascii="Arial" w:hAnsi="Arial" w:cs="Arial"/>
-          <w:sz w:val="24"/>
-          <w:szCs w:val="24"/>
-        </w:rPr>
-      </w:pPr>
-      <w:r>
-        <w:rPr>
-          <w:rFonts w:ascii="Arial" w:hAnsi="Arial" w:cs="Arial"/>
+        <w:t xml:space="preserve"> -</w:t>
+      </w:r>
+      <w:r>
+        <w:rPr>
+          <w:rFonts w:ascii="Arial" w:hAnsi="Arial" w:cs="Arial"/>
+          <w:sz w:val="24"/>
+          <w:szCs w:val="24"/>
+        </w:rPr>
+        <w:t xml:space="preserve"> </w:t>
+      </w:r>
+      <w:r>
+        <w:rPr>
+          <w:rFonts w:ascii="Arial" w:hAnsi="Arial" w:cs="Arial"/>
+          <w:sz w:val="24"/>
+          <w:szCs w:val="24"/>
+        </w:rPr>
+        <w:t>Crie um programa que receba um nome de usuário e uma senha e verifique se eles correspondem aos dados de um usuário cadastrado. Considere que o usuário cadastrado possui nome de usuário "admin" e senha "1234". O programa deve exibir uma mensagem indicando se o login foi realizado com sucesso ou se houve falha de autenticação. Exemplifique e demonstre a saída!</w:t>
+      </w:r>
+      <w:r>
+        <w:rPr>
+          <w:rFonts w:ascii="Arial" w:hAnsi="Arial" w:cs="Arial"/>
+          <w:sz w:val="24"/>
+          <w:szCs w:val="24"/>
+        </w:rPr>
+        <w:t xml:space="preserve"> </w:t>
+      </w:r>
+      <w:r>
+        <w:rPr>
+          <w:rFonts w:ascii="Arial" w:hAnsi="Arial" w:cs="Arial"/>
+          <w:b/>
+          <w:bCs/>
+          <w:sz w:val="24"/>
+          <w:szCs w:val="24"/>
+        </w:rPr>
+        <w:t>(5Pontos)</w:t>
+      </w:r>
+    </w:p>
+    <w:p>
+      <w:pPr>
+        <w:rPr>
+          <w:rFonts w:ascii="Arial" w:hAnsi="Arial" w:cs="Arial"/>
+          <w:b/>
+          <w:bCs/>
+          <w:sz w:val="24"/>
+          <w:szCs w:val="24"/>
+        </w:rPr>
+      </w:pPr>
+      <w:r>
+        <w:rPr>
+          <w:rFonts w:ascii="Arial" w:hAnsi="Arial" w:cs="Arial"/>
+          <w:b/>
+          <w:bCs/>
           <w:i/>
           <w:iCs/>
           <w:sz w:val="24"/>
@@ -1488,6 +1587,8 @@
       <w:r>
         <w:rPr>
           <w:rFonts w:ascii="Arial" w:hAnsi="Arial" w:cs="Arial"/>
+          <w:b/>
+          <w:bCs/>
           <w:sz w:val="24"/>
           <w:szCs w:val="24"/>
         </w:rPr>
@@ -1511,9 +1612,9 @@
           <w:szCs w:val="24"/>
         </w:rPr>
         <w:drawing>
-          <wp:inline distT="0" distB="0" distL="0" distR="0" wp14:anchorId="2ABCAD4B" wp14:editId="340465D2">
-            <wp:extent cx="5400040" cy="2530475"/>
-            <wp:effectExtent l="0" t="0" r="0" b="3175"/>
+          <wp:inline distT="0" distB="0" distL="0" distR="0" wp14:anchorId="2ABCAD4B" wp14:editId="3206AE54">
+            <wp:extent cx="4797024" cy="2247900"/>
+            <wp:effectExtent l="0" t="0" r="3810" b="0"/>
             <wp:docPr id="7" name="Picture 7"/>
             <wp:cNvGraphicFramePr>
               <a:graphicFrameLocks xmlns:a="http://schemas.openxmlformats.org/drawingml/2006/main" noChangeAspect="1"/>
@@ -1534,7 +1635,7 @@
                   <pic:spPr>
                     <a:xfrm>
                       <a:off x="0" y="0"/>
-                      <a:ext cx="5400040" cy="2530475"/>
+                      <a:ext cx="4807705" cy="2252905"/>
                     </a:xfrm>
                     <a:prstGeom prst="rect">
                       <a:avLst/>
@@ -1551,13 +1652,17 @@
       <w:pPr>
         <w:rPr>
           <w:rFonts w:ascii="Arial" w:hAnsi="Arial" w:cs="Arial"/>
-          <w:sz w:val="24"/>
-          <w:szCs w:val="24"/>
-        </w:rPr>
-      </w:pPr>
-      <w:r>
-        <w:rPr>
-          <w:rFonts w:ascii="Arial" w:hAnsi="Arial" w:cs="Arial"/>
+          <w:b/>
+          <w:bCs/>
+          <w:sz w:val="24"/>
+          <w:szCs w:val="24"/>
+        </w:rPr>
+      </w:pPr>
+      <w:r>
+        <w:rPr>
+          <w:rFonts w:ascii="Arial" w:hAnsi="Arial" w:cs="Arial"/>
+          <w:b/>
+          <w:bCs/>
           <w:i/>
           <w:iCs/>
           <w:sz w:val="24"/>
@@ -1568,6 +1673,8 @@
       <w:r>
         <w:rPr>
           <w:rFonts w:ascii="Arial" w:hAnsi="Arial" w:cs="Arial"/>
+          <w:b/>
+          <w:bCs/>
           <w:sz w:val="24"/>
           <w:szCs w:val="24"/>
         </w:rPr>
@@ -1579,22 +1686,25 @@
         <w:jc w:val="center"/>
         <w:rPr>
           <w:rFonts w:ascii="Arial" w:hAnsi="Arial" w:cs="Arial"/>
-          <w:sz w:val="24"/>
-          <w:szCs w:val="24"/>
-        </w:rPr>
-      </w:pPr>
-      <w:r>
-        <w:rPr>
-          <w:rFonts w:ascii="Arial" w:hAnsi="Arial" w:cs="Arial"/>
-          <w:noProof/>
+          <w:b/>
+          <w:bCs/>
+          <w:sz w:val="24"/>
+          <w:szCs w:val="24"/>
+        </w:rPr>
+      </w:pPr>
+      <w:r>
+        <w:rPr>
+          <w:rFonts w:ascii="Arial" w:hAnsi="Arial" w:cs="Arial"/>
+          <w:b/>
+          <w:bCs/>
           <w:sz w:val="24"/>
           <w:szCs w:val="24"/>
         </w:rPr>
         <w:drawing>
-          <wp:inline distT="0" distB="0" distL="0" distR="0" wp14:anchorId="0ACD9715" wp14:editId="0C29A75F">
-            <wp:extent cx="4363059" cy="1352739"/>
+          <wp:inline distT="0" distB="0" distL="0" distR="0" wp14:anchorId="1B311DE2" wp14:editId="4E81AB58">
+            <wp:extent cx="3893820" cy="1390650"/>
             <wp:effectExtent l="0" t="0" r="0" b="0"/>
-            <wp:docPr id="10" name="Picture 10"/>
+            <wp:docPr id="27" name="Imagem 27"/>
             <wp:cNvGraphicFramePr>
               <a:graphicFrameLocks xmlns:a="http://schemas.openxmlformats.org/drawingml/2006/main" noChangeAspect="1"/>
             </wp:cNvGraphicFramePr>
@@ -1614,7 +1724,7 @@
                   <pic:spPr>
                     <a:xfrm>
                       <a:off x="0" y="0"/>
-                      <a:ext cx="4363059" cy="1352739"/>
+                      <a:ext cx="3894369" cy="1390846"/>
                     </a:xfrm>
                     <a:prstGeom prst="rect">
                       <a:avLst/>
@@ -1639,15 +1749,14 @@
       <w:r>
         <w:rPr>
           <w:rFonts w:ascii="Arial" w:hAnsi="Arial" w:cs="Arial"/>
-          <w:noProof/>
           <w:sz w:val="24"/>
           <w:szCs w:val="24"/>
         </w:rPr>
         <w:drawing>
-          <wp:inline distT="0" distB="0" distL="0" distR="0" wp14:anchorId="0E45417F" wp14:editId="11EE5CBD">
-            <wp:extent cx="4439270" cy="1876687"/>
-            <wp:effectExtent l="0" t="0" r="0" b="9525"/>
-            <wp:docPr id="11" name="Picture 11"/>
+          <wp:inline distT="0" distB="0" distL="0" distR="0" wp14:anchorId="6466F0A9" wp14:editId="1904EA74">
+            <wp:extent cx="3900157" cy="1381125"/>
+            <wp:effectExtent l="0" t="0" r="5715" b="0"/>
+            <wp:docPr id="29" name="Imagem 29"/>
             <wp:cNvGraphicFramePr>
               <a:graphicFrameLocks xmlns:a="http://schemas.openxmlformats.org/drawingml/2006/main" noChangeAspect="1"/>
             </wp:cNvGraphicFramePr>
@@ -1667,7 +1776,7 @@
                   <pic:spPr>
                     <a:xfrm>
                       <a:off x="0" y="0"/>
-                      <a:ext cx="4439270" cy="1876687"/>
+                      <a:ext cx="3958789" cy="1401888"/>
                     </a:xfrm>
                     <a:prstGeom prst="rect">
                       <a:avLst/>
@@ -1679,109 +1788,17 @@
           </wp:inline>
         </w:drawing>
       </w:r>
-    </w:p>
-    <w:p>
-      <w:pPr>
-        <w:rPr>
-          <w:rFonts w:ascii="Arial" w:hAnsi="Arial" w:cs="Arial"/>
-          <w:sz w:val="24"/>
-          <w:szCs w:val="24"/>
-        </w:rPr>
-      </w:pPr>
-      <w:r>
-        <w:rPr>
-          <w:rFonts w:ascii="Arial" w:hAnsi="Arial" w:cs="Arial"/>
-          <w:b/>
-          <w:bCs/>
-          <w:sz w:val="24"/>
-          <w:szCs w:val="24"/>
-        </w:rPr>
-        <w:t>6</w:t>
-      </w:r>
-      <w:r>
-        <w:rPr>
-          <w:rFonts w:ascii="Arial" w:hAnsi="Arial" w:cs="Arial"/>
-          <w:sz w:val="24"/>
-          <w:szCs w:val="24"/>
-        </w:rPr>
-        <w:t xml:space="preserve"> -Vamos criar um programa que calcule a média de 7notas e exiba uma mensagem indicando se o aluno foi aprovado ou reprovado. Considere que a </w:t>
-      </w:r>
-      <w:r>
-        <w:rPr>
-          <w:rFonts w:ascii="Arial" w:hAnsi="Arial" w:cs="Arial"/>
-          <w:sz w:val="24"/>
-          <w:szCs w:val="24"/>
-        </w:rPr>
-        <w:lastRenderedPageBreak/>
-        <w:t xml:space="preserve">média mínima para aprovação é 6. Exemplifique e demonstre a </w:t>
-      </w:r>
-      <w:proofErr w:type="gramStart"/>
-      <w:r>
-        <w:rPr>
-          <w:rFonts w:ascii="Arial" w:hAnsi="Arial" w:cs="Arial"/>
-          <w:sz w:val="24"/>
-          <w:szCs w:val="24"/>
-        </w:rPr>
-        <w:t>saída!(</w:t>
-      </w:r>
-      <w:proofErr w:type="gramEnd"/>
-      <w:r>
-        <w:rPr>
-          <w:rFonts w:ascii="Arial" w:hAnsi="Arial" w:cs="Arial"/>
-          <w:sz w:val="24"/>
-          <w:szCs w:val="24"/>
-        </w:rPr>
-        <w:t>5Pontos)</w:t>
-      </w:r>
-    </w:p>
-    <w:p>
-      <w:pPr>
-        <w:rPr>
-          <w:rFonts w:ascii="Arial" w:hAnsi="Arial" w:cs="Arial"/>
-          <w:sz w:val="24"/>
-          <w:szCs w:val="24"/>
-        </w:rPr>
-      </w:pPr>
-      <w:r>
-        <w:rPr>
-          <w:rFonts w:ascii="Arial" w:hAnsi="Arial" w:cs="Arial"/>
-          <w:i/>
-          <w:iCs/>
-          <w:sz w:val="24"/>
-          <w:szCs w:val="24"/>
-        </w:rPr>
-        <w:t>Código</w:t>
-      </w:r>
-      <w:r>
-        <w:rPr>
-          <w:rFonts w:ascii="Arial" w:hAnsi="Arial" w:cs="Arial"/>
-          <w:sz w:val="24"/>
-          <w:szCs w:val="24"/>
-        </w:rPr>
-        <w:t>:</w:t>
-      </w:r>
-    </w:p>
-    <w:p>
-      <w:pPr>
-        <w:jc w:val="center"/>
-        <w:rPr>
-          <w:rFonts w:ascii="Arial" w:hAnsi="Arial" w:cs="Arial"/>
-          <w:sz w:val="24"/>
-          <w:szCs w:val="24"/>
-        </w:rPr>
-      </w:pPr>
-      <w:r>
-        <w:rPr>
-          <w:rFonts w:ascii="Arial" w:hAnsi="Arial" w:cs="Arial"/>
-          <w:noProof/>
+      <w:r>
+        <w:rPr>
+          <w:rFonts w:ascii="Arial" w:hAnsi="Arial" w:cs="Arial"/>
           <w:sz w:val="24"/>
           <w:szCs w:val="24"/>
         </w:rPr>
         <w:drawing>
-          <wp:inline distT="0" distB="0" distL="0" distR="0" wp14:anchorId="29A938CA" wp14:editId="2589113A">
-            <wp:extent cx="5400040" cy="2839720"/>
-            <wp:effectExtent l="0" t="0" r="0" b="0"/>
-            <wp:docPr id="12" name="Picture 12"/>
+          <wp:inline distT="0" distB="0" distL="0" distR="0" wp14:anchorId="24AA2BD1" wp14:editId="3E3F5BEE">
+            <wp:extent cx="3922148" cy="1095375"/>
+            <wp:effectExtent l="0" t="0" r="2540" b="0"/>
+            <wp:docPr id="30" name="Imagem 30"/>
             <wp:cNvGraphicFramePr>
               <a:graphicFrameLocks xmlns:a="http://schemas.openxmlformats.org/drawingml/2006/main" noChangeAspect="1"/>
             </wp:cNvGraphicFramePr>
@@ -1801,7 +1818,7 @@
                   <pic:spPr>
                     <a:xfrm>
                       <a:off x="0" y="0"/>
-                      <a:ext cx="5400040" cy="2839720"/>
+                      <a:ext cx="3950234" cy="1103219"/>
                     </a:xfrm>
                     <a:prstGeom prst="rect">
                       <a:avLst/>
@@ -1816,25 +1833,117 @@
     </w:p>
     <w:p>
       <w:pPr>
-        <w:rPr>
-          <w:rFonts w:ascii="Arial" w:hAnsi="Arial" w:cs="Arial"/>
-          <w:sz w:val="24"/>
-          <w:szCs w:val="24"/>
-        </w:rPr>
-      </w:pPr>
-      <w:r>
-        <w:rPr>
-          <w:rFonts w:ascii="Arial" w:hAnsi="Arial" w:cs="Arial"/>
-          <w:i/>
-          <w:iCs/>
-          <w:sz w:val="24"/>
-          <w:szCs w:val="24"/>
-        </w:rPr>
-        <w:t>Resultado</w:t>
-      </w:r>
-      <w:r>
-        <w:rPr>
-          <w:rFonts w:ascii="Arial" w:hAnsi="Arial" w:cs="Arial"/>
+        <w:jc w:val="center"/>
+        <w:rPr>
+          <w:rFonts w:ascii="Arial" w:hAnsi="Arial" w:cs="Arial"/>
+          <w:i/>
+          <w:iCs/>
+          <w:sz w:val="20"/>
+          <w:szCs w:val="20"/>
+          <w:u w:val="single"/>
+        </w:rPr>
+      </w:pPr>
+      <w:r>
+        <w:rPr>
+          <w:rFonts w:ascii="Arial" w:hAnsi="Arial" w:cs="Arial"/>
+          <w:i/>
+          <w:iCs/>
+          <w:sz w:val="20"/>
+          <w:szCs w:val="20"/>
+          <w:u w:val="single"/>
+        </w:rPr>
+        <w:t>(usuário e senha alterados apenas para teste)</w:t>
+      </w:r>
+    </w:p>
+    <w:p>
+      <w:pPr>
+        <w:rPr>
+          <w:rFonts w:ascii="Arial" w:hAnsi="Arial" w:cs="Arial"/>
+          <w:sz w:val="24"/>
+          <w:szCs w:val="24"/>
+        </w:rPr>
+      </w:pPr>
+      <w:r>
+        <w:rPr>
+          <w:rFonts w:ascii="Arial" w:hAnsi="Arial" w:cs="Arial"/>
+          <w:b/>
+          <w:bCs/>
+          <w:sz w:val="24"/>
+          <w:szCs w:val="24"/>
+        </w:rPr>
+        <w:lastRenderedPageBreak/>
+        <w:t>6</w:t>
+      </w:r>
+      <w:r>
+        <w:rPr>
+          <w:rFonts w:ascii="Arial" w:hAnsi="Arial" w:cs="Arial"/>
+          <w:sz w:val="24"/>
+          <w:szCs w:val="24"/>
+        </w:rPr>
+        <w:t xml:space="preserve"> -</w:t>
+      </w:r>
+      <w:r>
+        <w:rPr>
+          <w:rFonts w:ascii="Arial" w:hAnsi="Arial" w:cs="Arial"/>
+          <w:sz w:val="24"/>
+          <w:szCs w:val="24"/>
+        </w:rPr>
+        <w:t xml:space="preserve"> </w:t>
+      </w:r>
+      <w:r>
+        <w:rPr>
+          <w:rFonts w:ascii="Arial" w:hAnsi="Arial" w:cs="Arial"/>
+          <w:sz w:val="24"/>
+          <w:szCs w:val="24"/>
+        </w:rPr>
+        <w:t>Vamos criar um programa que calcule a média de 7notas e exiba uma mensagem indicando se o aluno foi aprovado ou reprovado. Considere que a média mínima para aprovação é 6. Exemplifique e demonstre a saída!</w:t>
+      </w:r>
+      <w:r>
+        <w:rPr>
+          <w:rFonts w:ascii="Arial" w:hAnsi="Arial" w:cs="Arial"/>
+          <w:sz w:val="24"/>
+          <w:szCs w:val="24"/>
+        </w:rPr>
+        <w:t xml:space="preserve"> </w:t>
+      </w:r>
+      <w:r>
+        <w:rPr>
+          <w:rFonts w:ascii="Arial" w:hAnsi="Arial" w:cs="Arial"/>
+          <w:b/>
+          <w:bCs/>
+          <w:sz w:val="24"/>
+          <w:szCs w:val="24"/>
+        </w:rPr>
+        <w:t>(5Pontos)</w:t>
+      </w:r>
+    </w:p>
+    <w:p>
+      <w:pPr>
+        <w:rPr>
+          <w:rFonts w:ascii="Arial" w:hAnsi="Arial" w:cs="Arial"/>
+          <w:b/>
+          <w:bCs/>
+          <w:sz w:val="24"/>
+          <w:szCs w:val="24"/>
+        </w:rPr>
+      </w:pPr>
+      <w:r>
+        <w:rPr>
+          <w:rFonts w:ascii="Arial" w:hAnsi="Arial" w:cs="Arial"/>
+          <w:b/>
+          <w:bCs/>
+          <w:i/>
+          <w:iCs/>
+          <w:sz w:val="24"/>
+          <w:szCs w:val="24"/>
+        </w:rPr>
+        <w:t>Código</w:t>
+      </w:r>
+      <w:r>
+        <w:rPr>
+          <w:rFonts w:ascii="Arial" w:hAnsi="Arial" w:cs="Arial"/>
+          <w:b/>
+          <w:bCs/>
           <w:sz w:val="24"/>
           <w:szCs w:val="24"/>
         </w:rPr>
@@ -1857,10 +1966,10 @@
           <w:szCs w:val="24"/>
         </w:rPr>
         <w:drawing>
-          <wp:inline distT="0" distB="0" distL="0" distR="0" wp14:anchorId="1D5587DC" wp14:editId="7549CB00">
-            <wp:extent cx="4925112" cy="485843"/>
-            <wp:effectExtent l="0" t="0" r="0" b="9525"/>
-            <wp:docPr id="13" name="Picture 13"/>
+          <wp:inline distT="0" distB="0" distL="0" distR="0" wp14:anchorId="29A938CA" wp14:editId="2589113A">
+            <wp:extent cx="5400040" cy="2839720"/>
+            <wp:effectExtent l="0" t="0" r="0" b="0"/>
+            <wp:docPr id="12" name="Picture 12"/>
             <wp:cNvGraphicFramePr>
               <a:graphicFrameLocks xmlns:a="http://schemas.openxmlformats.org/drawingml/2006/main" noChangeAspect="1"/>
             </wp:cNvGraphicFramePr>
@@ -1880,7 +1989,7 @@
                   <pic:spPr>
                     <a:xfrm>
                       <a:off x="0" y="0"/>
-                      <a:ext cx="4925112" cy="485843"/>
+                      <a:ext cx="5400040" cy="2839720"/>
                     </a:xfrm>
                     <a:prstGeom prst="rect">
                       <a:avLst/>
@@ -1897,201 +2006,29 @@
       <w:pPr>
         <w:rPr>
           <w:rFonts w:ascii="Arial" w:hAnsi="Arial" w:cs="Arial"/>
-          <w:sz w:val="24"/>
-          <w:szCs w:val="24"/>
-        </w:rPr>
-      </w:pPr>
-      <w:r>
-        <w:rPr>
-          <w:rFonts w:ascii="Arial" w:hAnsi="Arial" w:cs="Arial"/>
-          <w:b/>
-          <w:bCs/>
-          <w:sz w:val="24"/>
-          <w:szCs w:val="24"/>
-        </w:rPr>
-        <w:t>7</w:t>
-      </w:r>
-      <w:r>
-        <w:rPr>
-          <w:rFonts w:ascii="Arial" w:hAnsi="Arial" w:cs="Arial"/>
-          <w:sz w:val="24"/>
-          <w:szCs w:val="24"/>
-        </w:rPr>
-        <w:t xml:space="preserve"> -Crie um botão em HTML e utilize o evento de clique em </w:t>
-      </w:r>
-      <w:proofErr w:type="spellStart"/>
-      <w:r>
-        <w:rPr>
-          <w:rFonts w:ascii="Arial" w:hAnsi="Arial" w:cs="Arial"/>
-          <w:sz w:val="24"/>
-          <w:szCs w:val="24"/>
-        </w:rPr>
-        <w:t>Javascript</w:t>
-      </w:r>
-      <w:proofErr w:type="spellEnd"/>
-      <w:r>
-        <w:rPr>
-          <w:rFonts w:ascii="Arial" w:hAnsi="Arial" w:cs="Arial"/>
-          <w:sz w:val="24"/>
-          <w:szCs w:val="24"/>
-        </w:rPr>
-        <w:t xml:space="preserve"> para alterar a cor de fundo da página para verde. Para isso, utilize o código </w:t>
-      </w:r>
-      <w:proofErr w:type="spellStart"/>
-      <w:proofErr w:type="gramStart"/>
-      <w:r>
-        <w:rPr>
-          <w:rFonts w:ascii="Arial" w:hAnsi="Arial" w:cs="Arial"/>
-          <w:sz w:val="24"/>
-          <w:szCs w:val="24"/>
-        </w:rPr>
-        <w:t>document.body</w:t>
-      </w:r>
-      <w:proofErr w:type="gramEnd"/>
-      <w:r>
-        <w:rPr>
-          <w:rFonts w:ascii="Arial" w:hAnsi="Arial" w:cs="Arial"/>
-          <w:sz w:val="24"/>
-          <w:szCs w:val="24"/>
-        </w:rPr>
-        <w:t>.style.backgroundColor</w:t>
-      </w:r>
-      <w:proofErr w:type="spellEnd"/>
-      <w:r>
-        <w:rPr>
-          <w:rFonts w:ascii="Arial" w:hAnsi="Arial" w:cs="Arial"/>
-          <w:sz w:val="24"/>
-          <w:szCs w:val="24"/>
-        </w:rPr>
-        <w:t xml:space="preserve"> = '</w:t>
-      </w:r>
-      <w:proofErr w:type="spellStart"/>
-      <w:r>
-        <w:rPr>
-          <w:rFonts w:ascii="Arial" w:hAnsi="Arial" w:cs="Arial"/>
-          <w:sz w:val="24"/>
-          <w:szCs w:val="24"/>
-        </w:rPr>
-        <w:t>green</w:t>
-      </w:r>
-      <w:proofErr w:type="spellEnd"/>
-      <w:r>
-        <w:rPr>
-          <w:rFonts w:ascii="Arial" w:hAnsi="Arial" w:cs="Arial"/>
-          <w:sz w:val="24"/>
-          <w:szCs w:val="24"/>
-        </w:rPr>
-        <w:t>';</w:t>
-      </w:r>
-      <w:r>
-        <w:rPr>
-          <w:rFonts w:ascii="Arial" w:hAnsi="Arial" w:cs="Arial"/>
-          <w:sz w:val="24"/>
-          <w:szCs w:val="24"/>
-        </w:rPr>
-        <w:t xml:space="preserve"> </w:t>
-      </w:r>
-      <w:r>
-        <w:rPr>
-          <w:rFonts w:ascii="Arial" w:hAnsi="Arial" w:cs="Arial"/>
-          <w:sz w:val="24"/>
-          <w:szCs w:val="24"/>
-        </w:rPr>
-        <w:t xml:space="preserve">dentro da função do evento de clique. Exemplifique e demonstre a </w:t>
-      </w:r>
-      <w:proofErr w:type="gramStart"/>
-      <w:r>
-        <w:rPr>
-          <w:rFonts w:ascii="Arial" w:hAnsi="Arial" w:cs="Arial"/>
-          <w:sz w:val="24"/>
-          <w:szCs w:val="24"/>
-        </w:rPr>
-        <w:t>saída!(</w:t>
-      </w:r>
-      <w:proofErr w:type="gramEnd"/>
-      <w:r>
-        <w:rPr>
-          <w:rFonts w:ascii="Arial" w:hAnsi="Arial" w:cs="Arial"/>
-          <w:sz w:val="24"/>
-          <w:szCs w:val="24"/>
-        </w:rPr>
-        <w:t>20Pontos)</w:t>
-      </w:r>
-    </w:p>
-    <w:p>
-      <w:pPr>
-        <w:rPr>
-          <w:rFonts w:ascii="Arial" w:hAnsi="Arial" w:cs="Arial"/>
-          <w:b/>
-          <w:bCs/>
-          <w:sz w:val="24"/>
-          <w:szCs w:val="24"/>
-        </w:rPr>
-      </w:pPr>
-      <w:r>
-        <w:rPr>
-          <w:rFonts w:ascii="Arial" w:hAnsi="Arial" w:cs="Arial"/>
-          <w:b/>
-          <w:bCs/>
-          <w:i/>
-          <w:iCs/>
-          <w:sz w:val="24"/>
-          <w:szCs w:val="24"/>
-        </w:rPr>
-        <w:t>Código</w:t>
-      </w:r>
-      <w:r>
-        <w:rPr>
-          <w:rFonts w:ascii="Arial" w:hAnsi="Arial" w:cs="Arial"/>
-          <w:b/>
-          <w:bCs/>
-          <w:i/>
-          <w:iCs/>
-          <w:sz w:val="24"/>
-          <w:szCs w:val="24"/>
-        </w:rPr>
-        <w:t xml:space="preserve"> </w:t>
-      </w:r>
-      <w:proofErr w:type="spellStart"/>
-      <w:r>
-        <w:rPr>
-          <w:rFonts w:ascii="Arial" w:hAnsi="Arial" w:cs="Arial"/>
-          <w:b/>
-          <w:bCs/>
-          <w:i/>
-          <w:iCs/>
-          <w:sz w:val="24"/>
-          <w:szCs w:val="24"/>
-        </w:rPr>
-        <w:t>Java</w:t>
-      </w:r>
-      <w:r>
-        <w:rPr>
-          <w:rFonts w:ascii="Arial" w:hAnsi="Arial" w:cs="Arial"/>
-          <w:b/>
-          <w:bCs/>
-          <w:i/>
-          <w:iCs/>
-          <w:sz w:val="24"/>
-          <w:szCs w:val="24"/>
-        </w:rPr>
-        <w:t>Script</w:t>
-      </w:r>
-      <w:proofErr w:type="spellEnd"/>
-      <w:r>
-        <w:rPr>
-          <w:rFonts w:ascii="Arial" w:hAnsi="Arial" w:cs="Arial"/>
-          <w:b/>
-          <w:bCs/>
-          <w:sz w:val="24"/>
-          <w:szCs w:val="24"/>
-        </w:rPr>
-        <w:t>:</w:t>
-      </w:r>
-    </w:p>
-    <w:p>
-      <w:pPr>
-        <w:jc w:val="center"/>
+          <w:b/>
+          <w:bCs/>
+          <w:i/>
+          <w:iCs/>
+          <w:sz w:val="24"/>
+          <w:szCs w:val="24"/>
+        </w:rPr>
+      </w:pPr>
+      <w:r>
+        <w:rPr>
+          <w:rFonts w:ascii="Arial" w:hAnsi="Arial" w:cs="Arial"/>
+          <w:b/>
+          <w:bCs/>
+          <w:i/>
+          <w:iCs/>
+          <w:sz w:val="24"/>
+          <w:szCs w:val="24"/>
+        </w:rPr>
+        <w:t>Resultado:</w:t>
+      </w:r>
+    </w:p>
+    <w:p>
+      <w:pPr>
         <w:rPr>
           <w:rFonts w:ascii="Arial" w:hAnsi="Arial" w:cs="Arial"/>
           <w:sz w:val="24"/>
@@ -2106,10 +2043,10 @@
           <w:szCs w:val="24"/>
         </w:rPr>
         <w:drawing>
-          <wp:inline distT="0" distB="0" distL="0" distR="0" wp14:anchorId="71D5F8A1" wp14:editId="38B03672">
-            <wp:extent cx="4315427" cy="1609950"/>
+          <wp:inline distT="0" distB="0" distL="0" distR="0" wp14:anchorId="1D5587DC" wp14:editId="7549CB00">
+            <wp:extent cx="4925112" cy="485843"/>
             <wp:effectExtent l="0" t="0" r="0" b="9525"/>
-            <wp:docPr id="14" name="Picture 14"/>
+            <wp:docPr id="13" name="Picture 13"/>
             <wp:cNvGraphicFramePr>
               <a:graphicFrameLocks xmlns:a="http://schemas.openxmlformats.org/drawingml/2006/main" noChangeAspect="1"/>
             </wp:cNvGraphicFramePr>
@@ -2129,7 +2066,7 @@
                   <pic:spPr>
                     <a:xfrm>
                       <a:off x="0" y="0"/>
-                      <a:ext cx="4315427" cy="1609950"/>
+                      <a:ext cx="4925112" cy="485843"/>
                     </a:xfrm>
                     <a:prstGeom prst="rect">
                       <a:avLst/>
@@ -2146,6 +2083,113 @@
       <w:pPr>
         <w:rPr>
           <w:rFonts w:ascii="Arial" w:hAnsi="Arial" w:cs="Arial"/>
+          <w:sz w:val="24"/>
+          <w:szCs w:val="24"/>
+        </w:rPr>
+      </w:pPr>
+      <w:r>
+        <w:rPr>
+          <w:rFonts w:ascii="Arial" w:hAnsi="Arial" w:cs="Arial"/>
+          <w:b/>
+          <w:bCs/>
+          <w:sz w:val="24"/>
+          <w:szCs w:val="24"/>
+        </w:rPr>
+        <w:t>7</w:t>
+      </w:r>
+      <w:r>
+        <w:rPr>
+          <w:rFonts w:ascii="Arial" w:hAnsi="Arial" w:cs="Arial"/>
+          <w:sz w:val="24"/>
+          <w:szCs w:val="24"/>
+        </w:rPr>
+        <w:t xml:space="preserve"> -</w:t>
+      </w:r>
+      <w:r>
+        <w:rPr>
+          <w:rFonts w:ascii="Arial" w:hAnsi="Arial" w:cs="Arial"/>
+          <w:sz w:val="24"/>
+          <w:szCs w:val="24"/>
+        </w:rPr>
+        <w:t xml:space="preserve"> </w:t>
+      </w:r>
+      <w:r>
+        <w:rPr>
+          <w:rFonts w:ascii="Arial" w:hAnsi="Arial" w:cs="Arial"/>
+          <w:sz w:val="24"/>
+          <w:szCs w:val="24"/>
+        </w:rPr>
+        <w:t xml:space="preserve">Crie um botão em HTML e utilize o evento de clique em Javascript para alterar a cor de fundo da página para verde. Para isso, utilize o código </w:t>
+      </w:r>
+      <w:proofErr w:type="spellStart"/>
+      <w:proofErr w:type="gramStart"/>
+      <w:r>
+        <w:rPr>
+          <w:rFonts w:ascii="Arial" w:hAnsi="Arial" w:cs="Arial"/>
+          <w:sz w:val="24"/>
+          <w:szCs w:val="24"/>
+        </w:rPr>
+        <w:t>document.body</w:t>
+      </w:r>
+      <w:proofErr w:type="gramEnd"/>
+      <w:r>
+        <w:rPr>
+          <w:rFonts w:ascii="Arial" w:hAnsi="Arial" w:cs="Arial"/>
+          <w:sz w:val="24"/>
+          <w:szCs w:val="24"/>
+        </w:rPr>
+        <w:t>.style.backgroundColor</w:t>
+      </w:r>
+      <w:proofErr w:type="spellEnd"/>
+      <w:r>
+        <w:rPr>
+          <w:rFonts w:ascii="Arial" w:hAnsi="Arial" w:cs="Arial"/>
+          <w:sz w:val="24"/>
+          <w:szCs w:val="24"/>
+        </w:rPr>
+        <w:t xml:space="preserve"> = '</w:t>
+      </w:r>
+      <w:proofErr w:type="spellStart"/>
+      <w:r>
+        <w:rPr>
+          <w:rFonts w:ascii="Arial" w:hAnsi="Arial" w:cs="Arial"/>
+          <w:sz w:val="24"/>
+          <w:szCs w:val="24"/>
+        </w:rPr>
+        <w:t>green</w:t>
+      </w:r>
+      <w:proofErr w:type="spellEnd"/>
+      <w:r>
+        <w:rPr>
+          <w:rFonts w:ascii="Arial" w:hAnsi="Arial" w:cs="Arial"/>
+          <w:sz w:val="24"/>
+          <w:szCs w:val="24"/>
+        </w:rPr>
+        <w:t>'; dentro da função do evento de clique. Exemplifique e demonstre a saída!</w:t>
+      </w:r>
+      <w:r>
+        <w:rPr>
+          <w:rFonts w:ascii="Arial" w:hAnsi="Arial" w:cs="Arial"/>
+          <w:sz w:val="24"/>
+          <w:szCs w:val="24"/>
+        </w:rPr>
+        <w:t xml:space="preserve"> </w:t>
+      </w:r>
+      <w:r>
+        <w:rPr>
+          <w:rFonts w:ascii="Arial" w:hAnsi="Arial" w:cs="Arial"/>
+          <w:b/>
+          <w:bCs/>
+          <w:sz w:val="24"/>
+          <w:szCs w:val="24"/>
+        </w:rPr>
+        <w:t>(20Pontos)</w:t>
+      </w:r>
+    </w:p>
+    <w:p>
+      <w:pPr>
+        <w:rPr>
+          <w:rFonts w:ascii="Arial" w:hAnsi="Arial" w:cs="Arial"/>
           <w:b/>
           <w:bCs/>
           <w:i/>
@@ -2187,11 +2231,12 @@
           <w:bCs/>
           <w:i/>
           <w:iCs/>
+          <w:noProof/>
           <w:sz w:val="24"/>
           <w:szCs w:val="24"/>
         </w:rPr>
         <w:drawing>
-          <wp:inline distT="0" distB="0" distL="0" distR="0" wp14:anchorId="2A34563D" wp14:editId="34DD3B8D">
+          <wp:inline distT="0" distB="0" distL="0" distR="0" wp14:anchorId="360257FA" wp14:editId="12F5F002">
             <wp:extent cx="3448531" cy="390580"/>
             <wp:effectExtent l="0" t="0" r="0" b="9525"/>
             <wp:docPr id="26" name="Picture 26"/>
@@ -2233,27 +2278,57 @@
           <w:rFonts w:ascii="Arial" w:hAnsi="Arial" w:cs="Arial"/>
           <w:b/>
           <w:bCs/>
-          <w:sz w:val="24"/>
-          <w:szCs w:val="24"/>
-        </w:rPr>
-      </w:pPr>
-      <w:r>
-        <w:rPr>
-          <w:rFonts w:ascii="Arial" w:hAnsi="Arial" w:cs="Arial"/>
-          <w:b/>
-          <w:bCs/>
-          <w:i/>
-          <w:iCs/>
-          <w:sz w:val="24"/>
-          <w:szCs w:val="24"/>
-        </w:rPr>
-        <w:t>Resultado</w:t>
-      </w:r>
-      <w:r>
-        <w:rPr>
-          <w:rFonts w:ascii="Arial" w:hAnsi="Arial" w:cs="Arial"/>
-          <w:b/>
-          <w:bCs/>
+          <w:i/>
+          <w:iCs/>
+          <w:sz w:val="24"/>
+          <w:szCs w:val="24"/>
+        </w:rPr>
+      </w:pPr>
+      <w:r>
+        <w:rPr>
+          <w:rFonts w:ascii="Arial" w:hAnsi="Arial" w:cs="Arial"/>
+          <w:b/>
+          <w:bCs/>
+          <w:i/>
+          <w:iCs/>
+          <w:sz w:val="24"/>
+          <w:szCs w:val="24"/>
+        </w:rPr>
+        <w:t>Código</w:t>
+      </w:r>
+      <w:r>
+        <w:rPr>
+          <w:rFonts w:ascii="Arial" w:hAnsi="Arial" w:cs="Arial"/>
+          <w:b/>
+          <w:bCs/>
+          <w:i/>
+          <w:iCs/>
+          <w:sz w:val="24"/>
+          <w:szCs w:val="24"/>
+        </w:rPr>
+        <w:t xml:space="preserve"> </w:t>
+      </w:r>
+      <w:proofErr w:type="spellStart"/>
+      <w:r>
+        <w:rPr>
+          <w:rFonts w:ascii="Arial" w:hAnsi="Arial" w:cs="Arial"/>
+          <w:b/>
+          <w:bCs/>
+          <w:i/>
+          <w:iCs/>
+          <w:sz w:val="24"/>
+          <w:szCs w:val="24"/>
+        </w:rPr>
+        <w:t>JavaScript</w:t>
+      </w:r>
+      <w:proofErr w:type="spellEnd"/>
+      <w:r>
+        <w:rPr>
+          <w:rFonts w:ascii="Arial" w:hAnsi="Arial" w:cs="Arial"/>
+          <w:b/>
+          <w:bCs/>
+          <w:i/>
+          <w:iCs/>
           <w:sz w:val="24"/>
           <w:szCs w:val="24"/>
         </w:rPr>
@@ -2276,12 +2351,11 @@
           <w:sz w:val="24"/>
           <w:szCs w:val="24"/>
         </w:rPr>
-        <w:lastRenderedPageBreak/>
         <w:drawing>
-          <wp:inline distT="0" distB="0" distL="0" distR="0" wp14:anchorId="740E07A6" wp14:editId="594852A1">
-            <wp:extent cx="4782217" cy="2800741"/>
-            <wp:effectExtent l="0" t="0" r="0" b="0"/>
-            <wp:docPr id="16" name="Picture 16"/>
+          <wp:inline distT="0" distB="0" distL="0" distR="0" wp14:anchorId="71D5F8A1" wp14:editId="38B03672">
+            <wp:extent cx="4315427" cy="1609950"/>
+            <wp:effectExtent l="0" t="0" r="0" b="9525"/>
+            <wp:docPr id="14" name="Picture 14"/>
             <wp:cNvGraphicFramePr>
               <a:graphicFrameLocks xmlns:a="http://schemas.openxmlformats.org/drawingml/2006/main" noChangeAspect="1"/>
             </wp:cNvGraphicFramePr>
@@ -2301,7 +2375,7 @@
                   <pic:spPr>
                     <a:xfrm>
                       <a:off x="0" y="0"/>
-                      <a:ext cx="4782217" cy="2800741"/>
+                      <a:ext cx="4315427" cy="1609950"/>
                     </a:xfrm>
                     <a:prstGeom prst="rect">
                       <a:avLst/>
@@ -2323,6 +2397,71 @@
           <w:szCs w:val="24"/>
         </w:rPr>
       </w:pPr>
+    </w:p>
+    <w:p>
+      <w:pPr>
+        <w:rPr>
+          <w:rFonts w:ascii="Arial" w:hAnsi="Arial" w:cs="Arial"/>
+          <w:b/>
+          <w:bCs/>
+          <w:sz w:val="24"/>
+          <w:szCs w:val="24"/>
+        </w:rPr>
+      </w:pPr>
+      <w:r>
+        <w:rPr>
+          <w:rFonts w:ascii="Arial" w:hAnsi="Arial" w:cs="Arial"/>
+          <w:b/>
+          <w:bCs/>
+          <w:i/>
+          <w:iCs/>
+          <w:sz w:val="24"/>
+          <w:szCs w:val="24"/>
+        </w:rPr>
+        <w:lastRenderedPageBreak/>
+        <w:t>Resultado</w:t>
+      </w:r>
+      <w:r>
+        <w:rPr>
+          <w:rFonts w:ascii="Arial" w:hAnsi="Arial" w:cs="Arial"/>
+          <w:b/>
+          <w:bCs/>
+          <w:sz w:val="24"/>
+          <w:szCs w:val="24"/>
+        </w:rPr>
+        <w:t>:</w:t>
+      </w:r>
+    </w:p>
+    <w:p>
+      <w:pPr>
+        <w:rPr>
+          <w:rFonts w:ascii="Arial" w:hAnsi="Arial" w:cs="Arial"/>
+          <w:i/>
+          <w:iCs/>
+          <w:sz w:val="24"/>
+          <w:szCs w:val="24"/>
+        </w:rPr>
+      </w:pPr>
+      <w:r>
+        <w:rPr>
+          <w:rFonts w:ascii="Arial" w:hAnsi="Arial" w:cs="Arial"/>
+          <w:i/>
+          <w:iCs/>
+          <w:sz w:val="24"/>
+          <w:szCs w:val="24"/>
+        </w:rPr>
+        <w:t>Tela inicial:</w:t>
+      </w:r>
+    </w:p>
+    <w:p>
+      <w:pPr>
+        <w:jc w:val="center"/>
+        <w:rPr>
+          <w:rFonts w:ascii="Arial" w:hAnsi="Arial" w:cs="Arial"/>
+          <w:sz w:val="24"/>
+          <w:szCs w:val="24"/>
+        </w:rPr>
+      </w:pPr>
       <w:r>
         <w:rPr>
           <w:rFonts w:ascii="Arial" w:hAnsi="Arial" w:cs="Arial"/>
@@ -2331,10 +2470,10 @@
           <w:szCs w:val="24"/>
         </w:rPr>
         <w:drawing>
-          <wp:inline distT="0" distB="0" distL="0" distR="0" wp14:anchorId="0066903B" wp14:editId="79B7E77E">
-            <wp:extent cx="4248743" cy="2953162"/>
+          <wp:inline distT="0" distB="0" distL="0" distR="0" wp14:anchorId="740E07A6" wp14:editId="594852A1">
+            <wp:extent cx="4782217" cy="2800741"/>
             <wp:effectExtent l="0" t="0" r="0" b="0"/>
-            <wp:docPr id="17" name="Picture 17"/>
+            <wp:docPr id="16" name="Picture 16"/>
             <wp:cNvGraphicFramePr>
               <a:graphicFrameLocks xmlns:a="http://schemas.openxmlformats.org/drawingml/2006/main" noChangeAspect="1"/>
             </wp:cNvGraphicFramePr>
@@ -2354,6 +2493,90 @@
                   <pic:spPr>
                     <a:xfrm>
                       <a:off x="0" y="0"/>
+                      <a:ext cx="4782217" cy="2800741"/>
+                    </a:xfrm>
+                    <a:prstGeom prst="rect">
+                      <a:avLst/>
+                    </a:prstGeom>
+                  </pic:spPr>
+                </pic:pic>
+              </a:graphicData>
+            </a:graphic>
+          </wp:inline>
+        </w:drawing>
+      </w:r>
+    </w:p>
+    <w:p>
+      <w:pPr>
+        <w:rPr>
+          <w:rFonts w:ascii="Arial" w:hAnsi="Arial" w:cs="Arial"/>
+          <w:i/>
+          <w:iCs/>
+          <w:sz w:val="24"/>
+          <w:szCs w:val="24"/>
+        </w:rPr>
+      </w:pPr>
+      <w:r>
+        <w:rPr>
+          <w:rFonts w:ascii="Arial" w:hAnsi="Arial" w:cs="Arial"/>
+          <w:i/>
+          <w:iCs/>
+          <w:sz w:val="24"/>
+          <w:szCs w:val="24"/>
+        </w:rPr>
+        <w:t>Ao clique</w:t>
+      </w:r>
+      <w:r>
+        <w:rPr>
+          <w:rFonts w:ascii="Arial" w:hAnsi="Arial" w:cs="Arial"/>
+          <w:i/>
+          <w:iCs/>
+          <w:sz w:val="24"/>
+          <w:szCs w:val="24"/>
+        </w:rPr>
+        <w:t>:</w:t>
+      </w:r>
+    </w:p>
+    <w:p>
+      <w:pPr>
+        <w:jc w:val="center"/>
+        <w:rPr>
+          <w:rFonts w:ascii="Arial" w:hAnsi="Arial" w:cs="Arial"/>
+          <w:sz w:val="24"/>
+          <w:szCs w:val="24"/>
+        </w:rPr>
+      </w:pPr>
+      <w:r>
+        <w:rPr>
+          <w:rFonts w:ascii="Arial" w:hAnsi="Arial" w:cs="Arial"/>
+          <w:noProof/>
+          <w:sz w:val="24"/>
+          <w:szCs w:val="24"/>
+        </w:rPr>
+        <w:drawing>
+          <wp:inline distT="0" distB="0" distL="0" distR="0" wp14:anchorId="0066903B" wp14:editId="79B7E77E">
+            <wp:extent cx="4248743" cy="2953162"/>
+            <wp:effectExtent l="0" t="0" r="0" b="0"/>
+            <wp:docPr id="17" name="Picture 17"/>
+            <wp:cNvGraphicFramePr>
+              <a:graphicFrameLocks xmlns:a="http://schemas.openxmlformats.org/drawingml/2006/main" noChangeAspect="1"/>
+            </wp:cNvGraphicFramePr>
+            <a:graphic xmlns:a="http://schemas.openxmlformats.org/drawingml/2006/main">
+              <a:graphicData uri="http://schemas.openxmlformats.org/drawingml/2006/picture">
+                <pic:pic xmlns:pic="http://schemas.openxmlformats.org/drawingml/2006/picture">
+                  <pic:nvPicPr>
+                    <pic:cNvPr id="1" name=""/>
+                    <pic:cNvPicPr/>
+                  </pic:nvPicPr>
+                  <pic:blipFill>
+                    <a:blip r:embed="rId22"/>
+                    <a:stretch>
+                      <a:fillRect/>
+                    </a:stretch>
+                  </pic:blipFill>
+                  <pic:spPr>
+                    <a:xfrm>
+                      <a:off x="0" y="0"/>
                       <a:ext cx="4248743" cy="2953162"/>
                     </a:xfrm>
                     <a:prstGeom prst="rect">
@@ -2391,115 +2614,23 @@
           <w:sz w:val="24"/>
           <w:szCs w:val="24"/>
         </w:rPr>
-        <w:t xml:space="preserve"> -Crie um programa em </w:t>
-      </w:r>
-      <w:proofErr w:type="spellStart"/>
-      <w:r>
-        <w:rPr>
-          <w:rFonts w:ascii="Arial" w:hAnsi="Arial" w:cs="Arial"/>
-          <w:sz w:val="24"/>
-          <w:szCs w:val="24"/>
-        </w:rPr>
-        <w:t>Javascript</w:t>
-      </w:r>
-      <w:proofErr w:type="spellEnd"/>
-      <w:r>
-        <w:rPr>
-          <w:rFonts w:ascii="Arial" w:hAnsi="Arial" w:cs="Arial"/>
-          <w:sz w:val="24"/>
-          <w:szCs w:val="24"/>
-        </w:rPr>
-        <w:t xml:space="preserve"> que contenha um evento em que, ao passar o mouse sobre uma </w:t>
-      </w:r>
-      <w:proofErr w:type="spellStart"/>
-      <w:r>
-        <w:rPr>
-          <w:rFonts w:ascii="Arial" w:hAnsi="Arial" w:cs="Arial"/>
-          <w:sz w:val="24"/>
-          <w:szCs w:val="24"/>
-        </w:rPr>
-        <w:t>div</w:t>
-      </w:r>
-      <w:proofErr w:type="spellEnd"/>
-      <w:r>
-        <w:rPr>
-          <w:rFonts w:ascii="Arial" w:hAnsi="Arial" w:cs="Arial"/>
-          <w:sz w:val="24"/>
-          <w:szCs w:val="24"/>
-        </w:rPr>
-        <w:t xml:space="preserve">, o texto e a cor de fundo da </w:t>
-      </w:r>
-      <w:proofErr w:type="spellStart"/>
-      <w:r>
-        <w:rPr>
-          <w:rFonts w:ascii="Arial" w:hAnsi="Arial" w:cs="Arial"/>
-          <w:sz w:val="24"/>
-          <w:szCs w:val="24"/>
-        </w:rPr>
-        <w:t>div</w:t>
-      </w:r>
-      <w:proofErr w:type="spellEnd"/>
-      <w:r>
-        <w:rPr>
-          <w:rFonts w:ascii="Arial" w:hAnsi="Arial" w:cs="Arial"/>
-          <w:sz w:val="24"/>
-          <w:szCs w:val="24"/>
-        </w:rPr>
-        <w:t xml:space="preserve"> são alterados. O aluno deverá criar a estrutura do evento e declarar o id da </w:t>
-      </w:r>
-      <w:proofErr w:type="spellStart"/>
-      <w:r>
-        <w:rPr>
-          <w:rFonts w:ascii="Arial" w:hAnsi="Arial" w:cs="Arial"/>
-          <w:sz w:val="24"/>
-          <w:szCs w:val="24"/>
-        </w:rPr>
-        <w:t>div</w:t>
-      </w:r>
-      <w:proofErr w:type="spellEnd"/>
-      <w:r>
-        <w:rPr>
-          <w:rFonts w:ascii="Arial" w:hAnsi="Arial" w:cs="Arial"/>
-          <w:sz w:val="24"/>
-          <w:szCs w:val="24"/>
-        </w:rPr>
-        <w:t xml:space="preserve"> no HTML. Dica: para alterar o texto e a cor de fundo da </w:t>
-      </w:r>
-      <w:proofErr w:type="spellStart"/>
-      <w:r>
-        <w:rPr>
-          <w:rFonts w:ascii="Arial" w:hAnsi="Arial" w:cs="Arial"/>
-          <w:sz w:val="24"/>
-          <w:szCs w:val="24"/>
-        </w:rPr>
-        <w:t>div</w:t>
-      </w:r>
-      <w:proofErr w:type="spellEnd"/>
-      <w:r>
-        <w:rPr>
-          <w:rFonts w:ascii="Arial" w:hAnsi="Arial" w:cs="Arial"/>
-          <w:sz w:val="24"/>
-          <w:szCs w:val="24"/>
-        </w:rPr>
-        <w:t xml:space="preserve">, utilize o método </w:t>
-      </w:r>
-      <w:proofErr w:type="spellStart"/>
-      <w:r>
-        <w:rPr>
-          <w:rFonts w:ascii="Arial" w:hAnsi="Arial" w:cs="Arial"/>
-          <w:sz w:val="24"/>
-          <w:szCs w:val="24"/>
-        </w:rPr>
-        <w:t>innerHTML</w:t>
-      </w:r>
-      <w:proofErr w:type="spellEnd"/>
-      <w:r>
-        <w:rPr>
-          <w:rFonts w:ascii="Arial" w:hAnsi="Arial" w:cs="Arial"/>
-          <w:sz w:val="24"/>
-          <w:szCs w:val="24"/>
-        </w:rPr>
-        <w:t xml:space="preserve"> para modificar </w:t>
+        <w:t xml:space="preserve"> -</w:t>
+      </w:r>
+      <w:r>
+        <w:rPr>
+          <w:rFonts w:ascii="Arial" w:hAnsi="Arial" w:cs="Arial"/>
+          <w:sz w:val="24"/>
+          <w:szCs w:val="24"/>
+        </w:rPr>
+        <w:t xml:space="preserve"> </w:t>
+      </w:r>
+      <w:r>
+        <w:rPr>
+          <w:rFonts w:ascii="Arial" w:hAnsi="Arial" w:cs="Arial"/>
+          <w:sz w:val="24"/>
+          <w:szCs w:val="24"/>
+        </w:rPr>
+        <w:t xml:space="preserve">Crie um programa em Javascript que contenha um evento em que, ao passar o mouse sobre uma div, o texto e a cor de fundo da div são alterados. O aluno deverá criar a estrutura do evento e declarar o id da div no HTML. Dica: para alterar o texto e a cor de fundo da div, utilize o método innerHTML para modificar o conteúdo da div e a propriedade </w:t>
       </w:r>
       <w:proofErr w:type="gramStart"/>
       <w:r>
@@ -2508,7 +2639,7 @@
           <w:sz w:val="24"/>
           <w:szCs w:val="24"/>
         </w:rPr>
-        <w:t>o  conteúdo</w:t>
+        <w:t>style.backgroundColor</w:t>
       </w:r>
       <w:proofErr w:type="gramEnd"/>
       <w:r>
@@ -2517,187 +2648,50 @@
           <w:sz w:val="24"/>
           <w:szCs w:val="24"/>
         </w:rPr>
-        <w:t xml:space="preserve">  da  </w:t>
-      </w:r>
-      <w:proofErr w:type="spellStart"/>
-      <w:r>
-        <w:rPr>
-          <w:rFonts w:ascii="Arial" w:hAnsi="Arial" w:cs="Arial"/>
-          <w:sz w:val="24"/>
-          <w:szCs w:val="24"/>
-        </w:rPr>
-        <w:t>div</w:t>
-      </w:r>
-      <w:proofErr w:type="spellEnd"/>
-      <w:r>
-        <w:rPr>
-          <w:rFonts w:ascii="Arial" w:hAnsi="Arial" w:cs="Arial"/>
-          <w:sz w:val="24"/>
-          <w:szCs w:val="24"/>
-        </w:rPr>
-        <w:t xml:space="preserve">  e  a  propriedade  </w:t>
-      </w:r>
-      <w:proofErr w:type="spellStart"/>
-      <w:r>
-        <w:rPr>
-          <w:rFonts w:ascii="Arial" w:hAnsi="Arial" w:cs="Arial"/>
-          <w:sz w:val="24"/>
-          <w:szCs w:val="24"/>
-        </w:rPr>
-        <w:t>style.backgroundColor</w:t>
-      </w:r>
-      <w:proofErr w:type="spellEnd"/>
-      <w:r>
-        <w:rPr>
-          <w:rFonts w:ascii="Arial" w:hAnsi="Arial" w:cs="Arial"/>
-          <w:sz w:val="24"/>
-          <w:szCs w:val="24"/>
-        </w:rPr>
-        <w:t xml:space="preserve">  para  alterar  a  cor  de  fundo. </w:t>
-      </w:r>
-      <w:proofErr w:type="gramStart"/>
-      <w:r>
-        <w:rPr>
-          <w:rFonts w:ascii="Arial" w:hAnsi="Arial" w:cs="Arial"/>
-          <w:sz w:val="24"/>
-          <w:szCs w:val="24"/>
-        </w:rPr>
-        <w:t>Exemplifique  e</w:t>
-      </w:r>
-      <w:proofErr w:type="gramEnd"/>
-      <w:r>
-        <w:rPr>
-          <w:rFonts w:ascii="Arial" w:hAnsi="Arial" w:cs="Arial"/>
-          <w:sz w:val="24"/>
-          <w:szCs w:val="24"/>
-        </w:rPr>
-        <w:t xml:space="preserve"> demonstre a saída!(20Pontos)</w:t>
-      </w:r>
-    </w:p>
-    <w:p>
-      <w:pPr>
-        <w:rPr>
-          <w:rFonts w:ascii="Arial" w:hAnsi="Arial" w:cs="Arial"/>
-          <w:i/>
-          <w:iCs/>
-          <w:sz w:val="24"/>
-          <w:szCs w:val="24"/>
-        </w:rPr>
-      </w:pPr>
-    </w:p>
-    <w:p>
-      <w:pPr>
-        <w:rPr>
-          <w:rFonts w:ascii="Arial" w:hAnsi="Arial" w:cs="Arial"/>
-          <w:i/>
-          <w:iCs/>
-          <w:sz w:val="24"/>
-          <w:szCs w:val="24"/>
-        </w:rPr>
-      </w:pPr>
-    </w:p>
-    <w:p>
-      <w:pPr>
-        <w:rPr>
-          <w:rFonts w:ascii="Arial" w:hAnsi="Arial" w:cs="Arial"/>
-          <w:i/>
-          <w:iCs/>
-          <w:sz w:val="24"/>
-          <w:szCs w:val="24"/>
-        </w:rPr>
-      </w:pPr>
-    </w:p>
-    <w:p>
-      <w:pPr>
-        <w:rPr>
-          <w:rFonts w:ascii="Arial" w:hAnsi="Arial" w:cs="Arial"/>
-          <w:i/>
-          <w:iCs/>
-          <w:sz w:val="24"/>
-          <w:szCs w:val="24"/>
-        </w:rPr>
-      </w:pPr>
-    </w:p>
-    <w:p>
-      <w:pPr>
-        <w:rPr>
-          <w:rFonts w:ascii="Arial" w:hAnsi="Arial" w:cs="Arial"/>
-          <w:i/>
-          <w:iCs/>
-          <w:sz w:val="24"/>
-          <w:szCs w:val="24"/>
-        </w:rPr>
-      </w:pPr>
-    </w:p>
-    <w:p>
-      <w:pPr>
-        <w:rPr>
-          <w:rFonts w:ascii="Arial" w:hAnsi="Arial" w:cs="Arial"/>
-          <w:i/>
-          <w:iCs/>
-          <w:sz w:val="24"/>
-          <w:szCs w:val="24"/>
-        </w:rPr>
-      </w:pPr>
-    </w:p>
-    <w:p>
-      <w:pPr>
-        <w:rPr>
-          <w:rFonts w:ascii="Arial" w:hAnsi="Arial" w:cs="Arial"/>
-          <w:b/>
-          <w:bCs/>
-          <w:sz w:val="24"/>
-          <w:szCs w:val="24"/>
-        </w:rPr>
-      </w:pPr>
-      <w:r>
-        <w:rPr>
-          <w:rFonts w:ascii="Arial" w:hAnsi="Arial" w:cs="Arial"/>
-          <w:b/>
-          <w:bCs/>
-          <w:i/>
-          <w:iCs/>
-          <w:sz w:val="24"/>
-          <w:szCs w:val="24"/>
-        </w:rPr>
-        <w:lastRenderedPageBreak/>
-        <w:t>Código</w:t>
-      </w:r>
-      <w:r>
-        <w:rPr>
-          <w:rFonts w:ascii="Arial" w:hAnsi="Arial" w:cs="Arial"/>
-          <w:b/>
-          <w:bCs/>
-          <w:i/>
-          <w:iCs/>
+        <w:t xml:space="preserve"> para  alterar  a cor de fundo. Exemplifique e demonstre a saída!</w:t>
+      </w:r>
+      <w:r>
+        <w:rPr>
+          <w:rFonts w:ascii="Arial" w:hAnsi="Arial" w:cs="Arial"/>
           <w:sz w:val="24"/>
           <w:szCs w:val="24"/>
         </w:rPr>
         <w:t xml:space="preserve"> </w:t>
       </w:r>
-      <w:proofErr w:type="spellStart"/>
-      <w:r>
-        <w:rPr>
-          <w:rFonts w:ascii="Arial" w:hAnsi="Arial" w:cs="Arial"/>
-          <w:b/>
-          <w:bCs/>
-          <w:i/>
-          <w:iCs/>
-          <w:sz w:val="24"/>
-          <w:szCs w:val="24"/>
-        </w:rPr>
-        <w:t>JavaScript</w:t>
-      </w:r>
-      <w:proofErr w:type="spellEnd"/>
-      <w:r>
-        <w:rPr>
-          <w:rFonts w:ascii="Arial" w:hAnsi="Arial" w:cs="Arial"/>
-          <w:b/>
-          <w:bCs/>
-          <w:sz w:val="24"/>
-          <w:szCs w:val="24"/>
-        </w:rPr>
-        <w:t>:</w:t>
+      <w:r>
+        <w:rPr>
+          <w:rFonts w:ascii="Arial" w:hAnsi="Arial" w:cs="Arial"/>
+          <w:b/>
+          <w:bCs/>
+          <w:sz w:val="24"/>
+          <w:szCs w:val="24"/>
+        </w:rPr>
+        <w:t>(20Pontos)</w:t>
+      </w:r>
+    </w:p>
+    <w:p>
+      <w:pPr>
+        <w:rPr>
+          <w:rFonts w:ascii="Arial" w:hAnsi="Arial" w:cs="Arial"/>
+          <w:b/>
+          <w:bCs/>
+          <w:i/>
+          <w:iCs/>
+          <w:sz w:val="24"/>
+          <w:szCs w:val="24"/>
+        </w:rPr>
+      </w:pPr>
+      <w:r>
+        <w:rPr>
+          <w:rFonts w:ascii="Arial" w:hAnsi="Arial" w:cs="Arial"/>
+          <w:b/>
+          <w:bCs/>
+          <w:i/>
+          <w:iCs/>
+          <w:sz w:val="24"/>
+          <w:szCs w:val="24"/>
+        </w:rPr>
+        <w:t>Código HTML:</w:t>
       </w:r>
     </w:p>
     <w:p>
@@ -2705,110 +2699,25 @@
         <w:jc w:val="center"/>
         <w:rPr>
           <w:rFonts w:ascii="Arial" w:hAnsi="Arial" w:cs="Arial"/>
-          <w:sz w:val="24"/>
-          <w:szCs w:val="24"/>
-        </w:rPr>
-      </w:pPr>
-      <w:r>
-        <w:rPr>
-          <w:rFonts w:ascii="Arial" w:hAnsi="Arial" w:cs="Arial"/>
+          <w:i/>
+          <w:iCs/>
+          <w:sz w:val="24"/>
+          <w:szCs w:val="24"/>
+        </w:rPr>
+      </w:pPr>
+      <w:r>
+        <w:rPr>
+          <w:rFonts w:ascii="Arial" w:hAnsi="Arial" w:cs="Arial"/>
+          <w:b/>
+          <w:bCs/>
+          <w:i/>
+          <w:iCs/>
           <w:noProof/>
           <w:sz w:val="24"/>
           <w:szCs w:val="24"/>
         </w:rPr>
         <w:drawing>
-          <wp:inline distT="0" distB="0" distL="0" distR="0" wp14:anchorId="31D54E78" wp14:editId="035C0EEA">
-            <wp:extent cx="2958465" cy="2113280"/>
-            <wp:effectExtent l="0" t="0" r="0" b="1270"/>
-            <wp:docPr id="15" name="Picture 15"/>
-            <wp:cNvGraphicFramePr>
-              <a:graphicFrameLocks xmlns:a="http://schemas.openxmlformats.org/drawingml/2006/main" noChangeAspect="1"/>
-            </wp:cNvGraphicFramePr>
-            <a:graphic xmlns:a="http://schemas.openxmlformats.org/drawingml/2006/main">
-              <a:graphicData uri="http://schemas.openxmlformats.org/drawingml/2006/picture">
-                <pic:pic xmlns:pic="http://schemas.openxmlformats.org/drawingml/2006/picture">
-                  <pic:nvPicPr>
-                    <pic:cNvPr id="1" name=""/>
-                    <pic:cNvPicPr/>
-                  </pic:nvPicPr>
-                  <pic:blipFill>
-                    <a:blip r:embed="rId22">
-                      <a:extLst>
-                        <a:ext uri="{28A0092B-C50C-407E-A947-70E740481C1C}">
-                          <a14:useLocalDpi xmlns:a14="http://schemas.microsoft.com/office/drawing/2010/main" val="0"/>
-                        </a:ext>
-                      </a:extLst>
-                    </a:blip>
-                    <a:stretch>
-                      <a:fillRect/>
-                    </a:stretch>
-                  </pic:blipFill>
-                  <pic:spPr>
-                    <a:xfrm>
-                      <a:off x="0" y="0"/>
-                      <a:ext cx="2958465" cy="2113280"/>
-                    </a:xfrm>
-                    <a:prstGeom prst="rect">
-                      <a:avLst/>
-                    </a:prstGeom>
-                  </pic:spPr>
-                </pic:pic>
-              </a:graphicData>
-            </a:graphic>
-          </wp:inline>
-        </w:drawing>
-      </w:r>
-    </w:p>
-    <w:p>
-      <w:pPr>
-        <w:rPr>
-          <w:rFonts w:ascii="Arial" w:hAnsi="Arial" w:cs="Arial"/>
-          <w:b/>
-          <w:bCs/>
-          <w:i/>
-          <w:iCs/>
-          <w:sz w:val="24"/>
-          <w:szCs w:val="24"/>
-        </w:rPr>
-      </w:pPr>
-      <w:r>
-        <w:rPr>
-          <w:rFonts w:ascii="Arial" w:hAnsi="Arial" w:cs="Arial"/>
-          <w:b/>
-          <w:bCs/>
-          <w:i/>
-          <w:iCs/>
-          <w:sz w:val="24"/>
-          <w:szCs w:val="24"/>
-        </w:rPr>
-        <w:t>Código HTML:</w:t>
-      </w:r>
-    </w:p>
-    <w:p>
-      <w:pPr>
-        <w:jc w:val="center"/>
-        <w:rPr>
-          <w:rFonts w:ascii="Arial" w:hAnsi="Arial" w:cs="Arial"/>
-          <w:b/>
-          <w:bCs/>
-          <w:i/>
-          <w:iCs/>
-          <w:sz w:val="24"/>
-          <w:szCs w:val="24"/>
-        </w:rPr>
-      </w:pPr>
-      <w:r>
-        <w:rPr>
-          <w:rFonts w:ascii="Arial" w:hAnsi="Arial" w:cs="Arial"/>
-          <w:b/>
-          <w:bCs/>
-          <w:i/>
-          <w:iCs/>
-          <w:sz w:val="24"/>
-          <w:szCs w:val="24"/>
-        </w:rPr>
-        <w:drawing>
-          <wp:inline distT="0" distB="0" distL="0" distR="0" wp14:anchorId="10DD9DE8" wp14:editId="20FF785E">
+          <wp:inline distT="0" distB="0" distL="0" distR="0" wp14:anchorId="4DF54957" wp14:editId="560B7F39">
             <wp:extent cx="3620005" cy="400106"/>
             <wp:effectExtent l="0" t="0" r="0" b="0"/>
             <wp:docPr id="28" name="Picture 28"/>
@@ -2846,25 +2755,80 @@
     </w:p>
     <w:p>
       <w:pPr>
-        <w:rPr>
-          <w:rFonts w:ascii="Arial" w:hAnsi="Arial" w:cs="Arial"/>
-          <w:sz w:val="24"/>
-          <w:szCs w:val="24"/>
-        </w:rPr>
-      </w:pPr>
-      <w:r>
-        <w:rPr>
-          <w:rFonts w:ascii="Arial" w:hAnsi="Arial" w:cs="Arial"/>
-          <w:i/>
-          <w:iCs/>
-          <w:sz w:val="24"/>
-          <w:szCs w:val="24"/>
-        </w:rPr>
-        <w:t>Resultado</w:t>
-      </w:r>
-      <w:r>
-        <w:rPr>
-          <w:rFonts w:ascii="Arial" w:hAnsi="Arial" w:cs="Arial"/>
+        <w:jc w:val="center"/>
+        <w:rPr>
+          <w:rFonts w:ascii="Arial" w:hAnsi="Arial" w:cs="Arial"/>
+          <w:i/>
+          <w:iCs/>
+          <w:sz w:val="24"/>
+          <w:szCs w:val="24"/>
+        </w:rPr>
+      </w:pPr>
+    </w:p>
+    <w:p>
+      <w:pPr>
+        <w:rPr>
+          <w:rFonts w:ascii="Arial" w:hAnsi="Arial" w:cs="Arial"/>
+          <w:i/>
+          <w:iCs/>
+          <w:sz w:val="24"/>
+          <w:szCs w:val="24"/>
+        </w:rPr>
+      </w:pPr>
+    </w:p>
+    <w:p>
+      <w:pPr>
+        <w:rPr>
+          <w:rFonts w:ascii="Arial" w:hAnsi="Arial" w:cs="Arial"/>
+          <w:b/>
+          <w:bCs/>
+          <w:sz w:val="24"/>
+          <w:szCs w:val="24"/>
+        </w:rPr>
+      </w:pPr>
+      <w:r>
+        <w:rPr>
+          <w:rFonts w:ascii="Arial" w:hAnsi="Arial" w:cs="Arial"/>
+          <w:b/>
+          <w:bCs/>
+          <w:i/>
+          <w:iCs/>
+          <w:sz w:val="24"/>
+          <w:szCs w:val="24"/>
+        </w:rPr>
+        <w:t>Código</w:t>
+      </w:r>
+      <w:r>
+        <w:rPr>
+          <w:rFonts w:ascii="Arial" w:hAnsi="Arial" w:cs="Arial"/>
+          <w:b/>
+          <w:bCs/>
+          <w:i/>
+          <w:iCs/>
+          <w:sz w:val="24"/>
+          <w:szCs w:val="24"/>
+        </w:rPr>
+        <w:t xml:space="preserve"> </w:t>
+      </w:r>
+      <w:proofErr w:type="spellStart"/>
+      <w:r>
+        <w:rPr>
+          <w:rFonts w:ascii="Arial" w:hAnsi="Arial" w:cs="Arial"/>
+          <w:b/>
+          <w:bCs/>
+          <w:i/>
+          <w:iCs/>
+          <w:sz w:val="24"/>
+          <w:szCs w:val="24"/>
+        </w:rPr>
+        <w:t>JavaScript</w:t>
+      </w:r>
+      <w:proofErr w:type="spellEnd"/>
+      <w:r>
+        <w:rPr>
+          <w:rFonts w:ascii="Arial" w:hAnsi="Arial" w:cs="Arial"/>
+          <w:b/>
+          <w:bCs/>
           <w:sz w:val="24"/>
           <w:szCs w:val="24"/>
         </w:rPr>
@@ -2888,10 +2852,10 @@
           <w:szCs w:val="24"/>
         </w:rPr>
         <w:drawing>
-          <wp:inline distT="0" distB="0" distL="0" distR="0" wp14:anchorId="4E9957B9" wp14:editId="6BC72B7F">
-            <wp:extent cx="2848373" cy="762106"/>
-            <wp:effectExtent l="0" t="0" r="9525" b="0"/>
-            <wp:docPr id="18" name="Picture 18"/>
+          <wp:inline distT="0" distB="0" distL="0" distR="0" wp14:anchorId="31D54E78" wp14:editId="035C0EEA">
+            <wp:extent cx="2958465" cy="2113280"/>
+            <wp:effectExtent l="0" t="0" r="0" b="1270"/>
+            <wp:docPr id="15" name="Picture 15"/>
             <wp:cNvGraphicFramePr>
               <a:graphicFrameLocks xmlns:a="http://schemas.openxmlformats.org/drawingml/2006/main" noChangeAspect="1"/>
             </wp:cNvGraphicFramePr>
@@ -2903,7 +2867,13 @@
                     <pic:cNvPicPr/>
                   </pic:nvPicPr>
                   <pic:blipFill>
-                    <a:blip r:embed="rId24"/>
+                    <a:blip r:embed="rId24">
+                      <a:extLst>
+                        <a:ext uri="{28A0092B-C50C-407E-A947-70E740481C1C}">
+                          <a14:useLocalDpi xmlns:a14="http://schemas.microsoft.com/office/drawing/2010/main" val="0"/>
+                        </a:ext>
+                      </a:extLst>
+                    </a:blip>
                     <a:stretch>
                       <a:fillRect/>
                     </a:stretch>
@@ -2911,7 +2881,7 @@
                   <pic:spPr>
                     <a:xfrm>
                       <a:off x="0" y="0"/>
-                      <a:ext cx="2848373" cy="762106"/>
+                      <a:ext cx="2958465" cy="2113280"/>
                     </a:xfrm>
                     <a:prstGeom prst="rect">
                       <a:avLst/>
@@ -2929,6 +2899,74 @@
         <w:jc w:val="center"/>
         <w:rPr>
           <w:rFonts w:ascii="Arial" w:hAnsi="Arial" w:cs="Arial"/>
+          <w:b/>
+          <w:bCs/>
+          <w:i/>
+          <w:iCs/>
+          <w:sz w:val="24"/>
+          <w:szCs w:val="24"/>
+        </w:rPr>
+      </w:pPr>
+    </w:p>
+    <w:p>
+      <w:pPr>
+        <w:rPr>
+          <w:rFonts w:ascii="Arial" w:hAnsi="Arial" w:cs="Arial"/>
+          <w:b/>
+          <w:bCs/>
+          <w:sz w:val="24"/>
+          <w:szCs w:val="24"/>
+        </w:rPr>
+      </w:pPr>
+      <w:r>
+        <w:rPr>
+          <w:rFonts w:ascii="Arial" w:hAnsi="Arial" w:cs="Arial"/>
+          <w:b/>
+          <w:bCs/>
+          <w:i/>
+          <w:iCs/>
+          <w:sz w:val="24"/>
+          <w:szCs w:val="24"/>
+        </w:rPr>
+        <w:t>Resultado</w:t>
+      </w:r>
+      <w:r>
+        <w:rPr>
+          <w:rFonts w:ascii="Arial" w:hAnsi="Arial" w:cs="Arial"/>
+          <w:b/>
+          <w:bCs/>
+          <w:sz w:val="24"/>
+          <w:szCs w:val="24"/>
+        </w:rPr>
+        <w:t>:</w:t>
+      </w:r>
+    </w:p>
+    <w:p>
+      <w:pPr>
+        <w:rPr>
+          <w:rFonts w:ascii="Arial" w:hAnsi="Arial" w:cs="Arial"/>
+          <w:i/>
+          <w:iCs/>
+          <w:sz w:val="24"/>
+          <w:szCs w:val="24"/>
+        </w:rPr>
+      </w:pPr>
+      <w:r>
+        <w:rPr>
+          <w:rFonts w:ascii="Arial" w:hAnsi="Arial" w:cs="Arial"/>
+          <w:i/>
+          <w:iCs/>
+          <w:sz w:val="24"/>
+          <w:szCs w:val="24"/>
+        </w:rPr>
+        <w:t>Tela inicial:</w:t>
+      </w:r>
+    </w:p>
+    <w:p>
+      <w:pPr>
+        <w:jc w:val="center"/>
+        <w:rPr>
+          <w:rFonts w:ascii="Arial" w:hAnsi="Arial" w:cs="Arial"/>
           <w:sz w:val="24"/>
           <w:szCs w:val="24"/>
         </w:rPr>
@@ -2941,10 +2979,10 @@
           <w:szCs w:val="24"/>
         </w:rPr>
         <w:drawing>
-          <wp:inline distT="0" distB="0" distL="0" distR="0" wp14:anchorId="7D49DFA0" wp14:editId="1614F3F7">
-            <wp:extent cx="3419952" cy="914528"/>
-            <wp:effectExtent l="0" t="0" r="0" b="0"/>
-            <wp:docPr id="19" name="Picture 19"/>
+          <wp:inline distT="0" distB="0" distL="0" distR="0" wp14:anchorId="4E9957B9" wp14:editId="6BC72B7F">
+            <wp:extent cx="2848373" cy="762106"/>
+            <wp:effectExtent l="0" t="0" r="9525" b="0"/>
+            <wp:docPr id="18" name="Picture 18"/>
             <wp:cNvGraphicFramePr>
               <a:graphicFrameLocks xmlns:a="http://schemas.openxmlformats.org/drawingml/2006/main" noChangeAspect="1"/>
             </wp:cNvGraphicFramePr>
@@ -2964,6 +3002,80 @@
                   <pic:spPr>
                     <a:xfrm>
                       <a:off x="0" y="0"/>
+                      <a:ext cx="2848373" cy="762106"/>
+                    </a:xfrm>
+                    <a:prstGeom prst="rect">
+                      <a:avLst/>
+                    </a:prstGeom>
+                  </pic:spPr>
+                </pic:pic>
+              </a:graphicData>
+            </a:graphic>
+          </wp:inline>
+        </w:drawing>
+      </w:r>
+    </w:p>
+    <w:p>
+      <w:pPr>
+        <w:rPr>
+          <w:rFonts w:ascii="Arial" w:hAnsi="Arial" w:cs="Arial"/>
+          <w:i/>
+          <w:iCs/>
+          <w:sz w:val="24"/>
+          <w:szCs w:val="24"/>
+        </w:rPr>
+      </w:pPr>
+      <w:r>
+        <w:rPr>
+          <w:rFonts w:ascii="Arial" w:hAnsi="Arial" w:cs="Arial"/>
+          <w:i/>
+          <w:iCs/>
+          <w:sz w:val="24"/>
+          <w:szCs w:val="24"/>
+        </w:rPr>
+        <w:t>Ao passar o mouse:</w:t>
+      </w:r>
+    </w:p>
+    <w:p>
+      <w:pPr>
+        <w:jc w:val="center"/>
+        <w:rPr>
+          <w:rFonts w:ascii="Arial" w:hAnsi="Arial" w:cs="Arial"/>
+          <w:sz w:val="24"/>
+          <w:szCs w:val="24"/>
+        </w:rPr>
+      </w:pPr>
+      <w:r>
+        <w:rPr>
+          <w:rFonts w:ascii="Arial" w:hAnsi="Arial" w:cs="Arial"/>
+          <w:noProof/>
+          <w:sz w:val="24"/>
+          <w:szCs w:val="24"/>
+        </w:rPr>
+        <w:drawing>
+          <wp:inline distT="0" distB="0" distL="0" distR="0" wp14:anchorId="7D49DFA0" wp14:editId="1614F3F7">
+            <wp:extent cx="3419952" cy="914528"/>
+            <wp:effectExtent l="0" t="0" r="0" b="0"/>
+            <wp:docPr id="19" name="Picture 19"/>
+            <wp:cNvGraphicFramePr>
+              <a:graphicFrameLocks xmlns:a="http://schemas.openxmlformats.org/drawingml/2006/main" noChangeAspect="1"/>
+            </wp:cNvGraphicFramePr>
+            <a:graphic xmlns:a="http://schemas.openxmlformats.org/drawingml/2006/main">
+              <a:graphicData uri="http://schemas.openxmlformats.org/drawingml/2006/picture">
+                <pic:pic xmlns:pic="http://schemas.openxmlformats.org/drawingml/2006/picture">
+                  <pic:nvPicPr>
+                    <pic:cNvPr id="1" name=""/>
+                    <pic:cNvPicPr/>
+                  </pic:nvPicPr>
+                  <pic:blipFill>
+                    <a:blip r:embed="rId26"/>
+                    <a:stretch>
+                      <a:fillRect/>
+                    </a:stretch>
+                  </pic:blipFill>
+                  <pic:spPr>
+                    <a:xfrm>
+                      <a:off x="0" y="0"/>
                       <a:ext cx="3419952" cy="914528"/>
                     </a:xfrm>
                     <a:prstGeom prst="rect">
@@ -3035,43 +3147,7 @@
           <w:sz w:val="24"/>
           <w:szCs w:val="24"/>
         </w:rPr>
-        <w:t xml:space="preserve">ao passar o </w:t>
-      </w:r>
-      <w:proofErr w:type="gramStart"/>
-      <w:r>
-        <w:rPr>
-          <w:rFonts w:ascii="Arial" w:hAnsi="Arial" w:cs="Arial"/>
-          <w:sz w:val="24"/>
-          <w:szCs w:val="24"/>
-        </w:rPr>
-        <w:t>mouse  sobre</w:t>
-      </w:r>
-      <w:proofErr w:type="gramEnd"/>
-      <w:r>
-        <w:rPr>
-          <w:rFonts w:ascii="Arial" w:hAnsi="Arial" w:cs="Arial"/>
-          <w:sz w:val="24"/>
-          <w:szCs w:val="24"/>
-        </w:rPr>
-        <w:t xml:space="preserve">  a  </w:t>
-      </w:r>
-      <w:proofErr w:type="spellStart"/>
-      <w:r>
-        <w:rPr>
-          <w:rFonts w:ascii="Arial" w:hAnsi="Arial" w:cs="Arial"/>
-          <w:sz w:val="24"/>
-          <w:szCs w:val="24"/>
-        </w:rPr>
-        <w:t>div</w:t>
-      </w:r>
-      <w:proofErr w:type="spellEnd"/>
-      <w:r>
-        <w:rPr>
-          <w:rFonts w:ascii="Arial" w:hAnsi="Arial" w:cs="Arial"/>
-          <w:sz w:val="24"/>
-          <w:szCs w:val="24"/>
-        </w:rPr>
-        <w:t xml:space="preserve"> "box" e ao deixar  ela,  o  seu  conteúdo  seja trocado entre  "Olá"  e  "Tchau"  e  a cor de  fundo seja  alterada  entre  verde  e  amarelo(Você  já  tem  as  dicas  das questões anteriores que podem te auxiliar a resolver essa parte). Utilize o operador ternário para verificar qual conteúdo deve ser exibido e qual cor de fundo deve ser aplicada. Exemplifique e demonstre a saída!</w:t>
+        <w:t>ao passar o mouse sobre a div "box" e ao deixar ela, o seu conteúdo seja trocado entre "Olá" e "Tchau" e a cor de fundo seja alterada entre verde e amarelo</w:t>
       </w:r>
       <w:r>
         <w:rPr>
@@ -3084,6 +3160,22 @@
       <w:r>
         <w:rPr>
           <w:rFonts w:ascii="Arial" w:hAnsi="Arial" w:cs="Arial"/>
+          <w:sz w:val="24"/>
+          <w:szCs w:val="24"/>
+        </w:rPr>
+        <w:t>(Você já tem as dicas das questões anteriores que podem te auxiliar a resolver essa parte). Utilize o operador ternário para verificar qual conteúdo deve ser exibido e qual cor de fundo deve ser aplicada. Exemplifique e demonstre a saída!</w:t>
+      </w:r>
+      <w:r>
+        <w:rPr>
+          <w:rFonts w:ascii="Arial" w:hAnsi="Arial" w:cs="Arial"/>
+          <w:sz w:val="24"/>
+          <w:szCs w:val="24"/>
+        </w:rPr>
+        <w:t xml:space="preserve"> </w:t>
+      </w:r>
+      <w:r>
+        <w:rPr>
+          <w:rFonts w:ascii="Arial" w:hAnsi="Arial" w:cs="Arial"/>
           <w:b/>
           <w:bCs/>
           <w:sz w:val="24"/>
@@ -3107,209 +3199,45 @@
       <w:r>
         <w:rPr>
           <w:rFonts w:ascii="Arial" w:hAnsi="Arial" w:cs="Arial"/>
-          <w:i/>
-          <w:iCs/>
+          <w:b/>
+          <w:bCs/>
+          <w:i/>
+          <w:iCs/>
+          <w:sz w:val="24"/>
+          <w:szCs w:val="24"/>
+        </w:rPr>
+        <w:t xml:space="preserve">Código HTML: </w:t>
+      </w:r>
+    </w:p>
+    <w:p>
+      <w:pPr>
+        <w:jc w:val="center"/>
+        <w:rPr>
+          <w:rFonts w:ascii="Arial" w:hAnsi="Arial" w:cs="Arial"/>
+          <w:b/>
+          <w:bCs/>
+          <w:i/>
+          <w:iCs/>
+          <w:sz w:val="24"/>
+          <w:szCs w:val="24"/>
+        </w:rPr>
+      </w:pPr>
+      <w:r>
+        <w:rPr>
+          <w:rFonts w:ascii="Arial" w:hAnsi="Arial" w:cs="Arial"/>
+          <w:b/>
+          <w:bCs/>
+          <w:i/>
+          <w:iCs/>
+          <w:noProof/>
           <w:sz w:val="24"/>
           <w:szCs w:val="24"/>
         </w:rPr>
         <w:lastRenderedPageBreak/>
         <w:drawing>
-          <wp:anchor distT="0" distB="0" distL="114300" distR="114300" simplePos="0" relativeHeight="251658240" behindDoc="1" locked="0" layoutInCell="1" allowOverlap="1" wp14:anchorId="4DC8F89A" wp14:editId="416F48D5">
-            <wp:simplePos x="0" y="0"/>
-            <wp:positionH relativeFrom="margin">
-              <wp:align>center</wp:align>
-            </wp:positionH>
-            <wp:positionV relativeFrom="paragraph">
-              <wp:posOffset>186690</wp:posOffset>
-            </wp:positionV>
-            <wp:extent cx="2596804" cy="2038350"/>
-            <wp:effectExtent l="0" t="0" r="0" b="0"/>
-            <wp:wrapTight wrapText="bothSides">
-              <wp:wrapPolygon edited="0">
-                <wp:start x="0" y="0"/>
-                <wp:lineTo x="0" y="21398"/>
-                <wp:lineTo x="21394" y="21398"/>
-                <wp:lineTo x="21394" y="0"/>
-                <wp:lineTo x="0" y="0"/>
-              </wp:wrapPolygon>
-            </wp:wrapTight>
-            <wp:docPr id="20" name="Picture 20"/>
-            <wp:cNvGraphicFramePr>
-              <a:graphicFrameLocks xmlns:a="http://schemas.openxmlformats.org/drawingml/2006/main" noChangeAspect="1"/>
-            </wp:cNvGraphicFramePr>
-            <a:graphic xmlns:a="http://schemas.openxmlformats.org/drawingml/2006/main">
-              <a:graphicData uri="http://schemas.openxmlformats.org/drawingml/2006/picture">
-                <pic:pic xmlns:pic="http://schemas.openxmlformats.org/drawingml/2006/picture">
-                  <pic:nvPicPr>
-                    <pic:cNvPr id="1" name=""/>
-                    <pic:cNvPicPr/>
-                  </pic:nvPicPr>
-                  <pic:blipFill>
-                    <a:blip r:embed="rId26">
-                      <a:extLst>
-                        <a:ext uri="{28A0092B-C50C-407E-A947-70E740481C1C}">
-                          <a14:useLocalDpi xmlns:a14="http://schemas.microsoft.com/office/drawing/2010/main" val="0"/>
-                        </a:ext>
-                      </a:extLst>
-                    </a:blip>
-                    <a:stretch>
-                      <a:fillRect/>
-                    </a:stretch>
-                  </pic:blipFill>
-                  <pic:spPr>
-                    <a:xfrm>
-                      <a:off x="0" y="0"/>
-                      <a:ext cx="2596804" cy="2038350"/>
-                    </a:xfrm>
-                    <a:prstGeom prst="rect">
-                      <a:avLst/>
-                    </a:prstGeom>
-                  </pic:spPr>
-                </pic:pic>
-              </a:graphicData>
-            </a:graphic>
-          </wp:anchor>
-        </w:drawing>
-      </w:r>
-      <w:r>
-        <w:rPr>
-          <w:rFonts w:ascii="Arial" w:hAnsi="Arial" w:cs="Arial"/>
-          <w:b/>
-          <w:bCs/>
-          <w:i/>
-          <w:iCs/>
-          <w:sz w:val="24"/>
-          <w:szCs w:val="24"/>
-        </w:rPr>
-        <w:t>Código Java:</w:t>
-      </w:r>
-    </w:p>
-    <w:p>
-      <w:pPr>
-        <w:jc w:val="center"/>
-        <w:rPr>
-          <w:rFonts w:ascii="Arial" w:hAnsi="Arial" w:cs="Arial"/>
-          <w:i/>
-          <w:iCs/>
-          <w:sz w:val="24"/>
-          <w:szCs w:val="24"/>
-        </w:rPr>
-      </w:pPr>
-    </w:p>
-    <w:p>
-      <w:pPr>
-        <w:jc w:val="center"/>
-        <w:rPr>
-          <w:rFonts w:ascii="Arial" w:hAnsi="Arial" w:cs="Arial"/>
-          <w:i/>
-          <w:iCs/>
-          <w:sz w:val="24"/>
-          <w:szCs w:val="24"/>
-        </w:rPr>
-      </w:pPr>
-    </w:p>
-    <w:p>
-      <w:pPr>
-        <w:jc w:val="center"/>
-        <w:rPr>
-          <w:rFonts w:ascii="Arial" w:hAnsi="Arial" w:cs="Arial"/>
-          <w:i/>
-          <w:iCs/>
-          <w:sz w:val="24"/>
-          <w:szCs w:val="24"/>
-        </w:rPr>
-      </w:pPr>
-    </w:p>
-    <w:p>
-      <w:pPr>
-        <w:jc w:val="center"/>
-        <w:rPr>
-          <w:rFonts w:ascii="Arial" w:hAnsi="Arial" w:cs="Arial"/>
-          <w:i/>
-          <w:iCs/>
-          <w:sz w:val="24"/>
-          <w:szCs w:val="24"/>
-        </w:rPr>
-      </w:pPr>
-    </w:p>
-    <w:p>
-      <w:pPr>
-        <w:jc w:val="center"/>
-        <w:rPr>
-          <w:rFonts w:ascii="Arial" w:hAnsi="Arial" w:cs="Arial"/>
-          <w:i/>
-          <w:iCs/>
-          <w:sz w:val="24"/>
-          <w:szCs w:val="24"/>
-        </w:rPr>
-      </w:pPr>
-    </w:p>
-    <w:p>
-      <w:pPr>
-        <w:jc w:val="center"/>
-        <w:rPr>
-          <w:rFonts w:ascii="Arial" w:hAnsi="Arial" w:cs="Arial"/>
-          <w:i/>
-          <w:iCs/>
-          <w:sz w:val="24"/>
-          <w:szCs w:val="24"/>
-        </w:rPr>
-      </w:pPr>
-    </w:p>
-    <w:p>
-      <w:pPr>
-        <w:jc w:val="center"/>
-        <w:rPr>
-          <w:rFonts w:ascii="Arial" w:hAnsi="Arial" w:cs="Arial"/>
-          <w:i/>
-          <w:iCs/>
-          <w:sz w:val="24"/>
-          <w:szCs w:val="24"/>
-        </w:rPr>
-      </w:pPr>
-    </w:p>
-    <w:p>
-      <w:pPr>
-        <w:rPr>
-          <w:rFonts w:ascii="Arial" w:hAnsi="Arial" w:cs="Arial"/>
-          <w:b/>
-          <w:bCs/>
-          <w:i/>
-          <w:iCs/>
-          <w:sz w:val="24"/>
-          <w:szCs w:val="24"/>
-        </w:rPr>
-      </w:pPr>
-      <w:r>
-        <w:rPr>
-          <w:rFonts w:ascii="Arial" w:hAnsi="Arial" w:cs="Arial"/>
-          <w:b/>
-          <w:bCs/>
-          <w:i/>
-          <w:iCs/>
-          <w:sz w:val="24"/>
-          <w:szCs w:val="24"/>
-        </w:rPr>
-        <w:drawing>
-          <wp:anchor distT="0" distB="0" distL="114300" distR="114300" simplePos="0" relativeHeight="251659264" behindDoc="1" locked="0" layoutInCell="1" allowOverlap="1" wp14:anchorId="751D0027" wp14:editId="4B3D3A59">
-            <wp:simplePos x="0" y="0"/>
-            <wp:positionH relativeFrom="column">
-              <wp:posOffset>1177290</wp:posOffset>
-            </wp:positionH>
-            <wp:positionV relativeFrom="paragraph">
-              <wp:posOffset>0</wp:posOffset>
-            </wp:positionV>
+          <wp:inline distT="0" distB="0" distL="0" distR="0" wp14:anchorId="4DC2FD14" wp14:editId="4C73D356">
             <wp:extent cx="3705225" cy="2181225"/>
             <wp:effectExtent l="0" t="0" r="9525" b="9525"/>
-            <wp:wrapTight wrapText="bothSides">
-              <wp:wrapPolygon edited="0">
-                <wp:start x="0" y="0"/>
-                <wp:lineTo x="0" y="21506"/>
-                <wp:lineTo x="21544" y="21506"/>
-                <wp:lineTo x="21544" y="0"/>
-                <wp:lineTo x="0" y="0"/>
-              </wp:wrapPolygon>
-            </wp:wrapTight>
             <wp:docPr id="25" name="Picture 25"/>
             <wp:cNvGraphicFramePr>
               <a:graphicFrameLocks xmlns:a="http://schemas.openxmlformats.org/drawingml/2006/main" noChangeAspect="1"/>
@@ -3345,135 +3273,58 @@
                 </pic:pic>
               </a:graphicData>
             </a:graphic>
-          </wp:anchor>
+          </wp:inline>
         </w:drawing>
       </w:r>
-      <w:r>
-        <w:rPr>
-          <w:rFonts w:ascii="Arial" w:hAnsi="Arial" w:cs="Arial"/>
-          <w:b/>
-          <w:bCs/>
-          <w:i/>
-          <w:iCs/>
-          <w:sz w:val="24"/>
-          <w:szCs w:val="24"/>
-        </w:rPr>
-        <w:t xml:space="preserve">Código HTML:  </w:t>
-      </w:r>
-    </w:p>
-    <w:p>
-      <w:pPr>
-        <w:rPr>
-          <w:rFonts w:ascii="Arial" w:hAnsi="Arial" w:cs="Arial"/>
-          <w:b/>
-          <w:bCs/>
-          <w:sz w:val="24"/>
-          <w:szCs w:val="24"/>
-        </w:rPr>
-      </w:pPr>
-    </w:p>
-    <w:p>
-      <w:pPr>
-        <w:rPr>
-          <w:rFonts w:ascii="Arial" w:hAnsi="Arial" w:cs="Arial"/>
-          <w:b/>
-          <w:bCs/>
-          <w:sz w:val="24"/>
-          <w:szCs w:val="24"/>
-        </w:rPr>
-      </w:pPr>
-    </w:p>
-    <w:p>
-      <w:pPr>
-        <w:rPr>
-          <w:rFonts w:ascii="Arial" w:hAnsi="Arial" w:cs="Arial"/>
-          <w:b/>
-          <w:bCs/>
-          <w:sz w:val="24"/>
-          <w:szCs w:val="24"/>
-        </w:rPr>
-      </w:pPr>
-    </w:p>
-    <w:p>
-      <w:pPr>
-        <w:rPr>
-          <w:rFonts w:ascii="Arial" w:hAnsi="Arial" w:cs="Arial"/>
-          <w:b/>
-          <w:bCs/>
-          <w:sz w:val="24"/>
-          <w:szCs w:val="24"/>
-        </w:rPr>
-      </w:pPr>
-    </w:p>
-    <w:p>
-      <w:pPr>
-        <w:rPr>
-          <w:rFonts w:ascii="Arial" w:hAnsi="Arial" w:cs="Arial"/>
-          <w:b/>
-          <w:bCs/>
-          <w:sz w:val="24"/>
-          <w:szCs w:val="24"/>
-        </w:rPr>
-      </w:pPr>
-    </w:p>
-    <w:p>
-      <w:pPr>
-        <w:rPr>
-          <w:rFonts w:ascii="Arial" w:hAnsi="Arial" w:cs="Arial"/>
-          <w:b/>
-          <w:bCs/>
-          <w:sz w:val="24"/>
-          <w:szCs w:val="24"/>
-        </w:rPr>
-      </w:pPr>
-    </w:p>
-    <w:p>
-      <w:pPr>
-        <w:rPr>
-          <w:rFonts w:ascii="Arial" w:hAnsi="Arial" w:cs="Arial"/>
-          <w:b/>
-          <w:bCs/>
-          <w:sz w:val="24"/>
-          <w:szCs w:val="24"/>
-        </w:rPr>
-      </w:pPr>
-    </w:p>
-    <w:p>
-      <w:pPr>
-        <w:rPr>
-          <w:rFonts w:ascii="Arial" w:hAnsi="Arial" w:cs="Arial"/>
-          <w:sz w:val="24"/>
-          <w:szCs w:val="24"/>
-        </w:rPr>
-      </w:pPr>
-      <w:r>
-        <w:rPr>
-          <w:rFonts w:ascii="Arial" w:hAnsi="Arial" w:cs="Arial"/>
-          <w:sz w:val="24"/>
-          <w:szCs w:val="24"/>
-        </w:rPr>
-        <w:t>Resultado:</w:t>
-      </w:r>
-    </w:p>
-    <w:p>
-      <w:pPr>
-        <w:rPr>
-          <w:rFonts w:ascii="Arial" w:hAnsi="Arial" w:cs="Arial"/>
-          <w:b/>
-          <w:bCs/>
-          <w:sz w:val="24"/>
-          <w:szCs w:val="24"/>
-        </w:rPr>
-      </w:pPr>
-      <w:r>
-        <w:rPr>
-          <w:rFonts w:ascii="Arial" w:hAnsi="Arial" w:cs="Arial"/>
-          <w:b/>
-          <w:bCs/>
-          <w:sz w:val="24"/>
-          <w:szCs w:val="24"/>
-        </w:rPr>
-        <w:t>Tela inicial:</w:t>
+    </w:p>
+    <w:p>
+      <w:pPr>
+        <w:rPr>
+          <w:rFonts w:ascii="Arial" w:hAnsi="Arial" w:cs="Arial"/>
+          <w:b/>
+          <w:bCs/>
+          <w:i/>
+          <w:iCs/>
+          <w:sz w:val="24"/>
+          <w:szCs w:val="24"/>
+        </w:rPr>
+      </w:pPr>
+      <w:r>
+        <w:rPr>
+          <w:rFonts w:ascii="Arial" w:hAnsi="Arial" w:cs="Arial"/>
+          <w:b/>
+          <w:bCs/>
+          <w:i/>
+          <w:iCs/>
+          <w:sz w:val="24"/>
+          <w:szCs w:val="24"/>
+        </w:rPr>
+        <w:t>C</w:t>
+      </w:r>
+      <w:r>
+        <w:rPr>
+          <w:rFonts w:ascii="Arial" w:hAnsi="Arial" w:cs="Arial"/>
+          <w:b/>
+          <w:bCs/>
+          <w:i/>
+          <w:iCs/>
+          <w:sz w:val="24"/>
+          <w:szCs w:val="24"/>
+        </w:rPr>
+        <w:t>ódigo Java:</w:t>
+      </w:r>
+      <w:r>
+        <w:rPr>
+          <w:rFonts w:ascii="Arial" w:hAnsi="Arial" w:cs="Arial"/>
+          <w:b/>
+          <w:bCs/>
+          <w:i/>
+          <w:iCs/>
+          <w:noProof/>
+          <w:sz w:val="24"/>
+          <w:szCs w:val="24"/>
+        </w:rPr>
+        <w:t xml:space="preserve"> </w:t>
       </w:r>
     </w:p>
     <w:p>
@@ -3481,21 +3332,26 @@
         <w:jc w:val="center"/>
         <w:rPr>
           <w:rFonts w:ascii="Arial" w:hAnsi="Arial" w:cs="Arial"/>
-          <w:sz w:val="24"/>
-          <w:szCs w:val="24"/>
-        </w:rPr>
-      </w:pPr>
-      <w:r>
-        <w:rPr>
-          <w:rFonts w:ascii="Arial" w:hAnsi="Arial" w:cs="Arial"/>
+          <w:i/>
+          <w:iCs/>
+          <w:sz w:val="24"/>
+          <w:szCs w:val="24"/>
+        </w:rPr>
+      </w:pPr>
+      <w:r>
+        <w:rPr>
+          <w:rFonts w:ascii="Arial" w:hAnsi="Arial" w:cs="Arial"/>
+          <w:i/>
+          <w:iCs/>
+          <w:noProof/>
           <w:sz w:val="24"/>
           <w:szCs w:val="24"/>
         </w:rPr>
         <w:drawing>
-          <wp:inline distT="0" distB="0" distL="0" distR="0" wp14:anchorId="743ECBED" wp14:editId="28223E0F">
-            <wp:extent cx="3439005" cy="2695951"/>
-            <wp:effectExtent l="0" t="0" r="9525" b="9525"/>
-            <wp:docPr id="22" name="Picture 22"/>
+          <wp:inline distT="0" distB="0" distL="0" distR="0" wp14:anchorId="4DC8F89A" wp14:editId="31EB9548">
+            <wp:extent cx="2972435" cy="2333625"/>
+            <wp:effectExtent l="0" t="0" r="0" b="9525"/>
+            <wp:docPr id="20" name="Picture 20"/>
             <wp:cNvGraphicFramePr>
               <a:graphicFrameLocks xmlns:a="http://schemas.openxmlformats.org/drawingml/2006/main" noChangeAspect="1"/>
             </wp:cNvGraphicFramePr>
@@ -3507,7 +3363,13 @@
                     <pic:cNvPicPr/>
                   </pic:nvPicPr>
                   <pic:blipFill>
-                    <a:blip r:embed="rId28"/>
+                    <a:blip r:embed="rId28">
+                      <a:extLst>
+                        <a:ext uri="{28A0092B-C50C-407E-A947-70E740481C1C}">
+                          <a14:useLocalDpi xmlns:a14="http://schemas.microsoft.com/office/drawing/2010/main" val="0"/>
+                        </a:ext>
+                      </a:extLst>
+                    </a:blip>
                     <a:stretch>
                       <a:fillRect/>
                     </a:stretch>
@@ -3515,7 +3377,7 @@
                   <pic:spPr>
                     <a:xfrm>
                       <a:off x="0" y="0"/>
-                      <a:ext cx="3439005" cy="2695951"/>
+                      <a:ext cx="2972435" cy="2333625"/>
                     </a:xfrm>
                     <a:prstGeom prst="rect">
                       <a:avLst/>
@@ -3530,6 +3392,52 @@
     </w:p>
     <w:p>
       <w:pPr>
+        <w:rPr>
+          <w:rFonts w:ascii="Arial" w:hAnsi="Arial" w:cs="Arial"/>
+          <w:b/>
+          <w:bCs/>
+          <w:i/>
+          <w:iCs/>
+          <w:sz w:val="24"/>
+          <w:szCs w:val="24"/>
+        </w:rPr>
+      </w:pPr>
+      <w:r>
+        <w:rPr>
+          <w:rFonts w:ascii="Arial" w:hAnsi="Arial" w:cs="Arial"/>
+          <w:b/>
+          <w:bCs/>
+          <w:i/>
+          <w:iCs/>
+          <w:sz w:val="24"/>
+          <w:szCs w:val="24"/>
+        </w:rPr>
+        <w:t>Resultado:</w:t>
+      </w:r>
+    </w:p>
+    <w:p>
+      <w:pPr>
+        <w:rPr>
+          <w:rFonts w:ascii="Arial" w:hAnsi="Arial" w:cs="Arial"/>
+          <w:i/>
+          <w:iCs/>
+          <w:sz w:val="24"/>
+          <w:szCs w:val="24"/>
+        </w:rPr>
+      </w:pPr>
+      <w:r>
+        <w:rPr>
+          <w:rFonts w:ascii="Arial" w:hAnsi="Arial" w:cs="Arial"/>
+          <w:i/>
+          <w:iCs/>
+          <w:sz w:val="24"/>
+          <w:szCs w:val="24"/>
+        </w:rPr>
+        <w:t>Tela inicial:</w:t>
+      </w:r>
+    </w:p>
+    <w:p>
+      <w:pPr>
         <w:jc w:val="center"/>
         <w:rPr>
           <w:rFonts w:ascii="Arial" w:hAnsi="Arial" w:cs="Arial"/>
@@ -3537,69 +3445,18 @@
           <w:szCs w:val="24"/>
         </w:rPr>
       </w:pPr>
-    </w:p>
-    <w:p>
-      <w:pPr>
-        <w:jc w:val="center"/>
-        <w:rPr>
-          <w:rFonts w:ascii="Arial" w:hAnsi="Arial" w:cs="Arial"/>
-          <w:sz w:val="24"/>
-          <w:szCs w:val="24"/>
-        </w:rPr>
-      </w:pPr>
-    </w:p>
-    <w:p>
-      <w:pPr>
-        <w:jc w:val="center"/>
-        <w:rPr>
-          <w:rFonts w:ascii="Arial" w:hAnsi="Arial" w:cs="Arial"/>
-          <w:sz w:val="24"/>
-          <w:szCs w:val="24"/>
-        </w:rPr>
-      </w:pPr>
-    </w:p>
-    <w:p>
-      <w:pPr>
-        <w:rPr>
-          <w:rFonts w:ascii="Arial" w:hAnsi="Arial" w:cs="Arial"/>
-          <w:b/>
-          <w:bCs/>
-          <w:sz w:val="24"/>
-          <w:szCs w:val="24"/>
-        </w:rPr>
-      </w:pPr>
-      <w:r>
-        <w:rPr>
-          <w:rFonts w:ascii="Arial" w:hAnsi="Arial" w:cs="Arial"/>
-          <w:b/>
-          <w:bCs/>
-          <w:sz w:val="24"/>
-          <w:szCs w:val="24"/>
-        </w:rPr>
-        <w:lastRenderedPageBreak/>
-        <w:t>Ao passar o mouse em “Mensagem para o usuário”:</w:t>
-      </w:r>
-    </w:p>
-    <w:p>
-      <w:pPr>
-        <w:jc w:val="center"/>
-        <w:rPr>
-          <w:rFonts w:ascii="Arial" w:hAnsi="Arial" w:cs="Arial"/>
-          <w:sz w:val="24"/>
-          <w:szCs w:val="24"/>
-        </w:rPr>
-      </w:pPr>
-      <w:r>
-        <w:rPr>
-          <w:rFonts w:ascii="Arial" w:hAnsi="Arial" w:cs="Arial"/>
+      <w:r>
+        <w:rPr>
+          <w:rFonts w:ascii="Arial" w:hAnsi="Arial" w:cs="Arial"/>
+          <w:noProof/>
           <w:sz w:val="24"/>
           <w:szCs w:val="24"/>
         </w:rPr>
         <w:drawing>
-          <wp:inline distT="0" distB="0" distL="0" distR="0" wp14:anchorId="131DF464" wp14:editId="6BA14554">
-            <wp:extent cx="3455560" cy="2619375"/>
-            <wp:effectExtent l="0" t="0" r="0" b="0"/>
-            <wp:docPr id="23" name="Picture 23"/>
+          <wp:inline distT="0" distB="0" distL="0" distR="0" wp14:anchorId="743ECBED" wp14:editId="28223E0F">
+            <wp:extent cx="3439005" cy="2695951"/>
+            <wp:effectExtent l="0" t="0" r="9525" b="9525"/>
+            <wp:docPr id="22" name="Picture 22"/>
             <wp:cNvGraphicFramePr>
               <a:graphicFrameLocks xmlns:a="http://schemas.openxmlformats.org/drawingml/2006/main" noChangeAspect="1"/>
             </wp:cNvGraphicFramePr>
@@ -3619,7 +3476,7 @@
                   <pic:spPr>
                     <a:xfrm>
                       <a:off x="0" y="0"/>
-                      <a:ext cx="3456568" cy="2620139"/>
+                      <a:ext cx="3439005" cy="2695951"/>
                     </a:xfrm>
                     <a:prstGeom prst="rect">
                       <a:avLst/>
@@ -3634,27 +3491,6 @@
     </w:p>
     <w:p>
       <w:pPr>
-        <w:rPr>
-          <w:rFonts w:ascii="Arial" w:hAnsi="Arial" w:cs="Arial"/>
-          <w:b/>
-          <w:bCs/>
-          <w:sz w:val="24"/>
-          <w:szCs w:val="24"/>
-        </w:rPr>
-      </w:pPr>
-      <w:r>
-        <w:rPr>
-          <w:rFonts w:ascii="Arial" w:hAnsi="Arial" w:cs="Arial"/>
-          <w:b/>
-          <w:bCs/>
-          <w:sz w:val="24"/>
-          <w:szCs w:val="24"/>
-        </w:rPr>
-        <w:t>Ao retirar o mouse:</w:t>
-      </w:r>
-    </w:p>
-    <w:p>
-      <w:pPr>
         <w:jc w:val="center"/>
         <w:rPr>
           <w:rFonts w:ascii="Arial" w:hAnsi="Arial" w:cs="Arial"/>
@@ -3662,17 +3498,71 @@
           <w:szCs w:val="24"/>
         </w:rPr>
       </w:pPr>
-      <w:r>
-        <w:rPr>
-          <w:rFonts w:ascii="Arial" w:hAnsi="Arial" w:cs="Arial"/>
+    </w:p>
+    <w:p>
+      <w:pPr>
+        <w:jc w:val="center"/>
+        <w:rPr>
+          <w:rFonts w:ascii="Arial" w:hAnsi="Arial" w:cs="Arial"/>
+          <w:sz w:val="24"/>
+          <w:szCs w:val="24"/>
+        </w:rPr>
+      </w:pPr>
+    </w:p>
+    <w:p>
+      <w:pPr>
+        <w:jc w:val="center"/>
+        <w:rPr>
+          <w:rFonts w:ascii="Arial" w:hAnsi="Arial" w:cs="Arial"/>
+          <w:i/>
+          <w:iCs/>
+          <w:sz w:val="24"/>
+          <w:szCs w:val="24"/>
+        </w:rPr>
+      </w:pPr>
+    </w:p>
+    <w:p>
+      <w:pPr>
+        <w:rPr>
+          <w:rFonts w:ascii="Arial" w:hAnsi="Arial" w:cs="Arial"/>
+          <w:i/>
+          <w:iCs/>
+          <w:sz w:val="24"/>
+          <w:szCs w:val="24"/>
+        </w:rPr>
+      </w:pPr>
+      <w:r>
+        <w:rPr>
+          <w:rFonts w:ascii="Arial" w:hAnsi="Arial" w:cs="Arial"/>
+          <w:i/>
+          <w:iCs/>
+          <w:sz w:val="24"/>
+          <w:szCs w:val="24"/>
+        </w:rPr>
+        <w:t>Ao passar o mouse em “Mensagem para o usuário”:</w:t>
+      </w:r>
+    </w:p>
+    <w:p>
+      <w:pPr>
+        <w:jc w:val="center"/>
+        <w:rPr>
+          <w:rFonts w:ascii="Arial" w:hAnsi="Arial" w:cs="Arial"/>
+          <w:sz w:val="24"/>
+          <w:szCs w:val="24"/>
+        </w:rPr>
+      </w:pPr>
+      <w:r>
+        <w:rPr>
+          <w:rFonts w:ascii="Arial" w:hAnsi="Arial" w:cs="Arial"/>
+          <w:noProof/>
           <w:sz w:val="24"/>
           <w:szCs w:val="24"/>
         </w:rPr>
         <w:drawing>
-          <wp:inline distT="0" distB="0" distL="0" distR="0" wp14:anchorId="54BF8B45" wp14:editId="0E3505EC">
-            <wp:extent cx="2895600" cy="2253086"/>
+          <wp:inline distT="0" distB="0" distL="0" distR="0" wp14:anchorId="131DF464" wp14:editId="6BA14554">
+            <wp:extent cx="3455560" cy="2619375"/>
             <wp:effectExtent l="0" t="0" r="0" b="0"/>
-            <wp:docPr id="24" name="Picture 24"/>
+            <wp:docPr id="23" name="Picture 23"/>
             <wp:cNvGraphicFramePr>
               <a:graphicFrameLocks xmlns:a="http://schemas.openxmlformats.org/drawingml/2006/main" noChangeAspect="1"/>
             </wp:cNvGraphicFramePr>
@@ -3692,6 +3582,80 @@
                   <pic:spPr>
                     <a:xfrm>
                       <a:off x="0" y="0"/>
+                      <a:ext cx="3456568" cy="2620139"/>
+                    </a:xfrm>
+                    <a:prstGeom prst="rect">
+                      <a:avLst/>
+                    </a:prstGeom>
+                  </pic:spPr>
+                </pic:pic>
+              </a:graphicData>
+            </a:graphic>
+          </wp:inline>
+        </w:drawing>
+      </w:r>
+    </w:p>
+    <w:p>
+      <w:pPr>
+        <w:rPr>
+          <w:rFonts w:ascii="Arial" w:hAnsi="Arial" w:cs="Arial"/>
+          <w:i/>
+          <w:iCs/>
+          <w:sz w:val="24"/>
+          <w:szCs w:val="24"/>
+        </w:rPr>
+      </w:pPr>
+      <w:r>
+        <w:rPr>
+          <w:rFonts w:ascii="Arial" w:hAnsi="Arial" w:cs="Arial"/>
+          <w:i/>
+          <w:iCs/>
+          <w:sz w:val="24"/>
+          <w:szCs w:val="24"/>
+        </w:rPr>
+        <w:t>Ao retirar o mouse:</w:t>
+      </w:r>
+    </w:p>
+    <w:p>
+      <w:pPr>
+        <w:jc w:val="center"/>
+        <w:rPr>
+          <w:rFonts w:ascii="Arial" w:hAnsi="Arial" w:cs="Arial"/>
+          <w:sz w:val="24"/>
+          <w:szCs w:val="24"/>
+        </w:rPr>
+      </w:pPr>
+      <w:r>
+        <w:rPr>
+          <w:rFonts w:ascii="Arial" w:hAnsi="Arial" w:cs="Arial"/>
+          <w:noProof/>
+          <w:sz w:val="24"/>
+          <w:szCs w:val="24"/>
+        </w:rPr>
+        <w:drawing>
+          <wp:inline distT="0" distB="0" distL="0" distR="0" wp14:anchorId="54BF8B45" wp14:editId="0E3505EC">
+            <wp:extent cx="2895600" cy="2253086"/>
+            <wp:effectExtent l="0" t="0" r="0" b="0"/>
+            <wp:docPr id="24" name="Picture 24"/>
+            <wp:cNvGraphicFramePr>
+              <a:graphicFrameLocks xmlns:a="http://schemas.openxmlformats.org/drawingml/2006/main" noChangeAspect="1"/>
+            </wp:cNvGraphicFramePr>
+            <a:graphic xmlns:a="http://schemas.openxmlformats.org/drawingml/2006/main">
+              <a:graphicData uri="http://schemas.openxmlformats.org/drawingml/2006/picture">
+                <pic:pic xmlns:pic="http://schemas.openxmlformats.org/drawingml/2006/picture">
+                  <pic:nvPicPr>
+                    <pic:cNvPr id="1" name=""/>
+                    <pic:cNvPicPr/>
+                  </pic:nvPicPr>
+                  <pic:blipFill>
+                    <a:blip r:embed="rId31"/>
+                    <a:stretch>
+                      <a:fillRect/>
+                    </a:stretch>
+                  </pic:blipFill>
+                  <pic:spPr>
+                    <a:xfrm>
+                      <a:off x="0" y="0"/>
                       <a:ext cx="2897898" cy="2254874"/>
                     </a:xfrm>
                     <a:prstGeom prst="rect">
@@ -3716,7 +3680,7 @@
 </file>
 
 <file path=word/numbering.xml><?xml version="1.0" encoding="utf-8"?>
-<w:numbering xmlns:wpc="http://schemas.microsoft.com/office/word/2010/wordprocessingCanvas" xmlns:cx="http://schemas.microsoft.com/office/drawing/2014/chartex" xmlns:cx1="http://schemas.microsoft.com/office/drawing/2015/9/8/chartex" xmlns:cx2="http://schemas.microsoft.com/office/drawing/2015/10/21/chartex" xmlns:cx3="http://schemas.microsoft.com/office/drawing/2016/5/9/chartex" xmlns:cx4="http://schemas.microsoft.com/office/drawing/2016/5/10/chartex" xmlns:cx5="http://schemas.microsoft.com/office/drawing/2016/5/11/chartex" xmlns:cx6="http://schemas.microsoft.com/office/drawing/2016/5/12/chartex" xmlns:cx7="http://schemas.microsoft.com/office/drawing/2016/5/13/chartex" xmlns:cx8="http://schemas.microsoft.com/office/drawing/2016/5/14/chartex" xmlns:mc="http://schemas.openxmlformats.org/markup-compatibility/2006" xmlns:aink="http://schemas.microsoft.com/office/drawing/2016/ink" xmlns:am3d="http://schemas.microsoft.com/office/drawing/2017/model3d" xmlns:o="urn:schemas-microsoft-com:office:office" xmlns:r="http://schemas.openxmlformats.org/officeDocument/2006/relationships" xmlns:m="http://schemas.openxmlformats.org/officeDocument/2006/math" xmlns:v="urn:schemas-microsoft-com:vml" xmlns:wp14="http://schemas.microsoft.com/office/word/2010/wordprocessingDrawing" xmlns:wp="http://schemas.openxmlformats.org/drawingml/2006/wordprocessingDrawing" xmlns:w10="urn:schemas-microsoft-com:office:word" xmlns:w="http://schemas.openxmlformats.org/wordprocessingml/2006/main" xmlns:w14="http://schemas.microsoft.com/office/word/2010/wordml" xmlns:w15="http://schemas.microsoft.com/office/word/2012/wordml" xmlns:w16cex="http://schemas.microsoft.com/office/word/2018/wordml/cex" xmlns:w16cid="http://schemas.microsoft.com/office/word/2016/wordml/cid" xmlns:w16="http://schemas.microsoft.com/office/word/2018/wordml" xmlns:w16sdtdh="http://schemas.microsoft.com/office/word/2020/wordml/sdtdatahash" xmlns:w16se="http://schemas.microsoft.com/office/word/2015/wordml/symex" xmlns:wpg="http://schemas.microsoft.com/office/word/2010/wordprocessingGroup" xmlns:wpi="http://schemas.microsoft.com/office/word/2010/wordprocessingInk" xmlns:wne="http://schemas.microsoft.com/office/word/2006/wordml" xmlns:wps="http://schemas.microsoft.com/office/word/2010/wordprocessingShape" mc:Ignorable="w14 w15 w16se w16cid w16 w16cex w16sdtdh wp14">
+<w:numbering xmlns:wpc="http://schemas.microsoft.com/office/word/2010/wordprocessingCanvas" xmlns:cx="http://schemas.microsoft.com/office/drawing/2014/chartex" xmlns:cx1="http://schemas.microsoft.com/office/drawing/2015/9/8/chartex" xmlns:cx2="http://schemas.microsoft.com/office/drawing/2015/10/21/chartex" xmlns:cx3="http://schemas.microsoft.com/office/drawing/2016/5/9/chartex" xmlns:cx4="http://schemas.microsoft.com/office/drawing/2016/5/10/chartex" xmlns:cx5="http://schemas.microsoft.com/office/drawing/2016/5/11/chartex" xmlns:cx6="http://schemas.microsoft.com/office/drawing/2016/5/12/chartex" xmlns:cx7="http://schemas.microsoft.com/office/drawing/2016/5/13/chartex" xmlns:cx8="http://schemas.microsoft.com/office/drawing/2016/5/14/chartex" xmlns:mc="http://schemas.openxmlformats.org/markup-compatibility/2006" xmlns:aink="http://schemas.microsoft.com/office/drawing/2016/ink" xmlns:am3d="http://schemas.microsoft.com/office/drawing/2017/model3d" xmlns:o="urn:schemas-microsoft-com:office:office" xmlns:oel="http://schemas.microsoft.com/office/2019/extlst" xmlns:r="http://schemas.openxmlformats.org/officeDocument/2006/relationships" xmlns:m="http://schemas.openxmlformats.org/officeDocument/2006/math" xmlns:v="urn:schemas-microsoft-com:vml" xmlns:wp14="http://schemas.microsoft.com/office/word/2010/wordprocessingDrawing" xmlns:wp="http://schemas.openxmlformats.org/drawingml/2006/wordprocessingDrawing" xmlns:w10="urn:schemas-microsoft-com:office:word" xmlns:w="http://schemas.openxmlformats.org/wordprocessingml/2006/main" xmlns:w14="http://schemas.microsoft.com/office/word/2010/wordml" xmlns:w15="http://schemas.microsoft.com/office/word/2012/wordml" xmlns:w16cex="http://schemas.microsoft.com/office/word/2018/wordml/cex" xmlns:w16cid="http://schemas.microsoft.com/office/word/2016/wordml/cid" xmlns:w16="http://schemas.microsoft.com/office/word/2018/wordml" xmlns:w16du="http://schemas.microsoft.com/office/word/2023/wordml/word16du" xmlns:w16sdtdh="http://schemas.microsoft.com/office/word/2020/wordml/sdtdatahash" xmlns:w16se="http://schemas.microsoft.com/office/word/2015/wordml/symex" xmlns:wpg="http://schemas.microsoft.com/office/word/2010/wordprocessingGroup" xmlns:wpi="http://schemas.microsoft.com/office/word/2010/wordprocessingInk" xmlns:wne="http://schemas.microsoft.com/office/word/2006/wordml" xmlns:wps="http://schemas.microsoft.com/office/word/2010/wordprocessingShape" mc:Ignorable="w14 w15 w16se w16cid w16 w16cex w16sdtdh wp14">
   <w:abstractNum w:abstractNumId="0" w15:restartNumberingAfterBreak="0">
     <w:nsid w:val="0F5319D1"/>
     <w:multiLevelType w:val="hybridMultilevel"/>
@@ -4056,13 +4020,13 @@
       </w:rPr>
     </w:lvl>
   </w:abstractNum>
-  <w:num w:numId="1">
+  <w:num w:numId="1" w16cid:durableId="522480785">
     <w:abstractNumId w:val="0"/>
   </w:num>
-  <w:num w:numId="2">
+  <w:num w:numId="2" w16cid:durableId="652222189">
     <w:abstractNumId w:val="1"/>
   </w:num>
-  <w:num w:numId="3">
+  <w:num w:numId="3" w16cid:durableId="312488198">
     <w:abstractNumId w:val="2"/>
   </w:num>
 </w:numbering>
@@ -4467,13 +4431,13 @@
     <w:name w:val="Normal"/>
     <w:qFormat/>
   </w:style>
-  <w:style w:type="character" w:default="1" w:styleId="DefaultParagraphFont">
+  <w:style w:type="character" w:default="1" w:styleId="Fontepargpadro">
     <w:name w:val="Default Paragraph Font"/>
     <w:uiPriority w:val="1"/>
     <w:semiHidden/>
     <w:unhideWhenUsed/>
   </w:style>
-  <w:style w:type="table" w:default="1" w:styleId="TableNormal">
+  <w:style w:type="table" w:default="1" w:styleId="Tabelanormal">
     <w:name w:val="Normal Table"/>
     <w:uiPriority w:val="99"/>
     <w:semiHidden/>
@@ -4488,13 +4452,13 @@
       </w:tblCellMar>
     </w:tblPr>
   </w:style>
-  <w:style w:type="numbering" w:default="1" w:styleId="NoList">
+  <w:style w:type="numbering" w:default="1" w:styleId="Semlista">
     <w:name w:val="No List"/>
     <w:uiPriority w:val="99"/>
     <w:semiHidden/>
     <w:unhideWhenUsed/>
   </w:style>
-  <w:style w:type="paragraph" w:styleId="ListParagraph">
+  <w:style w:type="paragraph" w:styleId="PargrafodaLista">
     <w:name w:val="List Paragraph"/>
     <w:basedOn w:val="Normal"/>
     <w:uiPriority w:val="34"/>

</xml_diff>